<commit_message>
Ajout diagrame .drawio et modif rapport
</commit_message>
<xml_diff>
--- a/RAPPORT/GOUBET_GOUY_OBRECHT_TP_FITTS.docx
+++ b/RAPPORT/GOUBET_GOUY_OBRECHT_TP_FITTS.docx
@@ -487,7 +487,7 @@
               </wp:anchor>
             </w:drawing>
           </mc:Choice>
-          <mc:Fallback xmlns:a="http://schemas.openxmlformats.org/drawingml/2006/main" xmlns:a14="http://schemas.microsoft.com/office/drawing/2010/main" xmlns:pic="http://schemas.openxmlformats.org/drawingml/2006/picture" xmlns:arto="http://schemas.microsoft.com/office/word/2006/arto">
+          <mc:Fallback xmlns:arto="http://schemas.microsoft.com/office/word/2006/arto" xmlns:pic="http://schemas.openxmlformats.org/drawingml/2006/picture" xmlns:a14="http://schemas.microsoft.com/office/drawing/2010/main" xmlns:a="http://schemas.openxmlformats.org/drawingml/2006/main">
             <w:pict w14:anchorId="72F92FBE">
               <v:shape id="Freeform 12" style="position:absolute;margin-left:-72.85pt;margin-top:-71.8pt;width:90.45pt;height:338.35pt;z-index:251670528;visibility:visible;mso-wrap-style:square;mso-wrap-distance-left:9pt;mso-wrap-distance-top:0;mso-wrap-distance-right:9pt;mso-wrap-distance-bottom:0;mso-position-horizontal:absolute;mso-position-horizontal-relative:text;mso-position-vertical:absolute;mso-position-vertical-relative:text;v-text-anchor:top" coordsize="1384,5218" o:spid="_x0000_s1026" fillcolor="#1d71b8" stroked="f" path="m1384,l1232,137r-1095,l137,5066,,5218,,,1384,xe" o:gfxdata="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" w14:anchorId="05520A86">
                 <v:path arrowok="t" o:connecttype="custom" o:connectlocs="1148715,0;1022556,112820;113710,112820;113710,4171872;0,4297045;0,0;1148715,0" o:connectangles="0,0,0,0,0,0,0"/>
@@ -627,7 +627,7 @@
               </wp:anchor>
             </w:drawing>
           </mc:Choice>
-          <mc:Fallback xmlns:a="http://schemas.openxmlformats.org/drawingml/2006/main" xmlns:a14="http://schemas.microsoft.com/office/drawing/2010/main" xmlns:pic="http://schemas.openxmlformats.org/drawingml/2006/picture" xmlns:arto="http://schemas.microsoft.com/office/word/2006/arto">
+          <mc:Fallback xmlns:arto="http://schemas.microsoft.com/office/word/2006/arto" xmlns:pic="http://schemas.openxmlformats.org/drawingml/2006/picture" xmlns:a14="http://schemas.microsoft.com/office/drawing/2010/main" xmlns:a="http://schemas.openxmlformats.org/drawingml/2006/main">
             <w:pict w14:anchorId="67A86B07">
               <v:shape id="Freeform 13" style="position:absolute;margin-left:-64.9pt;margin-top:-63.9pt;width:90.55pt;height:338.4pt;z-index:251669504;visibility:visible;mso-wrap-style:square;mso-wrap-distance-left:9pt;mso-wrap-distance-top:0;mso-wrap-distance-right:9pt;mso-wrap-distance-bottom:0;mso-position-horizontal:absolute;mso-position-horizontal-relative:text;mso-position-vertical:absolute;mso-position-vertical-relative:text;v-text-anchor:top" coordsize="1385,5218" o:spid="_x0000_s1026" fillcolor="#103c62" stroked="f" path="m1385,l1232,138r-1095,l137,5066,,5218,,,1385,xe" o:gfxdata="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" w14:anchorId="796BA280">
                 <v:path arrowok="t" o:connecttype="custom" o:connectlocs="1149945,0;1022911,113658;113749,113658;113749,4172419;0,4297608;0,0;1149945,0" o:connectangles="0,0,0,0,0,0,0"/>
@@ -772,7 +772,7 @@
               </wp:anchor>
             </w:drawing>
           </mc:Choice>
-          <mc:Fallback xmlns:a="http://schemas.openxmlformats.org/drawingml/2006/main" xmlns:a14="http://schemas.microsoft.com/office/drawing/2010/main" xmlns:pic="http://schemas.openxmlformats.org/drawingml/2006/picture" xmlns:arto="http://schemas.microsoft.com/office/word/2006/arto">
+          <mc:Fallback xmlns:arto="http://schemas.microsoft.com/office/word/2006/arto" xmlns:pic="http://schemas.openxmlformats.org/drawingml/2006/picture" xmlns:a14="http://schemas.microsoft.com/office/drawing/2010/main" xmlns:a="http://schemas.openxmlformats.org/drawingml/2006/main">
             <w:pict w14:anchorId="50E7377B">
               <v:shape id="Freeform 9" style="position:absolute;margin-left:179.55pt;margin-top:156.8pt;width:335.7pt;height:583.15pt;z-index:251672576;visibility:visible;mso-wrap-style:square;mso-wrap-distance-left:9pt;mso-wrap-distance-top:0;mso-wrap-distance-right:9pt;mso-wrap-distance-bottom:0;mso-position-horizontal:absolute;mso-position-horizontal-relative:text;mso-position-vertical:absolute;mso-position-vertical-relative:text;v-text-anchor:top" coordsize="5133,8896" o:spid="_x0000_s1026" fillcolor="#103c62" stroked="f" path="m4584,457l5133,r,8896l,8896,457,8347r4120,l4584,457xe" o:gfxdata="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" w14:anchorId="1C2B3175">
                 <v:path arrowok="t" o:connecttype="custom" o:connectlocs="3807399,380457;4263390,0;4263390,7406005;0,7406005;379577,6948957;3801585,6948957;3807399,380457" o:connectangles="0,0,0,0,0,0,0"/>
@@ -912,7 +912,7 @@
               </wp:anchor>
             </w:drawing>
           </mc:Choice>
-          <mc:Fallback xmlns:a="http://schemas.openxmlformats.org/drawingml/2006/main" xmlns:a14="http://schemas.microsoft.com/office/drawing/2010/main" xmlns:pic="http://schemas.openxmlformats.org/drawingml/2006/picture" xmlns:arto="http://schemas.microsoft.com/office/word/2006/arto">
+          <mc:Fallback xmlns:arto="http://schemas.microsoft.com/office/word/2006/arto" xmlns:pic="http://schemas.openxmlformats.org/drawingml/2006/picture" xmlns:a14="http://schemas.microsoft.com/office/drawing/2010/main" xmlns:a="http://schemas.openxmlformats.org/drawingml/2006/main">
             <w:pict w14:anchorId="3F2C0678">
               <v:shape id="Freeform 10" style="position:absolute;margin-left:188.75pt;margin-top:168.25pt;width:335.75pt;height:583.15pt;z-index:251673600;visibility:visible;mso-wrap-style:square;mso-wrap-distance-left:9pt;mso-wrap-distance-top:0;mso-wrap-distance-right:9pt;mso-wrap-distance-bottom:0;mso-position-horizontal:absolute;mso-position-horizontal-relative:text;mso-position-vertical:absolute;mso-position-vertical-relative:text;v-text-anchor:top" coordsize="5134,8896" o:spid="_x0000_s1026" fillcolor="#1d71b8" stroked="f" path="m4585,457l5134,r,8896l,8896,458,8347r4119,l4585,457xe" o:gfxdata="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" w14:anchorId="4F5BFBF8">
                 <v:path arrowok="t" o:connecttype="custom" o:connectlocs="3808055,380457;4264025,0;4264025,7406005;0,7406005;380390,6948957;3801411,6948957;3808055,380457" o:connectangles="0,0,0,0,0,0,0"/>
@@ -2085,6 +2085,46 @@
     </w:p>
     <w:p>
       <w:pPr>
+        <w:jc w:val="both"/>
+        <w:rPr>
+          <w:rFonts w:cstheme="minorHAnsi"/>
+        </w:rPr>
+      </w:pPr>
+    </w:p>
+    <w:p>
+      <w:pPr>
+        <w:jc w:val="both"/>
+        <w:rPr>
+          <w:rFonts w:cstheme="minorHAnsi"/>
+        </w:rPr>
+      </w:pPr>
+    </w:p>
+    <w:p>
+      <w:pPr>
+        <w:jc w:val="both"/>
+        <w:rPr>
+          <w:rFonts w:cstheme="minorHAnsi"/>
+        </w:rPr>
+      </w:pPr>
+    </w:p>
+    <w:p>
+      <w:pPr>
+        <w:jc w:val="both"/>
+        <w:rPr>
+          <w:rFonts w:cstheme="minorHAnsi"/>
+        </w:rPr>
+      </w:pPr>
+    </w:p>
+    <w:p>
+      <w:pPr>
+        <w:jc w:val="both"/>
+        <w:rPr>
+          <w:rFonts w:cstheme="minorHAnsi"/>
+        </w:rPr>
+      </w:pPr>
+    </w:p>
+    <w:p>
+      <w:pPr>
         <w:pStyle w:val="Paragraphedeliste"/>
         <w:numPr>
           <w:ilvl w:val="0"/>
@@ -2099,6 +2139,7 @@
         <w:rPr>
           <w:rFonts w:cstheme="minorHAnsi"/>
         </w:rPr>
+        <w:lastRenderedPageBreak/>
         <w:t>Dictionnaire des données et nomenclature (évènements, états, actions, …)</w:t>
       </w:r>
       <w:r>
@@ -2107,6 +2148,22 @@
         </w:rPr>
         <w:t>.</w:t>
       </w:r>
+    </w:p>
+    <w:p>
+      <w:pPr>
+        <w:jc w:val="both"/>
+        <w:rPr>
+          <w:rFonts w:cstheme="minorHAnsi"/>
+        </w:rPr>
+      </w:pPr>
+    </w:p>
+    <w:p>
+      <w:pPr>
+        <w:jc w:val="both"/>
+        <w:rPr>
+          <w:rFonts w:cstheme="minorHAnsi"/>
+        </w:rPr>
+      </w:pPr>
     </w:p>
     <w:p>
       <w:pPr>
@@ -2156,6 +2213,96 @@
           <w:rFonts w:cstheme="minorHAnsi"/>
         </w:rPr>
       </w:pPr>
+      <w:r>
+        <w:rPr>
+          <w:rFonts w:cstheme="minorHAnsi"/>
+          <w:noProof/>
+        </w:rPr>
+        <w:drawing>
+          <wp:anchor distT="0" distB="0" distL="114300" distR="114300" simplePos="0" relativeHeight="251659272" behindDoc="0" locked="0" layoutInCell="1" allowOverlap="1" wp14:anchorId="4C36014E" wp14:editId="2631129F">
+            <wp:simplePos x="0" y="0"/>
+            <wp:positionH relativeFrom="margin">
+              <wp:align>center</wp:align>
+            </wp:positionH>
+            <wp:positionV relativeFrom="paragraph">
+              <wp:posOffset>506811</wp:posOffset>
+            </wp:positionV>
+            <wp:extent cx="6859905" cy="2600960"/>
+            <wp:effectExtent l="0" t="0" r="0" b="8890"/>
+            <wp:wrapTopAndBottom/>
+            <wp:docPr id="13" name="Image 13"/>
+            <wp:cNvGraphicFramePr>
+              <a:graphicFrameLocks xmlns:a="http://schemas.openxmlformats.org/drawingml/2006/main" noChangeAspect="1"/>
+            </wp:cNvGraphicFramePr>
+            <a:graphic xmlns:a="http://schemas.openxmlformats.org/drawingml/2006/main">
+              <a:graphicData uri="http://schemas.openxmlformats.org/drawingml/2006/picture">
+                <pic:pic xmlns:pic="http://schemas.openxmlformats.org/drawingml/2006/picture">
+                  <pic:nvPicPr>
+                    <pic:cNvPr id="0" name="Picture 1"/>
+                    <pic:cNvPicPr>
+                      <a:picLocks noChangeAspect="1" noChangeArrowheads="1"/>
+                    </pic:cNvPicPr>
+                  </pic:nvPicPr>
+                  <pic:blipFill>
+                    <a:blip r:embed="rId9">
+                      <a:extLst>
+                        <a:ext uri="{28A0092B-C50C-407E-A947-70E740481C1C}">
+                          <a14:useLocalDpi xmlns:a14="http://schemas.microsoft.com/office/drawing/2010/main" val="0"/>
+                        </a:ext>
+                      </a:extLst>
+                    </a:blip>
+                    <a:srcRect/>
+                    <a:stretch>
+                      <a:fillRect/>
+                    </a:stretch>
+                  </pic:blipFill>
+                  <pic:spPr bwMode="auto">
+                    <a:xfrm>
+                      <a:off x="0" y="0"/>
+                      <a:ext cx="6859905" cy="2600960"/>
+                    </a:xfrm>
+                    <a:prstGeom prst="rect">
+                      <a:avLst/>
+                    </a:prstGeom>
+                    <a:noFill/>
+                    <a:ln>
+                      <a:noFill/>
+                    </a:ln>
+                  </pic:spPr>
+                </pic:pic>
+              </a:graphicData>
+            </a:graphic>
+            <wp14:sizeRelH relativeFrom="margin">
+              <wp14:pctWidth>0</wp14:pctWidth>
+            </wp14:sizeRelH>
+            <wp14:sizeRelV relativeFrom="margin">
+              <wp14:pctHeight>0</wp14:pctHeight>
+            </wp14:sizeRelV>
+          </wp:anchor>
+        </w:drawing>
+      </w:r>
+      <w:r>
+        <w:rPr>
+          <w:rFonts w:cstheme="minorHAnsi"/>
+        </w:rPr>
+        <w:t>Voici ci-dessous le diagramme de structure de l’interface de notre application, avec les noms des objets identiques aux noms des objets de notre application.</w:t>
+      </w:r>
+    </w:p>
+    <w:p>
+      <w:pPr>
+        <w:jc w:val="both"/>
+        <w:rPr>
+          <w:rFonts w:cstheme="minorHAnsi"/>
+        </w:rPr>
+      </w:pPr>
+    </w:p>
+    <w:p>
+      <w:pPr>
+        <w:jc w:val="both"/>
+        <w:rPr>
+          <w:rFonts w:cstheme="minorHAnsi"/>
+        </w:rPr>
+      </w:pPr>
     </w:p>
     <w:p>
       <w:pPr>
@@ -2202,6 +2349,14 @@
     </w:p>
     <w:p>
       <w:pPr>
+        <w:jc w:val="both"/>
+        <w:rPr>
+          <w:rFonts w:cstheme="minorHAnsi"/>
+        </w:rPr>
+      </w:pPr>
+    </w:p>
+    <w:p>
+      <w:pPr>
         <w:pStyle w:val="Paragraphedeliste"/>
         <w:numPr>
           <w:ilvl w:val="0"/>
@@ -2237,6 +2392,14 @@
     </w:p>
     <w:p>
       <w:pPr>
+        <w:jc w:val="both"/>
+        <w:rPr>
+          <w:rFonts w:cstheme="minorHAnsi"/>
+        </w:rPr>
+      </w:pPr>
+    </w:p>
+    <w:p>
+      <w:pPr>
         <w:pStyle w:val="Paragraphedeliste"/>
         <w:numPr>
           <w:ilvl w:val="0"/>
@@ -2279,7 +2442,7 @@
       </w:pPr>
     </w:p>
     <w:sectPr>
-      <w:footerReference w:type="default" r:id="rId9"/>
+      <w:footerReference w:type="default" r:id="rId10"/>
       <w:pgSz w:w="11906" w:h="16838"/>
       <w:pgMar w:top="1417" w:right="1417" w:bottom="1417" w:left="1417" w:header="708" w:footer="708" w:gutter="0"/>
       <w:cols w:space="708"/>

</xml_diff>

<commit_message>
Ajout Diagramme Etat/Transition dans le rapport + Images de ce diagramme
</commit_message>
<xml_diff>
--- a/RAPPORT/GOUBET_GOUY_OBRECHT_TP_FITTS.docx
+++ b/RAPPORT/GOUBET_GOUY_OBRECHT_TP_FITTS.docx
@@ -1,6 +1,6 @@
 
 <file path=word/document.xml><?xml version="1.0" encoding="utf-8"?>
-<w:document xmlns:wpc="http://schemas.microsoft.com/office/word/2010/wordprocessingCanvas" xmlns:cx="http://schemas.microsoft.com/office/drawing/2014/chartex" xmlns:cx1="http://schemas.microsoft.com/office/drawing/2015/9/8/chartex" xmlns:cx2="http://schemas.microsoft.com/office/drawing/2015/10/21/chartex" xmlns:cx3="http://schemas.microsoft.com/office/drawing/2016/5/9/chartex" xmlns:cx4="http://schemas.microsoft.com/office/drawing/2016/5/10/chartex" xmlns:cx5="http://schemas.microsoft.com/office/drawing/2016/5/11/chartex" xmlns:cx6="http://schemas.microsoft.com/office/drawing/2016/5/12/chartex" xmlns:cx7="http://schemas.microsoft.com/office/drawing/2016/5/13/chartex" xmlns:cx8="http://schemas.microsoft.com/office/drawing/2016/5/14/chartex" xmlns:mc="http://schemas.openxmlformats.org/markup-compatibility/2006" xmlns:aink="http://schemas.microsoft.com/office/drawing/2016/ink" xmlns:am3d="http://schemas.microsoft.com/office/drawing/2017/model3d" xmlns:o="urn:schemas-microsoft-com:office:office" xmlns:r="http://schemas.openxmlformats.org/officeDocument/2006/relationships" xmlns:m="http://schemas.openxmlformats.org/officeDocument/2006/math" xmlns:v="urn:schemas-microsoft-com:vml" xmlns:wp14="http://schemas.microsoft.com/office/word/2010/wordprocessingDrawing" xmlns:wp="http://schemas.openxmlformats.org/drawingml/2006/wordprocessingDrawing" xmlns:w10="urn:schemas-microsoft-com:office:word" xmlns:w="http://schemas.openxmlformats.org/wordprocessingml/2006/main" xmlns:w14="http://schemas.microsoft.com/office/word/2010/wordml" xmlns:w15="http://schemas.microsoft.com/office/word/2012/wordml" xmlns:w16cex="http://schemas.microsoft.com/office/word/2018/wordml/cex" xmlns:w16cid="http://schemas.microsoft.com/office/word/2016/wordml/cid" xmlns:w16="http://schemas.microsoft.com/office/word/2018/wordml" xmlns:w16se="http://schemas.microsoft.com/office/word/2015/wordml/symex" xmlns:wpg="http://schemas.microsoft.com/office/word/2010/wordprocessingGroup" xmlns:wpi="http://schemas.microsoft.com/office/word/2010/wordprocessingInk" xmlns:wne="http://schemas.microsoft.com/office/word/2006/wordml" xmlns:wps="http://schemas.microsoft.com/office/word/2010/wordprocessingShape" mc:Ignorable="w14 w15 w16se w16cid w16 w16cex wp14">
+<w:document xmlns:wpc="http://schemas.microsoft.com/office/word/2010/wordprocessingCanvas" xmlns:cx="http://schemas.microsoft.com/office/drawing/2014/chartex" xmlns:cx1="http://schemas.microsoft.com/office/drawing/2015/9/8/chartex" xmlns:cx2="http://schemas.microsoft.com/office/drawing/2015/10/21/chartex" xmlns:cx3="http://schemas.microsoft.com/office/drawing/2016/5/9/chartex" xmlns:cx4="http://schemas.microsoft.com/office/drawing/2016/5/10/chartex" xmlns:cx5="http://schemas.microsoft.com/office/drawing/2016/5/11/chartex" xmlns:cx6="http://schemas.microsoft.com/office/drawing/2016/5/12/chartex" xmlns:cx7="http://schemas.microsoft.com/office/drawing/2016/5/13/chartex" xmlns:cx8="http://schemas.microsoft.com/office/drawing/2016/5/14/chartex" xmlns:mc="http://schemas.openxmlformats.org/markup-compatibility/2006" xmlns:aink="http://schemas.microsoft.com/office/drawing/2016/ink" xmlns:am3d="http://schemas.microsoft.com/office/drawing/2017/model3d" xmlns:o="urn:schemas-microsoft-com:office:office" xmlns:r="http://schemas.openxmlformats.org/officeDocument/2006/relationships" xmlns:m="http://schemas.openxmlformats.org/officeDocument/2006/math" xmlns:v="urn:schemas-microsoft-com:vml" xmlns:wp14="http://schemas.microsoft.com/office/word/2010/wordprocessingDrawing" xmlns:wp="http://schemas.openxmlformats.org/drawingml/2006/wordprocessingDrawing" xmlns:w10="urn:schemas-microsoft-com:office:word" xmlns:w="http://schemas.openxmlformats.org/wordprocessingml/2006/main" xmlns:w14="http://schemas.microsoft.com/office/word/2010/wordml" xmlns:w15="http://schemas.microsoft.com/office/word/2012/wordml" xmlns:w16cex="http://schemas.microsoft.com/office/word/2018/wordml/cex" xmlns:w16cid="http://schemas.microsoft.com/office/word/2016/wordml/cid" xmlns:w16="http://schemas.microsoft.com/office/word/2018/wordml" xmlns:w16sdtdh="http://schemas.microsoft.com/office/word/2020/wordml/sdtdatahash" xmlns:w16se="http://schemas.microsoft.com/office/word/2015/wordml/symex" xmlns:wpg="http://schemas.microsoft.com/office/word/2010/wordprocessingGroup" xmlns:wpi="http://schemas.microsoft.com/office/word/2010/wordprocessingInk" xmlns:wne="http://schemas.microsoft.com/office/word/2006/wordml" xmlns:wps="http://schemas.microsoft.com/office/word/2010/wordprocessingShape" mc:Ignorable="w14 w15 w16se w16cid w16 w16cex w16sdtdh wp14">
   <w:body>
     <w:p>
       <w:pPr>
@@ -487,7 +487,7 @@
               </wp:anchor>
             </w:drawing>
           </mc:Choice>
-          <mc:Fallback xmlns:a="http://schemas.openxmlformats.org/drawingml/2006/main" xmlns:a14="http://schemas.microsoft.com/office/drawing/2010/main" xmlns:pic="http://schemas.openxmlformats.org/drawingml/2006/picture" xmlns:arto="http://schemas.microsoft.com/office/word/2006/arto">
+          <mc:Fallback xmlns:arto="http://schemas.microsoft.com/office/word/2006/arto" xmlns:pic="http://schemas.openxmlformats.org/drawingml/2006/picture" xmlns:a14="http://schemas.microsoft.com/office/drawing/2010/main" xmlns:a="http://schemas.openxmlformats.org/drawingml/2006/main">
             <w:pict w14:anchorId="72F92FBE">
               <v:shape id="Freeform 12" style="position:absolute;margin-left:-72.85pt;margin-top:-71.8pt;width:90.45pt;height:338.35pt;z-index:251670528;visibility:visible;mso-wrap-style:square;mso-wrap-distance-left:9pt;mso-wrap-distance-top:0;mso-wrap-distance-right:9pt;mso-wrap-distance-bottom:0;mso-position-horizontal:absolute;mso-position-horizontal-relative:text;mso-position-vertical:absolute;mso-position-vertical-relative:text;v-text-anchor:top" coordsize="1384,5218" o:spid="_x0000_s1026" fillcolor="#1d71b8" stroked="f" path="m1384,l1232,137r-1095,l137,5066,,5218,,,1384,xe" o:gfxdata="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" w14:anchorId="05520A86">
                 <v:path arrowok="t" o:connecttype="custom" o:connectlocs="1148715,0;1022556,112820;113710,112820;113710,4171872;0,4297045;0,0;1148715,0" o:connectangles="0,0,0,0,0,0,0"/>
@@ -627,7 +627,7 @@
               </wp:anchor>
             </w:drawing>
           </mc:Choice>
-          <mc:Fallback xmlns:a="http://schemas.openxmlformats.org/drawingml/2006/main" xmlns:a14="http://schemas.microsoft.com/office/drawing/2010/main" xmlns:pic="http://schemas.openxmlformats.org/drawingml/2006/picture" xmlns:arto="http://schemas.microsoft.com/office/word/2006/arto">
+          <mc:Fallback xmlns:arto="http://schemas.microsoft.com/office/word/2006/arto" xmlns:pic="http://schemas.openxmlformats.org/drawingml/2006/picture" xmlns:a14="http://schemas.microsoft.com/office/drawing/2010/main" xmlns:a="http://schemas.openxmlformats.org/drawingml/2006/main">
             <w:pict w14:anchorId="67A86B07">
               <v:shape id="Freeform 13" style="position:absolute;margin-left:-64.9pt;margin-top:-63.9pt;width:90.55pt;height:338.4pt;z-index:251669504;visibility:visible;mso-wrap-style:square;mso-wrap-distance-left:9pt;mso-wrap-distance-top:0;mso-wrap-distance-right:9pt;mso-wrap-distance-bottom:0;mso-position-horizontal:absolute;mso-position-horizontal-relative:text;mso-position-vertical:absolute;mso-position-vertical-relative:text;v-text-anchor:top" coordsize="1385,5218" o:spid="_x0000_s1026" fillcolor="#103c62" stroked="f" path="m1385,l1232,138r-1095,l137,5066,,5218,,,1385,xe" o:gfxdata="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" w14:anchorId="796BA280">
                 <v:path arrowok="t" o:connecttype="custom" o:connectlocs="1149945,0;1022911,113658;113749,113658;113749,4172419;0,4297608;0,0;1149945,0" o:connectangles="0,0,0,0,0,0,0"/>
@@ -772,7 +772,7 @@
               </wp:anchor>
             </w:drawing>
           </mc:Choice>
-          <mc:Fallback xmlns:a="http://schemas.openxmlformats.org/drawingml/2006/main" xmlns:a14="http://schemas.microsoft.com/office/drawing/2010/main" xmlns:pic="http://schemas.openxmlformats.org/drawingml/2006/picture" xmlns:arto="http://schemas.microsoft.com/office/word/2006/arto">
+          <mc:Fallback xmlns:arto="http://schemas.microsoft.com/office/word/2006/arto" xmlns:pic="http://schemas.openxmlformats.org/drawingml/2006/picture" xmlns:a14="http://schemas.microsoft.com/office/drawing/2010/main" xmlns:a="http://schemas.openxmlformats.org/drawingml/2006/main">
             <w:pict w14:anchorId="50E7377B">
               <v:shape id="Freeform 9" style="position:absolute;margin-left:179.55pt;margin-top:156.8pt;width:335.7pt;height:583.15pt;z-index:251672576;visibility:visible;mso-wrap-style:square;mso-wrap-distance-left:9pt;mso-wrap-distance-top:0;mso-wrap-distance-right:9pt;mso-wrap-distance-bottom:0;mso-position-horizontal:absolute;mso-position-horizontal-relative:text;mso-position-vertical:absolute;mso-position-vertical-relative:text;v-text-anchor:top" coordsize="5133,8896" o:spid="_x0000_s1026" fillcolor="#103c62" stroked="f" path="m4584,457l5133,r,8896l,8896,457,8347r4120,l4584,457xe" o:gfxdata="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" w14:anchorId="1C2B3175">
                 <v:path arrowok="t" o:connecttype="custom" o:connectlocs="3807399,380457;4263390,0;4263390,7406005;0,7406005;379577,6948957;3801585,6948957;3807399,380457" o:connectangles="0,0,0,0,0,0,0"/>
@@ -912,7 +912,7 @@
               </wp:anchor>
             </w:drawing>
           </mc:Choice>
-          <mc:Fallback xmlns:a="http://schemas.openxmlformats.org/drawingml/2006/main" xmlns:a14="http://schemas.microsoft.com/office/drawing/2010/main" xmlns:pic="http://schemas.openxmlformats.org/drawingml/2006/picture" xmlns:arto="http://schemas.microsoft.com/office/word/2006/arto">
+          <mc:Fallback xmlns:arto="http://schemas.microsoft.com/office/word/2006/arto" xmlns:pic="http://schemas.openxmlformats.org/drawingml/2006/picture" xmlns:a14="http://schemas.microsoft.com/office/drawing/2010/main" xmlns:a="http://schemas.openxmlformats.org/drawingml/2006/main">
             <w:pict w14:anchorId="3F2C0678">
               <v:shape id="Freeform 10" style="position:absolute;margin-left:188.75pt;margin-top:168.25pt;width:335.75pt;height:583.15pt;z-index:251673600;visibility:visible;mso-wrap-style:square;mso-wrap-distance-left:9pt;mso-wrap-distance-top:0;mso-wrap-distance-right:9pt;mso-wrap-distance-bottom:0;mso-position-horizontal:absolute;mso-position-horizontal-relative:text;mso-position-vertical:absolute;mso-position-vertical-relative:text;v-text-anchor:top" coordsize="5134,8896" o:spid="_x0000_s1026" fillcolor="#1d71b8" stroked="f" path="m4585,457l5134,r,8896l,8896,458,8347r4119,l4585,457xe" o:gfxdata="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" w14:anchorId="4F5BFBF8">
                 <v:path arrowok="t" o:connecttype="custom" o:connectlocs="3808055,380457;4264025,0;4264025,7406005;0,7406005;380390,6948957;3801411,6948957;3808055,380457" o:connectangles="0,0,0,0,0,0,0"/>
@@ -1971,7 +1971,19 @@
         <w:rPr>
           <w:rFonts w:eastAsiaTheme="minorEastAsia" w:cstheme="minorHAnsi"/>
         </w:rPr>
-        <w:t xml:space="preserve">Finalement, pour résoudre tous ces problèmes (bien sûr en prenant en compte le fait que ce soit un programme pas très conséquent) nous avons décidé de repartir de zéro en créant un nouveau projet. En effet, nous avons pensé qu’il serait plus productif </w:t>
+        <w:t xml:space="preserve">Finalement, pour résoudre tous ces problèmes (bien sûr en prenant en compte le fait que ce soit un </w:t>
+      </w:r>
+      <w:r>
+        <w:rPr>
+          <w:rFonts w:eastAsiaTheme="minorEastAsia" w:cstheme="minorHAnsi"/>
+        </w:rPr>
+        <w:t>projet</w:t>
+      </w:r>
+      <w:r>
+        <w:rPr>
+          <w:rFonts w:eastAsiaTheme="minorEastAsia" w:cstheme="minorHAnsi"/>
+        </w:rPr>
+        <w:t xml:space="preserve"> pas très conséquent) nous avons décidé de repartir de zéro en créant un nouveau projet. En effet, nous avons pensé qu’il serait plus productif </w:t>
       </w:r>
       <w:r>
         <w:rPr>
@@ -2283,7 +2295,6 @@
               </w:rPr>
             </w:pPr>
             <w:proofErr w:type="spellStart"/>
-            <w:proofErr w:type="gramStart"/>
             <w:r>
               <w:rPr>
                 <w:rFonts w:cstheme="minorHAnsi"/>
@@ -2293,7 +2304,6 @@
               <w:t>controller</w:t>
             </w:r>
             <w:proofErr w:type="spellEnd"/>
-            <w:proofErr w:type="gramEnd"/>
           </w:p>
         </w:tc>
         <w:tc>
@@ -2338,14 +2348,12 @@
                 <w:rFonts w:cstheme="minorHAnsi"/>
               </w:rPr>
             </w:pPr>
-            <w:proofErr w:type="gramStart"/>
             <w:r>
               <w:rPr>
                 <w:rFonts w:cstheme="minorHAnsi"/>
               </w:rPr>
               <w:t>class</w:t>
             </w:r>
-            <w:proofErr w:type="gramEnd"/>
           </w:p>
         </w:tc>
         <w:tc>
@@ -2386,7 +2394,6 @@
                 <w:bCs w:val="0"/>
               </w:rPr>
             </w:pPr>
-            <w:proofErr w:type="gramStart"/>
             <w:r>
               <w:rPr>
                 <w:rFonts w:cstheme="minorHAnsi"/>
@@ -2395,7 +2402,6 @@
               </w:rPr>
               <w:t>model</w:t>
             </w:r>
-            <w:proofErr w:type="gramEnd"/>
           </w:p>
         </w:tc>
         <w:tc>
@@ -2432,14 +2438,12 @@
                 <w:rFonts w:cstheme="minorHAnsi"/>
               </w:rPr>
             </w:pPr>
-            <w:proofErr w:type="gramStart"/>
             <w:r>
               <w:rPr>
                 <w:rFonts w:cstheme="minorHAnsi"/>
               </w:rPr>
               <w:t>class</w:t>
             </w:r>
-            <w:proofErr w:type="gramEnd"/>
           </w:p>
         </w:tc>
         <w:tc>
@@ -2547,14 +2551,12 @@
                 <w:rFonts w:cstheme="minorHAnsi"/>
               </w:rPr>
             </w:pPr>
-            <w:proofErr w:type="gramStart"/>
             <w:r>
               <w:rPr>
                 <w:rFonts w:cstheme="minorHAnsi"/>
               </w:rPr>
               <w:t>class</w:t>
             </w:r>
-            <w:proofErr w:type="gramEnd"/>
           </w:p>
         </w:tc>
         <w:tc>
@@ -2647,14 +2649,12 @@
                 <w:rFonts w:cstheme="minorHAnsi"/>
               </w:rPr>
             </w:pPr>
-            <w:proofErr w:type="gramStart"/>
             <w:r>
               <w:rPr>
                 <w:rFonts w:cstheme="minorHAnsi"/>
               </w:rPr>
               <w:t>class</w:t>
             </w:r>
-            <w:proofErr w:type="gramEnd"/>
           </w:p>
         </w:tc>
         <w:tc>
@@ -2744,14 +2744,12 @@
                 <w:rFonts w:cstheme="minorHAnsi"/>
               </w:rPr>
             </w:pPr>
-            <w:proofErr w:type="gramStart"/>
             <w:r>
               <w:rPr>
                 <w:rFonts w:cstheme="minorHAnsi"/>
               </w:rPr>
               <w:t>class</w:t>
             </w:r>
-            <w:proofErr w:type="gramEnd"/>
           </w:p>
         </w:tc>
         <w:tc>
@@ -2975,7 +2973,6 @@
               </w:rPr>
             </w:pPr>
             <w:proofErr w:type="spellStart"/>
-            <w:proofErr w:type="gramStart"/>
             <w:r>
               <w:rPr>
                 <w:rFonts w:cstheme="minorHAnsi"/>
@@ -2985,7 +2982,6 @@
               <w:t>onClick</w:t>
             </w:r>
             <w:proofErr w:type="spellEnd"/>
-            <w:proofErr w:type="gramEnd"/>
           </w:p>
         </w:tc>
         <w:tc>
@@ -3028,19 +3024,11 @@
                 <w:rFonts w:cstheme="minorHAnsi"/>
               </w:rPr>
             </w:pPr>
-            <w:proofErr w:type="gramStart"/>
-            <w:r>
-              <w:rPr>
-                <w:rFonts w:cstheme="minorHAnsi"/>
-              </w:rPr>
-              <w:t>public</w:t>
-            </w:r>
-            <w:proofErr w:type="gramEnd"/>
-            <w:r>
-              <w:rPr>
-                <w:rFonts w:cstheme="minorHAnsi"/>
-              </w:rPr>
-              <w:t xml:space="preserve"> slots</w:t>
+            <w:r>
+              <w:rPr>
+                <w:rFonts w:cstheme="minorHAnsi"/>
+              </w:rPr>
+              <w:t>public slots</w:t>
             </w:r>
           </w:p>
         </w:tc>
@@ -3058,7 +3046,6 @@
               </w:rPr>
             </w:pPr>
             <w:proofErr w:type="spellStart"/>
-            <w:proofErr w:type="gramStart"/>
             <w:r>
               <w:rPr>
                 <w:rFonts w:cstheme="minorHAnsi"/>
@@ -3066,7 +3053,6 @@
               <w:t>void</w:t>
             </w:r>
             <w:proofErr w:type="spellEnd"/>
-            <w:proofErr w:type="gramEnd"/>
           </w:p>
         </w:tc>
         <w:tc>
@@ -3083,7 +3069,6 @@
               </w:rPr>
             </w:pPr>
             <w:proofErr w:type="spellStart"/>
-            <w:proofErr w:type="gramStart"/>
             <w:r>
               <w:rPr>
                 <w:rFonts w:cstheme="minorHAnsi"/>
@@ -3091,7 +3076,6 @@
               <w:t>int</w:t>
             </w:r>
             <w:proofErr w:type="spellEnd"/>
-            <w:proofErr w:type="gramEnd"/>
             <w:r>
               <w:rPr>
                 <w:rFonts w:cstheme="minorHAnsi"/>
@@ -3146,7 +3130,6 @@
               </w:rPr>
             </w:pPr>
             <w:proofErr w:type="spellStart"/>
-            <w:proofErr w:type="gramStart"/>
             <w:r>
               <w:rPr>
                 <w:rFonts w:cstheme="minorHAnsi"/>
@@ -3156,7 +3139,6 @@
               <w:t>onAChange</w:t>
             </w:r>
             <w:proofErr w:type="spellEnd"/>
-            <w:proofErr w:type="gramEnd"/>
           </w:p>
         </w:tc>
         <w:tc>
@@ -3193,19 +3175,11 @@
                 <w:rFonts w:cstheme="minorHAnsi"/>
               </w:rPr>
             </w:pPr>
-            <w:proofErr w:type="gramStart"/>
-            <w:r>
-              <w:rPr>
-                <w:rFonts w:cstheme="minorHAnsi"/>
-              </w:rPr>
-              <w:t>public</w:t>
-            </w:r>
-            <w:proofErr w:type="gramEnd"/>
-            <w:r>
-              <w:rPr>
-                <w:rFonts w:cstheme="minorHAnsi"/>
-              </w:rPr>
-              <w:t xml:space="preserve"> slots</w:t>
+            <w:r>
+              <w:rPr>
+                <w:rFonts w:cstheme="minorHAnsi"/>
+              </w:rPr>
+              <w:t>public slots</w:t>
             </w:r>
           </w:p>
         </w:tc>
@@ -3223,7 +3197,6 @@
               </w:rPr>
             </w:pPr>
             <w:proofErr w:type="spellStart"/>
-            <w:proofErr w:type="gramStart"/>
             <w:r>
               <w:rPr>
                 <w:rFonts w:cstheme="minorHAnsi"/>
@@ -3231,7 +3204,6 @@
               <w:t>void</w:t>
             </w:r>
             <w:proofErr w:type="spellEnd"/>
-            <w:proofErr w:type="gramEnd"/>
           </w:p>
         </w:tc>
         <w:tc>
@@ -3247,14 +3219,12 @@
                 <w:rFonts w:cstheme="minorHAnsi"/>
               </w:rPr>
             </w:pPr>
-            <w:proofErr w:type="gramStart"/>
             <w:r>
               <w:rPr>
                 <w:rFonts w:cstheme="minorHAnsi"/>
               </w:rPr>
               <w:t>double</w:t>
             </w:r>
-            <w:proofErr w:type="gramEnd"/>
           </w:p>
         </w:tc>
         <w:tc>
@@ -3298,7 +3268,6 @@
               </w:rPr>
             </w:pPr>
             <w:proofErr w:type="spellStart"/>
-            <w:proofErr w:type="gramStart"/>
             <w:r>
               <w:rPr>
                 <w:rFonts w:cstheme="minorHAnsi"/>
@@ -3308,7 +3277,6 @@
               <w:t>onBChange</w:t>
             </w:r>
             <w:proofErr w:type="spellEnd"/>
-            <w:proofErr w:type="gramEnd"/>
           </w:p>
         </w:tc>
         <w:tc>
@@ -3345,19 +3313,11 @@
                 <w:rFonts w:cstheme="minorHAnsi"/>
               </w:rPr>
             </w:pPr>
-            <w:proofErr w:type="gramStart"/>
-            <w:r>
-              <w:rPr>
-                <w:rFonts w:cstheme="minorHAnsi"/>
-              </w:rPr>
-              <w:t>public</w:t>
-            </w:r>
-            <w:proofErr w:type="gramEnd"/>
-            <w:r>
-              <w:rPr>
-                <w:rFonts w:cstheme="minorHAnsi"/>
-              </w:rPr>
-              <w:t xml:space="preserve"> slots</w:t>
+            <w:r>
+              <w:rPr>
+                <w:rFonts w:cstheme="minorHAnsi"/>
+              </w:rPr>
+              <w:t>public slots</w:t>
             </w:r>
           </w:p>
         </w:tc>
@@ -3375,7 +3335,6 @@
               </w:rPr>
             </w:pPr>
             <w:proofErr w:type="spellStart"/>
-            <w:proofErr w:type="gramStart"/>
             <w:r>
               <w:rPr>
                 <w:rFonts w:cstheme="minorHAnsi"/>
@@ -3383,7 +3342,6 @@
               <w:t>void</w:t>
             </w:r>
             <w:proofErr w:type="spellEnd"/>
-            <w:proofErr w:type="gramEnd"/>
           </w:p>
         </w:tc>
         <w:tc>
@@ -3399,14 +3357,12 @@
                 <w:rFonts w:cstheme="minorHAnsi"/>
               </w:rPr>
             </w:pPr>
-            <w:proofErr w:type="gramStart"/>
             <w:r>
               <w:rPr>
                 <w:rFonts w:cstheme="minorHAnsi"/>
               </w:rPr>
               <w:t>double</w:t>
             </w:r>
-            <w:proofErr w:type="gramEnd"/>
           </w:p>
         </w:tc>
         <w:tc>
@@ -3447,7 +3403,6 @@
               </w:rPr>
             </w:pPr>
             <w:proofErr w:type="spellStart"/>
-            <w:proofErr w:type="gramStart"/>
             <w:r>
               <w:rPr>
                 <w:rFonts w:cstheme="minorHAnsi"/>
@@ -3457,7 +3412,6 @@
               <w:t>onNbCibleChange</w:t>
             </w:r>
             <w:proofErr w:type="spellEnd"/>
-            <w:proofErr w:type="gramEnd"/>
           </w:p>
         </w:tc>
         <w:tc>
@@ -3494,19 +3448,11 @@
                 <w:rFonts w:cstheme="minorHAnsi"/>
               </w:rPr>
             </w:pPr>
-            <w:proofErr w:type="gramStart"/>
-            <w:r>
-              <w:rPr>
-                <w:rFonts w:cstheme="minorHAnsi"/>
-              </w:rPr>
-              <w:t>public</w:t>
-            </w:r>
-            <w:proofErr w:type="gramEnd"/>
-            <w:r>
-              <w:rPr>
-                <w:rFonts w:cstheme="minorHAnsi"/>
-              </w:rPr>
-              <w:t xml:space="preserve"> slots</w:t>
+            <w:r>
+              <w:rPr>
+                <w:rFonts w:cstheme="minorHAnsi"/>
+              </w:rPr>
+              <w:t>public slots</w:t>
             </w:r>
           </w:p>
         </w:tc>
@@ -3524,7 +3470,6 @@
               </w:rPr>
             </w:pPr>
             <w:proofErr w:type="spellStart"/>
-            <w:proofErr w:type="gramStart"/>
             <w:r>
               <w:rPr>
                 <w:rFonts w:cstheme="minorHAnsi"/>
@@ -3532,7 +3477,6 @@
               <w:t>void</w:t>
             </w:r>
             <w:proofErr w:type="spellEnd"/>
-            <w:proofErr w:type="gramEnd"/>
           </w:p>
         </w:tc>
         <w:tc>
@@ -3549,7 +3493,6 @@
               </w:rPr>
             </w:pPr>
             <w:proofErr w:type="spellStart"/>
-            <w:proofErr w:type="gramStart"/>
             <w:r>
               <w:rPr>
                 <w:rFonts w:cstheme="minorHAnsi"/>
@@ -3557,7 +3500,6 @@
               <w:t>int</w:t>
             </w:r>
             <w:proofErr w:type="spellEnd"/>
-            <w:proofErr w:type="gramEnd"/>
           </w:p>
         </w:tc>
         <w:tc>
@@ -3601,7 +3543,6 @@
               </w:rPr>
             </w:pPr>
             <w:proofErr w:type="spellStart"/>
-            <w:proofErr w:type="gramStart"/>
             <w:r>
               <w:rPr>
                 <w:rFonts w:cstheme="minorHAnsi"/>
@@ -3611,7 +3552,6 @@
               <w:t>onMinSizeChange</w:t>
             </w:r>
             <w:proofErr w:type="spellEnd"/>
-            <w:proofErr w:type="gramEnd"/>
           </w:p>
         </w:tc>
         <w:tc>
@@ -3648,19 +3588,11 @@
                 <w:rFonts w:cstheme="minorHAnsi"/>
               </w:rPr>
             </w:pPr>
-            <w:proofErr w:type="gramStart"/>
-            <w:r>
-              <w:rPr>
-                <w:rFonts w:cstheme="minorHAnsi"/>
-              </w:rPr>
-              <w:t>public</w:t>
-            </w:r>
-            <w:proofErr w:type="gramEnd"/>
-            <w:r>
-              <w:rPr>
-                <w:rFonts w:cstheme="minorHAnsi"/>
-              </w:rPr>
-              <w:t xml:space="preserve"> slots</w:t>
+            <w:r>
+              <w:rPr>
+                <w:rFonts w:cstheme="minorHAnsi"/>
+              </w:rPr>
+              <w:t>public slots</w:t>
             </w:r>
           </w:p>
         </w:tc>
@@ -3678,7 +3610,6 @@
               </w:rPr>
             </w:pPr>
             <w:proofErr w:type="spellStart"/>
-            <w:proofErr w:type="gramStart"/>
             <w:r>
               <w:rPr>
                 <w:rFonts w:cstheme="minorHAnsi"/>
@@ -3686,7 +3617,6 @@
               <w:t>void</w:t>
             </w:r>
             <w:proofErr w:type="spellEnd"/>
-            <w:proofErr w:type="gramEnd"/>
           </w:p>
         </w:tc>
         <w:tc>
@@ -3703,7 +3633,6 @@
               </w:rPr>
             </w:pPr>
             <w:proofErr w:type="spellStart"/>
-            <w:proofErr w:type="gramStart"/>
             <w:r>
               <w:rPr>
                 <w:rFonts w:cstheme="minorHAnsi"/>
@@ -3711,7 +3640,6 @@
               <w:t>int</w:t>
             </w:r>
             <w:proofErr w:type="spellEnd"/>
-            <w:proofErr w:type="gramEnd"/>
           </w:p>
         </w:tc>
         <w:tc>
@@ -3752,7 +3680,6 @@
               </w:rPr>
             </w:pPr>
             <w:proofErr w:type="spellStart"/>
-            <w:proofErr w:type="gramStart"/>
             <w:r>
               <w:rPr>
                 <w:rFonts w:cstheme="minorHAnsi"/>
@@ -3762,7 +3689,6 @@
               <w:t>onMaxSizeChange</w:t>
             </w:r>
             <w:proofErr w:type="spellEnd"/>
-            <w:proofErr w:type="gramEnd"/>
           </w:p>
         </w:tc>
         <w:tc>
@@ -3799,19 +3725,11 @@
                 <w:rFonts w:cstheme="minorHAnsi"/>
               </w:rPr>
             </w:pPr>
-            <w:proofErr w:type="gramStart"/>
-            <w:r>
-              <w:rPr>
-                <w:rFonts w:cstheme="minorHAnsi"/>
-              </w:rPr>
-              <w:t>public</w:t>
-            </w:r>
-            <w:proofErr w:type="gramEnd"/>
-            <w:r>
-              <w:rPr>
-                <w:rFonts w:cstheme="minorHAnsi"/>
-              </w:rPr>
-              <w:t xml:space="preserve"> slots</w:t>
+            <w:r>
+              <w:rPr>
+                <w:rFonts w:cstheme="minorHAnsi"/>
+              </w:rPr>
+              <w:t>public slots</w:t>
             </w:r>
           </w:p>
         </w:tc>
@@ -3829,7 +3747,6 @@
               </w:rPr>
             </w:pPr>
             <w:proofErr w:type="spellStart"/>
-            <w:proofErr w:type="gramStart"/>
             <w:r>
               <w:rPr>
                 <w:rFonts w:cstheme="minorHAnsi"/>
@@ -3837,7 +3754,6 @@
               <w:t>void</w:t>
             </w:r>
             <w:proofErr w:type="spellEnd"/>
-            <w:proofErr w:type="gramEnd"/>
           </w:p>
         </w:tc>
         <w:tc>
@@ -3854,7 +3770,6 @@
               </w:rPr>
             </w:pPr>
             <w:proofErr w:type="spellStart"/>
-            <w:proofErr w:type="gramStart"/>
             <w:r>
               <w:rPr>
                 <w:rFonts w:cstheme="minorHAnsi"/>
@@ -3862,7 +3777,6 @@
               <w:t>int</w:t>
             </w:r>
             <w:proofErr w:type="spellEnd"/>
-            <w:proofErr w:type="gramEnd"/>
           </w:p>
         </w:tc>
         <w:tc>
@@ -3906,7 +3820,6 @@
               </w:rPr>
             </w:pPr>
             <w:proofErr w:type="spellStart"/>
-            <w:proofErr w:type="gramStart"/>
             <w:r>
               <w:rPr>
                 <w:rFonts w:cstheme="minorHAnsi"/>
@@ -3916,7 +3829,6 @@
               <w:t>nextTarget</w:t>
             </w:r>
             <w:proofErr w:type="spellEnd"/>
-            <w:proofErr w:type="gramEnd"/>
           </w:p>
         </w:tc>
         <w:tc>
@@ -3954,7 +3866,6 @@
               </w:rPr>
             </w:pPr>
             <w:proofErr w:type="spellStart"/>
-            <w:proofErr w:type="gramStart"/>
             <w:r>
               <w:rPr>
                 <w:rFonts w:cstheme="minorHAnsi"/>
@@ -3962,7 +3873,6 @@
               <w:t>private</w:t>
             </w:r>
             <w:proofErr w:type="spellEnd"/>
-            <w:proofErr w:type="gramEnd"/>
           </w:p>
         </w:tc>
         <w:tc>
@@ -3979,7 +3889,6 @@
               </w:rPr>
             </w:pPr>
             <w:proofErr w:type="spellStart"/>
-            <w:proofErr w:type="gramStart"/>
             <w:r>
               <w:rPr>
                 <w:rFonts w:cstheme="minorHAnsi"/>
@@ -3987,7 +3896,6 @@
               <w:t>void</w:t>
             </w:r>
             <w:proofErr w:type="spellEnd"/>
-            <w:proofErr w:type="gramEnd"/>
           </w:p>
         </w:tc>
         <w:tc>
@@ -4004,7 +3912,6 @@
               </w:rPr>
             </w:pPr>
             <w:proofErr w:type="spellStart"/>
-            <w:proofErr w:type="gramStart"/>
             <w:r>
               <w:rPr>
                 <w:rFonts w:cstheme="minorHAnsi"/>
@@ -4012,7 +3919,6 @@
               <w:t>void</w:t>
             </w:r>
             <w:proofErr w:type="spellEnd"/>
-            <w:proofErr w:type="gramEnd"/>
           </w:p>
         </w:tc>
         <w:tc>
@@ -4054,7 +3960,6 @@
               </w:rPr>
             </w:pPr>
             <w:proofErr w:type="spellStart"/>
-            <w:proofErr w:type="gramStart"/>
             <w:r>
               <w:rPr>
                 <w:rFonts w:cstheme="minorHAnsi"/>
@@ -4064,7 +3969,6 @@
               <w:t>onCircleClick</w:t>
             </w:r>
             <w:proofErr w:type="spellEnd"/>
-            <w:proofErr w:type="gramEnd"/>
           </w:p>
         </w:tc>
         <w:tc>
@@ -4101,14 +4005,12 @@
                 <w:rFonts w:cstheme="minorHAnsi"/>
               </w:rPr>
             </w:pPr>
-            <w:proofErr w:type="gramStart"/>
             <w:r>
               <w:rPr>
                 <w:rFonts w:cstheme="minorHAnsi"/>
               </w:rPr>
               <w:t>public</w:t>
             </w:r>
-            <w:proofErr w:type="gramEnd"/>
           </w:p>
         </w:tc>
         <w:tc>
@@ -4125,7 +4027,6 @@
               </w:rPr>
             </w:pPr>
             <w:proofErr w:type="spellStart"/>
-            <w:proofErr w:type="gramStart"/>
             <w:r>
               <w:rPr>
                 <w:rFonts w:cstheme="minorHAnsi"/>
@@ -4133,7 +4034,6 @@
               <w:t>void</w:t>
             </w:r>
             <w:proofErr w:type="spellEnd"/>
-            <w:proofErr w:type="gramEnd"/>
           </w:p>
         </w:tc>
         <w:tc>
@@ -4201,7 +4101,6 @@
               </w:rPr>
             </w:pPr>
             <w:proofErr w:type="spellStart"/>
-            <w:proofErr w:type="gramStart"/>
             <w:r>
               <w:rPr>
                 <w:rFonts w:cstheme="minorHAnsi"/>
@@ -4211,7 +4110,6 @@
               <w:t>resetTest</w:t>
             </w:r>
             <w:proofErr w:type="spellEnd"/>
-            <w:proofErr w:type="gramEnd"/>
           </w:p>
         </w:tc>
         <w:tc>
@@ -4248,14 +4146,12 @@
                 <w:rFonts w:cstheme="minorHAnsi"/>
               </w:rPr>
             </w:pPr>
-            <w:proofErr w:type="gramStart"/>
             <w:r>
               <w:rPr>
                 <w:rFonts w:cstheme="minorHAnsi"/>
               </w:rPr>
               <w:t>public</w:t>
             </w:r>
-            <w:proofErr w:type="gramEnd"/>
           </w:p>
         </w:tc>
         <w:tc>
@@ -4272,7 +4168,6 @@
               </w:rPr>
             </w:pPr>
             <w:proofErr w:type="spellStart"/>
-            <w:proofErr w:type="gramStart"/>
             <w:r>
               <w:rPr>
                 <w:rFonts w:cstheme="minorHAnsi"/>
@@ -4280,7 +4175,6 @@
               <w:t>void</w:t>
             </w:r>
             <w:proofErr w:type="spellEnd"/>
-            <w:proofErr w:type="gramEnd"/>
           </w:p>
         </w:tc>
         <w:tc>
@@ -4297,7 +4191,6 @@
               </w:rPr>
             </w:pPr>
             <w:proofErr w:type="spellStart"/>
-            <w:proofErr w:type="gramStart"/>
             <w:r>
               <w:rPr>
                 <w:rFonts w:cstheme="minorHAnsi"/>
@@ -4305,7 +4198,6 @@
               <w:t>void</w:t>
             </w:r>
             <w:proofErr w:type="spellEnd"/>
-            <w:proofErr w:type="gramEnd"/>
           </w:p>
         </w:tc>
         <w:tc>
@@ -4346,7 +4238,6 @@
                 <w:bCs w:val="0"/>
               </w:rPr>
             </w:pPr>
-            <w:proofErr w:type="gramStart"/>
             <w:r>
               <w:rPr>
                 <w:rFonts w:cstheme="minorHAnsi"/>
@@ -4355,7 +4246,6 @@
               </w:rPr>
               <w:t>init</w:t>
             </w:r>
-            <w:proofErr w:type="gramEnd"/>
           </w:p>
         </w:tc>
         <w:tc>
@@ -4386,14 +4276,12 @@
                 <w:rFonts w:cstheme="minorHAnsi"/>
               </w:rPr>
             </w:pPr>
-            <w:proofErr w:type="gramStart"/>
             <w:r>
               <w:rPr>
                 <w:rFonts w:cstheme="minorHAnsi"/>
               </w:rPr>
               <w:t>public</w:t>
             </w:r>
-            <w:proofErr w:type="gramEnd"/>
           </w:p>
         </w:tc>
         <w:tc>
@@ -4410,7 +4298,6 @@
               </w:rPr>
             </w:pPr>
             <w:proofErr w:type="spellStart"/>
-            <w:proofErr w:type="gramStart"/>
             <w:r>
               <w:rPr>
                 <w:rFonts w:cstheme="minorHAnsi"/>
@@ -4418,7 +4305,6 @@
               <w:t>void</w:t>
             </w:r>
             <w:proofErr w:type="spellEnd"/>
-            <w:proofErr w:type="gramEnd"/>
           </w:p>
         </w:tc>
         <w:tc>
@@ -4435,7 +4321,6 @@
               </w:rPr>
             </w:pPr>
             <w:proofErr w:type="spellStart"/>
-            <w:proofErr w:type="gramStart"/>
             <w:r>
               <w:rPr>
                 <w:rFonts w:cstheme="minorHAnsi"/>
@@ -4443,7 +4328,6 @@
               <w:t>void</w:t>
             </w:r>
             <w:proofErr w:type="spellEnd"/>
-            <w:proofErr w:type="gramEnd"/>
           </w:p>
         </w:tc>
         <w:tc>
@@ -4488,7 +4372,6 @@
               </w:rPr>
             </w:pPr>
             <w:proofErr w:type="spellStart"/>
-            <w:proofErr w:type="gramStart"/>
             <w:r>
               <w:rPr>
                 <w:rFonts w:cstheme="minorHAnsi"/>
@@ -4498,7 +4381,6 @@
               <w:t>computeGraph</w:t>
             </w:r>
             <w:proofErr w:type="spellEnd"/>
-            <w:proofErr w:type="gramEnd"/>
           </w:p>
         </w:tc>
         <w:tc>
@@ -4529,14 +4411,12 @@
                 <w:rFonts w:cstheme="minorHAnsi"/>
               </w:rPr>
             </w:pPr>
-            <w:proofErr w:type="gramStart"/>
             <w:r>
               <w:rPr>
                 <w:rFonts w:cstheme="minorHAnsi"/>
               </w:rPr>
               <w:t>public</w:t>
             </w:r>
-            <w:proofErr w:type="gramEnd"/>
           </w:p>
         </w:tc>
         <w:tc>
@@ -4553,7 +4433,6 @@
               </w:rPr>
             </w:pPr>
             <w:proofErr w:type="spellStart"/>
-            <w:proofErr w:type="gramStart"/>
             <w:r>
               <w:rPr>
                 <w:rFonts w:cstheme="minorHAnsi"/>
@@ -4561,7 +4440,6 @@
               <w:t>void</w:t>
             </w:r>
             <w:proofErr w:type="spellEnd"/>
-            <w:proofErr w:type="gramEnd"/>
           </w:p>
         </w:tc>
         <w:tc>
@@ -4578,7 +4456,6 @@
               </w:rPr>
             </w:pPr>
             <w:proofErr w:type="spellStart"/>
-            <w:proofErr w:type="gramStart"/>
             <w:r>
               <w:rPr>
                 <w:rFonts w:cstheme="minorHAnsi"/>
@@ -4586,7 +4463,6 @@
               <w:t>void</w:t>
             </w:r>
             <w:proofErr w:type="spellEnd"/>
-            <w:proofErr w:type="gramEnd"/>
           </w:p>
         </w:tc>
         <w:tc>
@@ -4628,7 +4504,6 @@
               </w:rPr>
             </w:pPr>
             <w:proofErr w:type="spellStart"/>
-            <w:proofErr w:type="gramStart"/>
             <w:r>
               <w:rPr>
                 <w:rFonts w:cstheme="minorHAnsi"/>
@@ -4638,7 +4513,6 @@
               <w:t>getCirclesLeft</w:t>
             </w:r>
             <w:proofErr w:type="spellEnd"/>
-            <w:proofErr w:type="gramEnd"/>
           </w:p>
         </w:tc>
         <w:tc>
@@ -4675,14 +4549,12 @@
                 <w:rFonts w:cstheme="minorHAnsi"/>
               </w:rPr>
             </w:pPr>
-            <w:proofErr w:type="gramStart"/>
             <w:r>
               <w:rPr>
                 <w:rFonts w:cstheme="minorHAnsi"/>
               </w:rPr>
               <w:t>public</w:t>
             </w:r>
-            <w:proofErr w:type="gramEnd"/>
           </w:p>
         </w:tc>
         <w:tc>
@@ -4699,7 +4571,6 @@
               </w:rPr>
             </w:pPr>
             <w:proofErr w:type="spellStart"/>
-            <w:proofErr w:type="gramStart"/>
             <w:r>
               <w:rPr>
                 <w:rFonts w:cstheme="minorHAnsi"/>
@@ -4707,7 +4578,6 @@
               <w:t>int</w:t>
             </w:r>
             <w:proofErr w:type="spellEnd"/>
-            <w:proofErr w:type="gramEnd"/>
           </w:p>
         </w:tc>
         <w:tc>
@@ -4724,7 +4594,6 @@
               </w:rPr>
             </w:pPr>
             <w:proofErr w:type="spellStart"/>
-            <w:proofErr w:type="gramStart"/>
             <w:r>
               <w:rPr>
                 <w:rFonts w:cstheme="minorHAnsi"/>
@@ -4732,7 +4601,6 @@
               <w:t>void</w:t>
             </w:r>
             <w:proofErr w:type="spellEnd"/>
-            <w:proofErr w:type="gramEnd"/>
           </w:p>
         </w:tc>
         <w:tc>
@@ -4777,7 +4645,6 @@
               </w:rPr>
             </w:pPr>
             <w:proofErr w:type="spellStart"/>
-            <w:proofErr w:type="gramStart"/>
             <w:r>
               <w:rPr>
                 <w:rFonts w:cstheme="minorHAnsi"/>
@@ -4787,7 +4654,6 @@
               <w:t>isTestStarted</w:t>
             </w:r>
             <w:proofErr w:type="spellEnd"/>
-            <w:proofErr w:type="gramEnd"/>
           </w:p>
         </w:tc>
         <w:tc>
@@ -4824,14 +4690,12 @@
                 <w:rFonts w:cstheme="minorHAnsi"/>
               </w:rPr>
             </w:pPr>
-            <w:proofErr w:type="gramStart"/>
             <w:r>
               <w:rPr>
                 <w:rFonts w:cstheme="minorHAnsi"/>
               </w:rPr>
               <w:t>public</w:t>
             </w:r>
-            <w:proofErr w:type="gramEnd"/>
           </w:p>
         </w:tc>
         <w:tc>
@@ -4848,7 +4712,6 @@
               </w:rPr>
             </w:pPr>
             <w:proofErr w:type="spellStart"/>
-            <w:proofErr w:type="gramStart"/>
             <w:r>
               <w:rPr>
                 <w:rFonts w:cstheme="minorHAnsi"/>
@@ -4856,7 +4719,6 @@
               <w:t>bool</w:t>
             </w:r>
             <w:proofErr w:type="spellEnd"/>
-            <w:proofErr w:type="gramEnd"/>
           </w:p>
         </w:tc>
         <w:tc>
@@ -4873,7 +4735,6 @@
               </w:rPr>
             </w:pPr>
             <w:proofErr w:type="spellStart"/>
-            <w:proofErr w:type="gramStart"/>
             <w:r>
               <w:rPr>
                 <w:rFonts w:cstheme="minorHAnsi"/>
@@ -4881,7 +4742,6 @@
               <w:t>void</w:t>
             </w:r>
             <w:proofErr w:type="spellEnd"/>
-            <w:proofErr w:type="gramEnd"/>
           </w:p>
         </w:tc>
         <w:tc>
@@ -4923,7 +4783,6 @@
               </w:rPr>
             </w:pPr>
             <w:proofErr w:type="spellStart"/>
-            <w:proofErr w:type="gramStart"/>
             <w:r>
               <w:rPr>
                 <w:rFonts w:cstheme="minorHAnsi"/>
@@ -4933,7 +4792,6 @@
               <w:t>isInLastCircle</w:t>
             </w:r>
             <w:proofErr w:type="spellEnd"/>
-            <w:proofErr w:type="gramEnd"/>
           </w:p>
         </w:tc>
         <w:tc>
@@ -4970,14 +4828,12 @@
                 <w:rFonts w:cstheme="minorHAnsi"/>
               </w:rPr>
             </w:pPr>
-            <w:proofErr w:type="gramStart"/>
             <w:r>
               <w:rPr>
                 <w:rFonts w:cstheme="minorHAnsi"/>
               </w:rPr>
               <w:t>public</w:t>
             </w:r>
-            <w:proofErr w:type="gramEnd"/>
           </w:p>
         </w:tc>
         <w:tc>
@@ -4994,7 +4850,6 @@
               </w:rPr>
             </w:pPr>
             <w:proofErr w:type="spellStart"/>
-            <w:proofErr w:type="gramStart"/>
             <w:r>
               <w:rPr>
                 <w:rFonts w:cstheme="minorHAnsi"/>
@@ -5002,7 +4857,6 @@
               <w:t>bool</w:t>
             </w:r>
             <w:proofErr w:type="spellEnd"/>
-            <w:proofErr w:type="gramEnd"/>
           </w:p>
         </w:tc>
         <w:tc>
@@ -5070,7 +4924,6 @@
               </w:rPr>
             </w:pPr>
             <w:proofErr w:type="spellStart"/>
-            <w:proofErr w:type="gramStart"/>
             <w:r>
               <w:rPr>
                 <w:rFonts w:cstheme="minorHAnsi"/>
@@ -5080,7 +4933,6 @@
               <w:t>mouseClicked</w:t>
             </w:r>
             <w:proofErr w:type="spellEnd"/>
-            <w:proofErr w:type="gramEnd"/>
           </w:p>
         </w:tc>
         <w:tc>
@@ -5117,19 +4969,11 @@
                 <w:rFonts w:cstheme="minorHAnsi"/>
               </w:rPr>
             </w:pPr>
-            <w:proofErr w:type="gramStart"/>
-            <w:r>
-              <w:rPr>
-                <w:rFonts w:cstheme="minorHAnsi"/>
-              </w:rPr>
-              <w:t>public</w:t>
-            </w:r>
-            <w:proofErr w:type="gramEnd"/>
-            <w:r>
-              <w:rPr>
-                <w:rFonts w:cstheme="minorHAnsi"/>
-              </w:rPr>
-              <w:t xml:space="preserve"> </w:t>
+            <w:r>
+              <w:rPr>
+                <w:rFonts w:cstheme="minorHAnsi"/>
+              </w:rPr>
+              <w:t xml:space="preserve">public </w:t>
             </w:r>
             <w:proofErr w:type="spellStart"/>
             <w:r>
@@ -5155,7 +4999,6 @@
               </w:rPr>
             </w:pPr>
             <w:proofErr w:type="spellStart"/>
-            <w:proofErr w:type="gramStart"/>
             <w:r>
               <w:rPr>
                 <w:rFonts w:cstheme="minorHAnsi"/>
@@ -5163,7 +5006,6 @@
               <w:t>void</w:t>
             </w:r>
             <w:proofErr w:type="spellEnd"/>
-            <w:proofErr w:type="gramEnd"/>
           </w:p>
         </w:tc>
         <w:tc>
@@ -5180,7 +5022,6 @@
               </w:rPr>
             </w:pPr>
             <w:proofErr w:type="spellStart"/>
-            <w:proofErr w:type="gramStart"/>
             <w:r>
               <w:rPr>
                 <w:rFonts w:cstheme="minorHAnsi"/>
@@ -5188,7 +5029,6 @@
               <w:t>int</w:t>
             </w:r>
             <w:proofErr w:type="spellEnd"/>
-            <w:proofErr w:type="gramEnd"/>
             <w:r>
               <w:rPr>
                 <w:rFonts w:cstheme="minorHAnsi"/>
@@ -5244,7 +5084,6 @@
               </w:rPr>
             </w:pPr>
             <w:proofErr w:type="spellStart"/>
-            <w:proofErr w:type="gramStart"/>
             <w:r>
               <w:rPr>
                 <w:rFonts w:cstheme="minorHAnsi"/>
@@ -5254,7 +5093,6 @@
               <w:t>mousePressEvent</w:t>
             </w:r>
             <w:proofErr w:type="spellEnd"/>
-            <w:proofErr w:type="gramEnd"/>
           </w:p>
         </w:tc>
         <w:tc>
@@ -5292,7 +5130,6 @@
               </w:rPr>
             </w:pPr>
             <w:proofErr w:type="spellStart"/>
-            <w:proofErr w:type="gramStart"/>
             <w:r>
               <w:rPr>
                 <w:rFonts w:cstheme="minorHAnsi"/>
@@ -5300,7 +5137,6 @@
               <w:t>protected</w:t>
             </w:r>
             <w:proofErr w:type="spellEnd"/>
-            <w:proofErr w:type="gramEnd"/>
           </w:p>
         </w:tc>
         <w:tc>
@@ -5317,7 +5153,6 @@
               </w:rPr>
             </w:pPr>
             <w:proofErr w:type="spellStart"/>
-            <w:proofErr w:type="gramStart"/>
             <w:r>
               <w:rPr>
                 <w:rFonts w:cstheme="minorHAnsi"/>
@@ -5325,7 +5160,6 @@
               <w:t>void</w:t>
             </w:r>
             <w:proofErr w:type="spellEnd"/>
-            <w:proofErr w:type="gramEnd"/>
           </w:p>
         </w:tc>
         <w:tc>
@@ -5399,7 +5233,6 @@
               </w:rPr>
             </w:pPr>
             <w:proofErr w:type="spellStart"/>
-            <w:proofErr w:type="gramStart"/>
             <w:r>
               <w:rPr>
                 <w:rFonts w:cstheme="minorHAnsi"/>
@@ -5409,7 +5242,6 @@
               <w:t>initWindows</w:t>
             </w:r>
             <w:proofErr w:type="spellEnd"/>
-            <w:proofErr w:type="gramEnd"/>
           </w:p>
         </w:tc>
         <w:tc>
@@ -5445,14 +5277,12 @@
                 <w:rFonts w:cstheme="minorHAnsi"/>
               </w:rPr>
             </w:pPr>
-            <w:proofErr w:type="gramStart"/>
             <w:r>
               <w:rPr>
                 <w:rFonts w:cstheme="minorHAnsi"/>
               </w:rPr>
               <w:t>public</w:t>
             </w:r>
-            <w:proofErr w:type="gramEnd"/>
           </w:p>
         </w:tc>
         <w:tc>
@@ -5469,7 +5299,6 @@
               </w:rPr>
             </w:pPr>
             <w:proofErr w:type="spellStart"/>
-            <w:proofErr w:type="gramStart"/>
             <w:r>
               <w:rPr>
                 <w:rFonts w:cstheme="minorHAnsi"/>
@@ -5477,7 +5306,6 @@
               <w:t>void</w:t>
             </w:r>
             <w:proofErr w:type="spellEnd"/>
-            <w:proofErr w:type="gramEnd"/>
           </w:p>
         </w:tc>
         <w:tc>
@@ -5494,7 +5322,6 @@
               </w:rPr>
             </w:pPr>
             <w:proofErr w:type="spellStart"/>
-            <w:proofErr w:type="gramStart"/>
             <w:r>
               <w:rPr>
                 <w:rFonts w:cstheme="minorHAnsi"/>
@@ -5502,7 +5329,6 @@
               <w:t>controller</w:t>
             </w:r>
             <w:proofErr w:type="spellEnd"/>
-            <w:proofErr w:type="gramEnd"/>
             <w:r>
               <w:rPr>
                 <w:rFonts w:cstheme="minorHAnsi"/>
@@ -5549,7 +5375,6 @@
               </w:rPr>
             </w:pPr>
             <w:proofErr w:type="spellStart"/>
-            <w:proofErr w:type="gramStart"/>
             <w:r>
               <w:rPr>
                 <w:rFonts w:cstheme="minorHAnsi"/>
@@ -5559,7 +5384,6 @@
               <w:t>updateTestMsg</w:t>
             </w:r>
             <w:proofErr w:type="spellEnd"/>
-            <w:proofErr w:type="gramEnd"/>
           </w:p>
         </w:tc>
         <w:tc>
@@ -5595,14 +5419,12 @@
                 <w:rFonts w:cstheme="minorHAnsi"/>
               </w:rPr>
             </w:pPr>
-            <w:proofErr w:type="gramStart"/>
             <w:r>
               <w:rPr>
                 <w:rFonts w:cstheme="minorHAnsi"/>
               </w:rPr>
               <w:t>public</w:t>
             </w:r>
-            <w:proofErr w:type="gramEnd"/>
           </w:p>
         </w:tc>
         <w:tc>
@@ -5619,7 +5441,6 @@
               </w:rPr>
             </w:pPr>
             <w:proofErr w:type="spellStart"/>
-            <w:proofErr w:type="gramStart"/>
             <w:r>
               <w:rPr>
                 <w:rFonts w:cstheme="minorHAnsi"/>
@@ -5627,7 +5448,6 @@
               <w:t>void</w:t>
             </w:r>
             <w:proofErr w:type="spellEnd"/>
-            <w:proofErr w:type="gramEnd"/>
           </w:p>
         </w:tc>
         <w:tc>
@@ -5643,19 +5463,11 @@
                 <w:rFonts w:cstheme="minorHAnsi"/>
               </w:rPr>
             </w:pPr>
-            <w:proofErr w:type="gramStart"/>
-            <w:r>
-              <w:rPr>
-                <w:rFonts w:cstheme="minorHAnsi"/>
-              </w:rPr>
-              <w:t>model</w:t>
-            </w:r>
-            <w:proofErr w:type="gramEnd"/>
-            <w:r>
-              <w:rPr>
-                <w:rFonts w:cstheme="minorHAnsi"/>
-              </w:rPr>
-              <w:t>*</w:t>
+            <w:r>
+              <w:rPr>
+                <w:rFonts w:cstheme="minorHAnsi"/>
+              </w:rPr>
+              <w:t>model*</w:t>
             </w:r>
           </w:p>
         </w:tc>
@@ -5700,7 +5512,6 @@
               </w:rPr>
             </w:pPr>
             <w:proofErr w:type="spellStart"/>
-            <w:proofErr w:type="gramStart"/>
             <w:r>
               <w:rPr>
                 <w:rFonts w:cstheme="minorHAnsi"/>
@@ -5710,7 +5521,6 @@
               <w:t>getTestSceneHeight</w:t>
             </w:r>
             <w:proofErr w:type="spellEnd"/>
-            <w:proofErr w:type="gramEnd"/>
           </w:p>
         </w:tc>
         <w:tc>
@@ -5746,14 +5556,12 @@
                 <w:rFonts w:cstheme="minorHAnsi"/>
               </w:rPr>
             </w:pPr>
-            <w:proofErr w:type="gramStart"/>
             <w:r>
               <w:rPr>
                 <w:rFonts w:cstheme="minorHAnsi"/>
               </w:rPr>
               <w:t>public</w:t>
             </w:r>
-            <w:proofErr w:type="gramEnd"/>
           </w:p>
         </w:tc>
         <w:tc>
@@ -5770,7 +5578,6 @@
               </w:rPr>
             </w:pPr>
             <w:proofErr w:type="spellStart"/>
-            <w:proofErr w:type="gramStart"/>
             <w:r>
               <w:rPr>
                 <w:rFonts w:cstheme="minorHAnsi"/>
@@ -5778,7 +5585,6 @@
               <w:t>int</w:t>
             </w:r>
             <w:proofErr w:type="spellEnd"/>
-            <w:proofErr w:type="gramEnd"/>
           </w:p>
         </w:tc>
         <w:tc>
@@ -5795,7 +5601,6 @@
               </w:rPr>
             </w:pPr>
             <w:proofErr w:type="spellStart"/>
-            <w:proofErr w:type="gramStart"/>
             <w:r>
               <w:rPr>
                 <w:rFonts w:cstheme="minorHAnsi"/>
@@ -5803,7 +5608,6 @@
               <w:t>void</w:t>
             </w:r>
             <w:proofErr w:type="spellEnd"/>
-            <w:proofErr w:type="gramEnd"/>
           </w:p>
         </w:tc>
         <w:tc>
@@ -5844,25 +5648,15 @@
               </w:rPr>
             </w:pPr>
             <w:proofErr w:type="spellStart"/>
-            <w:proofErr w:type="gramStart"/>
-            <w:r>
-              <w:rPr>
-                <w:rFonts w:cstheme="minorHAnsi"/>
-                <w:b w:val="0"/>
-                <w:bCs w:val="0"/>
-              </w:rPr>
-              <w:t>getTestScene</w:t>
-            </w:r>
-            <w:r>
-              <w:rPr>
-                <w:rFonts w:cstheme="minorHAnsi"/>
-                <w:b w:val="0"/>
-                <w:bCs w:val="0"/>
-              </w:rPr>
-              <w:t>Width</w:t>
-            </w:r>
-            <w:proofErr w:type="spellEnd"/>
-            <w:proofErr w:type="gramEnd"/>
+            <w:r>
+              <w:rPr>
+                <w:rFonts w:cstheme="minorHAnsi"/>
+                <w:b w:val="0"/>
+                <w:bCs w:val="0"/>
+              </w:rPr>
+              <w:t>getTestSceneWidth</w:t>
+            </w:r>
+            <w:proofErr w:type="spellEnd"/>
           </w:p>
         </w:tc>
         <w:tc>
@@ -5898,14 +5692,12 @@
                 <w:rFonts w:cstheme="minorHAnsi"/>
               </w:rPr>
             </w:pPr>
-            <w:proofErr w:type="gramStart"/>
             <w:r>
               <w:rPr>
                 <w:rFonts w:cstheme="minorHAnsi"/>
               </w:rPr>
               <w:t>public</w:t>
             </w:r>
-            <w:proofErr w:type="gramEnd"/>
           </w:p>
         </w:tc>
         <w:tc>
@@ -5922,7 +5714,6 @@
               </w:rPr>
             </w:pPr>
             <w:proofErr w:type="spellStart"/>
-            <w:proofErr w:type="gramStart"/>
             <w:r>
               <w:rPr>
                 <w:rFonts w:cstheme="minorHAnsi"/>
@@ -5930,7 +5721,6 @@
               <w:t>int</w:t>
             </w:r>
             <w:proofErr w:type="spellEnd"/>
-            <w:proofErr w:type="gramEnd"/>
           </w:p>
         </w:tc>
         <w:tc>
@@ -5947,7 +5737,6 @@
               </w:rPr>
             </w:pPr>
             <w:proofErr w:type="spellStart"/>
-            <w:proofErr w:type="gramStart"/>
             <w:r>
               <w:rPr>
                 <w:rFonts w:cstheme="minorHAnsi"/>
@@ -5955,7 +5744,6 @@
               <w:t>void</w:t>
             </w:r>
             <w:proofErr w:type="spellEnd"/>
-            <w:proofErr w:type="gramEnd"/>
           </w:p>
         </w:tc>
         <w:tc>
@@ -5999,7 +5787,6 @@
               </w:rPr>
             </w:pPr>
             <w:proofErr w:type="spellStart"/>
-            <w:proofErr w:type="gramStart"/>
             <w:r>
               <w:rPr>
                 <w:rFonts w:cstheme="minorHAnsi"/>
@@ -6009,7 +5796,6 @@
               <w:t>drawCircle</w:t>
             </w:r>
             <w:proofErr w:type="spellEnd"/>
-            <w:proofErr w:type="gramEnd"/>
           </w:p>
         </w:tc>
         <w:tc>
@@ -6045,14 +5831,12 @@
                 <w:rFonts w:cstheme="minorHAnsi"/>
               </w:rPr>
             </w:pPr>
-            <w:proofErr w:type="gramStart"/>
             <w:r>
               <w:rPr>
                 <w:rFonts w:cstheme="minorHAnsi"/>
               </w:rPr>
               <w:t>public</w:t>
             </w:r>
-            <w:proofErr w:type="gramEnd"/>
           </w:p>
         </w:tc>
         <w:tc>
@@ -6068,7 +5852,6 @@
               </w:rPr>
             </w:pPr>
             <w:proofErr w:type="spellStart"/>
-            <w:proofErr w:type="gramStart"/>
             <w:r>
               <w:rPr>
                 <w:rFonts w:cstheme="minorHAnsi"/>
@@ -6076,7 +5859,6 @@
               <w:t>void</w:t>
             </w:r>
             <w:proofErr w:type="spellEnd"/>
-            <w:proofErr w:type="gramEnd"/>
           </w:p>
         </w:tc>
         <w:tc>
@@ -6140,13 +5922,13 @@
       <w:tr>
         <w:tc>
           <w:tcPr>
+            <w:cnfStyle w:val="001000000000" w:firstRow="0" w:lastRow="0" w:firstColumn="1" w:lastColumn="0" w:oddVBand="0" w:evenVBand="0" w:oddHBand="0" w:evenHBand="0" w:firstRowFirstColumn="0" w:firstRowLastColumn="0" w:lastRowFirstColumn="0" w:lastRowLastColumn="0"/>
             <w:tcW w:w="2694" w:type="dxa"/>
             <w:vAlign w:val="center"/>
           </w:tcPr>
           <w:p>
             <w:pPr>
               <w:jc w:val="center"/>
-              <w:cnfStyle w:val="001000000000" w:firstRow="0" w:lastRow="0" w:firstColumn="1" w:lastColumn="0" w:oddVBand="0" w:evenVBand="0" w:oddHBand="0" w:evenHBand="0" w:firstRowFirstColumn="0" w:firstRowLastColumn="0" w:lastRowFirstColumn="0" w:lastRowLastColumn="0"/>
               <w:rPr>
                 <w:rFonts w:cstheme="minorHAnsi"/>
                 <w:b w:val="0"/>
@@ -6173,6 +5955,7 @@
           <w:p>
             <w:pPr>
               <w:jc w:val="center"/>
+              <w:cnfStyle w:val="000000000000" w:firstRow="0" w:lastRow="0" w:firstColumn="0" w:lastColumn="0" w:oddVBand="0" w:evenVBand="0" w:oddHBand="0" w:evenHBand="0" w:firstRowFirstColumn="0" w:firstRowLastColumn="0" w:lastRowFirstColumn="0" w:lastRowLastColumn="0"/>
               <w:rPr>
                 <w:rFonts w:cstheme="minorHAnsi"/>
               </w:rPr>
@@ -6192,18 +5975,17 @@
           <w:p>
             <w:pPr>
               <w:jc w:val="center"/>
-              <w:rPr>
-                <w:rFonts w:cstheme="minorHAnsi"/>
-              </w:rPr>
-            </w:pPr>
-            <w:proofErr w:type="gramStart"/>
+              <w:cnfStyle w:val="000000000000" w:firstRow="0" w:lastRow="0" w:firstColumn="0" w:lastColumn="0" w:oddVBand="0" w:evenVBand="0" w:oddHBand="0" w:evenHBand="0" w:firstRowFirstColumn="0" w:firstRowLastColumn="0" w:lastRowFirstColumn="0" w:lastRowLastColumn="0"/>
+              <w:rPr>
+                <w:rFonts w:cstheme="minorHAnsi"/>
+              </w:rPr>
+            </w:pPr>
             <w:r>
               <w:rPr>
                 <w:rFonts w:cstheme="minorHAnsi"/>
               </w:rPr>
               <w:t>public</w:t>
             </w:r>
-            <w:proofErr w:type="gramEnd"/>
           </w:p>
         </w:tc>
         <w:tc>
@@ -6213,12 +5995,12 @@
           <w:p>
             <w:pPr>
               <w:jc w:val="center"/>
-              <w:rPr>
-                <w:rFonts w:cstheme="minorHAnsi"/>
-              </w:rPr>
-            </w:pPr>
-            <w:proofErr w:type="spellStart"/>
-            <w:proofErr w:type="gramStart"/>
+              <w:cnfStyle w:val="000000000000" w:firstRow="0" w:lastRow="0" w:firstColumn="0" w:lastColumn="0" w:oddVBand="0" w:evenVBand="0" w:oddHBand="0" w:evenHBand="0" w:firstRowFirstColumn="0" w:firstRowLastColumn="0" w:lastRowFirstColumn="0" w:lastRowLastColumn="0"/>
+              <w:rPr>
+                <w:rFonts w:cstheme="minorHAnsi"/>
+              </w:rPr>
+            </w:pPr>
+            <w:proofErr w:type="spellStart"/>
             <w:r>
               <w:rPr>
                 <w:rFonts w:cstheme="minorHAnsi"/>
@@ -6226,7 +6008,6 @@
               <w:t>void</w:t>
             </w:r>
             <w:proofErr w:type="spellEnd"/>
-            <w:proofErr w:type="gramEnd"/>
           </w:p>
         </w:tc>
         <w:tc>
@@ -6237,6 +6018,7 @@
           <w:p>
             <w:pPr>
               <w:jc w:val="center"/>
+              <w:cnfStyle w:val="000000000000" w:firstRow="0" w:lastRow="0" w:firstColumn="0" w:lastColumn="0" w:oddVBand="0" w:evenVBand="0" w:oddHBand="0" w:evenHBand="0" w:firstRowFirstColumn="0" w:firstRowLastColumn="0" w:lastRowFirstColumn="0" w:lastRowLastColumn="0"/>
               <w:rPr>
                 <w:rFonts w:cstheme="minorHAnsi"/>
               </w:rPr>
@@ -6306,6 +6088,7 @@
           <w:p>
             <w:pPr>
               <w:jc w:val="center"/>
+              <w:cnfStyle w:val="000000000000" w:firstRow="0" w:lastRow="0" w:firstColumn="0" w:lastColumn="0" w:oddVBand="0" w:evenVBand="0" w:oddHBand="0" w:evenHBand="0" w:firstRowFirstColumn="0" w:firstRowLastColumn="0" w:lastRowFirstColumn="0" w:lastRowLastColumn="0"/>
               <w:rPr>
                 <w:rFonts w:cstheme="minorHAnsi"/>
               </w:rPr>
@@ -6339,7 +6122,6 @@
               </w:rPr>
             </w:pPr>
             <w:proofErr w:type="spellStart"/>
-            <w:proofErr w:type="gramStart"/>
             <w:r>
               <w:rPr>
                 <w:b w:val="0"/>
@@ -6348,7 +6130,6 @@
               <w:t>getNbCibleSpin</w:t>
             </w:r>
             <w:proofErr w:type="spellEnd"/>
-            <w:proofErr w:type="gramEnd"/>
           </w:p>
         </w:tc>
         <w:tc>
@@ -6378,14 +6159,12 @@
                 <w:rFonts w:cstheme="minorHAnsi"/>
               </w:rPr>
             </w:pPr>
-            <w:proofErr w:type="gramStart"/>
             <w:r>
               <w:rPr>
                 <w:rFonts w:cstheme="minorHAnsi"/>
               </w:rPr>
               <w:t>public</w:t>
             </w:r>
-            <w:proofErr w:type="gramEnd"/>
           </w:p>
         </w:tc>
         <w:tc>
@@ -6429,7 +6208,6 @@
               </w:rPr>
             </w:pPr>
             <w:proofErr w:type="spellStart"/>
-            <w:proofErr w:type="gramStart"/>
             <w:r>
               <w:rPr>
                 <w:rFonts w:cstheme="minorHAnsi"/>
@@ -6437,7 +6215,6 @@
               <w:t>void</w:t>
             </w:r>
             <w:proofErr w:type="spellEnd"/>
-            <w:proofErr w:type="gramEnd"/>
           </w:p>
         </w:tc>
         <w:tc>
@@ -6478,7 +6255,6 @@
               </w:rPr>
             </w:pPr>
             <w:proofErr w:type="spellStart"/>
-            <w:proofErr w:type="gramStart"/>
             <w:r>
               <w:rPr>
                 <w:b w:val="0"/>
@@ -6487,7 +6263,6 @@
               <w:t>getTailleMinSpin</w:t>
             </w:r>
             <w:proofErr w:type="spellEnd"/>
-            <w:proofErr w:type="gramEnd"/>
           </w:p>
         </w:tc>
         <w:tc>
@@ -6517,14 +6292,12 @@
                 <w:rFonts w:cstheme="minorHAnsi"/>
               </w:rPr>
             </w:pPr>
-            <w:proofErr w:type="gramStart"/>
             <w:r>
               <w:rPr>
                 <w:rFonts w:cstheme="minorHAnsi"/>
               </w:rPr>
               <w:t>public</w:t>
             </w:r>
-            <w:proofErr w:type="gramEnd"/>
           </w:p>
         </w:tc>
         <w:tc>
@@ -6568,7 +6341,6 @@
               </w:rPr>
             </w:pPr>
             <w:proofErr w:type="spellStart"/>
-            <w:proofErr w:type="gramStart"/>
             <w:r>
               <w:rPr>
                 <w:rFonts w:cstheme="minorHAnsi"/>
@@ -6576,7 +6348,6 @@
               <w:t>void</w:t>
             </w:r>
             <w:proofErr w:type="spellEnd"/>
-            <w:proofErr w:type="gramEnd"/>
           </w:p>
         </w:tc>
         <w:tc>
@@ -6620,7 +6391,6 @@
               </w:rPr>
             </w:pPr>
             <w:proofErr w:type="spellStart"/>
-            <w:proofErr w:type="gramStart"/>
             <w:r>
               <w:rPr>
                 <w:b w:val="0"/>
@@ -6629,7 +6399,6 @@
               <w:t>getTailleMaxSpin</w:t>
             </w:r>
             <w:proofErr w:type="spellEnd"/>
-            <w:proofErr w:type="gramEnd"/>
           </w:p>
         </w:tc>
         <w:tc>
@@ -6659,14 +6428,12 @@
                 <w:rFonts w:cstheme="minorHAnsi"/>
               </w:rPr>
             </w:pPr>
-            <w:proofErr w:type="gramStart"/>
             <w:r>
               <w:rPr>
                 <w:rFonts w:cstheme="minorHAnsi"/>
               </w:rPr>
               <w:t>public</w:t>
             </w:r>
-            <w:proofErr w:type="gramEnd"/>
           </w:p>
         </w:tc>
         <w:tc>
@@ -6710,7 +6477,6 @@
               </w:rPr>
             </w:pPr>
             <w:proofErr w:type="spellStart"/>
-            <w:proofErr w:type="gramStart"/>
             <w:r>
               <w:rPr>
                 <w:rFonts w:cstheme="minorHAnsi"/>
@@ -6718,7 +6484,6 @@
               <w:t>void</w:t>
             </w:r>
             <w:proofErr w:type="spellEnd"/>
-            <w:proofErr w:type="gramEnd"/>
           </w:p>
         </w:tc>
         <w:tc>
@@ -6759,7 +6524,6 @@
               </w:rPr>
             </w:pPr>
             <w:proofErr w:type="spellStart"/>
-            <w:proofErr w:type="gramStart"/>
             <w:r>
               <w:rPr>
                 <w:b w:val="0"/>
@@ -6768,7 +6532,6 @@
               <w:t>getASpin</w:t>
             </w:r>
             <w:proofErr w:type="spellEnd"/>
-            <w:proofErr w:type="gramEnd"/>
           </w:p>
         </w:tc>
         <w:tc>
@@ -6798,14 +6561,12 @@
                 <w:rFonts w:cstheme="minorHAnsi"/>
               </w:rPr>
             </w:pPr>
-            <w:proofErr w:type="gramStart"/>
             <w:r>
               <w:rPr>
                 <w:rFonts w:cstheme="minorHAnsi"/>
               </w:rPr>
               <w:t>public</w:t>
             </w:r>
-            <w:proofErr w:type="gramEnd"/>
           </w:p>
         </w:tc>
         <w:tc>
@@ -6849,7 +6610,6 @@
               </w:rPr>
             </w:pPr>
             <w:proofErr w:type="spellStart"/>
-            <w:proofErr w:type="gramStart"/>
             <w:r>
               <w:rPr>
                 <w:rFonts w:cstheme="minorHAnsi"/>
@@ -6857,7 +6617,6 @@
               <w:t>void</w:t>
             </w:r>
             <w:proofErr w:type="spellEnd"/>
-            <w:proofErr w:type="gramEnd"/>
           </w:p>
         </w:tc>
         <w:tc>
@@ -6901,7 +6660,6 @@
               </w:rPr>
             </w:pPr>
             <w:proofErr w:type="spellStart"/>
-            <w:proofErr w:type="gramStart"/>
             <w:r>
               <w:rPr>
                 <w:b w:val="0"/>
@@ -6910,7 +6668,6 @@
               <w:t>getBSpin</w:t>
             </w:r>
             <w:proofErr w:type="spellEnd"/>
-            <w:proofErr w:type="gramEnd"/>
           </w:p>
         </w:tc>
         <w:tc>
@@ -6940,14 +6697,12 @@
                 <w:rFonts w:cstheme="minorHAnsi"/>
               </w:rPr>
             </w:pPr>
-            <w:proofErr w:type="gramStart"/>
             <w:r>
               <w:rPr>
                 <w:rFonts w:cstheme="minorHAnsi"/>
               </w:rPr>
               <w:t>public</w:t>
             </w:r>
-            <w:proofErr w:type="gramEnd"/>
           </w:p>
         </w:tc>
         <w:tc>
@@ -6991,7 +6746,6 @@
               </w:rPr>
             </w:pPr>
             <w:proofErr w:type="spellStart"/>
-            <w:proofErr w:type="gramStart"/>
             <w:r>
               <w:rPr>
                 <w:rFonts w:cstheme="minorHAnsi"/>
@@ -6999,7 +6753,6 @@
               <w:t>void</w:t>
             </w:r>
             <w:proofErr w:type="spellEnd"/>
-            <w:proofErr w:type="gramEnd"/>
           </w:p>
         </w:tc>
         <w:tc>
@@ -7040,23 +6793,13 @@
               </w:rPr>
             </w:pPr>
             <w:proofErr w:type="spellStart"/>
-            <w:proofErr w:type="gramStart"/>
-            <w:r>
-              <w:rPr>
-                <w:rFonts w:cstheme="minorHAnsi"/>
-                <w:b w:val="0"/>
-                <w:bCs w:val="0"/>
-              </w:rPr>
-              <w:t>on</w:t>
-            </w:r>
-            <w:proofErr w:type="gramEnd"/>
-            <w:r>
-              <w:rPr>
-                <w:rFonts w:cstheme="minorHAnsi"/>
-                <w:b w:val="0"/>
-                <w:bCs w:val="0"/>
-              </w:rPr>
-              <w:t>_actionQuitter_triggered</w:t>
+            <w:r>
+              <w:rPr>
+                <w:rFonts w:cstheme="minorHAnsi"/>
+                <w:b w:val="0"/>
+                <w:bCs w:val="0"/>
+              </w:rPr>
+              <w:t>on_actionQuitter_triggered</w:t>
             </w:r>
             <w:proofErr w:type="spellEnd"/>
           </w:p>
@@ -7090,7 +6833,6 @@
               </w:rPr>
             </w:pPr>
             <w:proofErr w:type="spellStart"/>
-            <w:proofErr w:type="gramStart"/>
             <w:r>
               <w:rPr>
                 <w:rFonts w:cstheme="minorHAnsi"/>
@@ -7098,7 +6840,6 @@
               <w:t>private</w:t>
             </w:r>
             <w:proofErr w:type="spellEnd"/>
-            <w:proofErr w:type="gramEnd"/>
             <w:r>
               <w:rPr>
                 <w:rFonts w:cstheme="minorHAnsi"/>
@@ -7120,7 +6861,6 @@
               </w:rPr>
             </w:pPr>
             <w:proofErr w:type="spellStart"/>
-            <w:proofErr w:type="gramStart"/>
             <w:r>
               <w:rPr>
                 <w:rFonts w:cstheme="minorHAnsi"/>
@@ -7128,7 +6868,6 @@
               <w:t>void</w:t>
             </w:r>
             <w:proofErr w:type="spellEnd"/>
-            <w:proofErr w:type="gramEnd"/>
           </w:p>
         </w:tc>
         <w:tc>
@@ -7145,7 +6884,6 @@
               </w:rPr>
             </w:pPr>
             <w:proofErr w:type="spellStart"/>
-            <w:proofErr w:type="gramStart"/>
             <w:r>
               <w:rPr>
                 <w:rFonts w:cstheme="minorHAnsi"/>
@@ -7153,7 +6891,6 @@
               <w:t>void</w:t>
             </w:r>
             <w:proofErr w:type="spellEnd"/>
-            <w:proofErr w:type="gramEnd"/>
           </w:p>
         </w:tc>
         <w:tc>
@@ -7197,7 +6934,6 @@
               </w:rPr>
             </w:pPr>
             <w:proofErr w:type="spellStart"/>
-            <w:proofErr w:type="gramStart"/>
             <w:r>
               <w:rPr>
                 <w:rFonts w:cstheme="minorHAnsi"/>
@@ -7207,7 +6943,6 @@
               <w:t>setupUi</w:t>
             </w:r>
             <w:proofErr w:type="spellEnd"/>
-            <w:proofErr w:type="gramEnd"/>
           </w:p>
         </w:tc>
         <w:tc>
@@ -7238,14 +6973,12 @@
                 <w:rFonts w:cstheme="minorHAnsi"/>
               </w:rPr>
             </w:pPr>
-            <w:proofErr w:type="gramStart"/>
             <w:r>
               <w:rPr>
                 <w:rFonts w:cstheme="minorHAnsi"/>
               </w:rPr>
               <w:t>public</w:t>
             </w:r>
-            <w:proofErr w:type="gramEnd"/>
           </w:p>
         </w:tc>
         <w:tc>
@@ -7261,7 +6994,6 @@
               </w:rPr>
             </w:pPr>
             <w:proofErr w:type="spellStart"/>
-            <w:proofErr w:type="gramStart"/>
             <w:r>
               <w:rPr>
                 <w:rFonts w:cstheme="minorHAnsi"/>
@@ -7269,7 +7001,6 @@
               <w:t>void</w:t>
             </w:r>
             <w:proofErr w:type="spellEnd"/>
-            <w:proofErr w:type="gramEnd"/>
           </w:p>
         </w:tc>
         <w:tc>
@@ -7339,7 +7070,6 @@
               </w:rPr>
             </w:pPr>
             <w:proofErr w:type="spellStart"/>
-            <w:proofErr w:type="gramStart"/>
             <w:r>
               <w:rPr>
                 <w:rFonts w:cstheme="minorHAnsi"/>
@@ -7349,7 +7079,6 @@
               <w:t>retranslateUi</w:t>
             </w:r>
             <w:proofErr w:type="spellEnd"/>
-            <w:proofErr w:type="gramEnd"/>
           </w:p>
         </w:tc>
         <w:tc>
@@ -7380,14 +7109,12 @@
                 <w:rFonts w:cstheme="minorHAnsi"/>
               </w:rPr>
             </w:pPr>
-            <w:proofErr w:type="gramStart"/>
             <w:r>
               <w:rPr>
                 <w:rFonts w:cstheme="minorHAnsi"/>
               </w:rPr>
               <w:t>public</w:t>
             </w:r>
-            <w:proofErr w:type="gramEnd"/>
           </w:p>
         </w:tc>
         <w:tc>
@@ -7403,7 +7130,6 @@
               </w:rPr>
             </w:pPr>
             <w:proofErr w:type="spellStart"/>
-            <w:proofErr w:type="gramStart"/>
             <w:r>
               <w:rPr>
                 <w:rFonts w:cstheme="minorHAnsi"/>
@@ -7411,7 +7137,6 @@
               <w:t>void</w:t>
             </w:r>
             <w:proofErr w:type="spellEnd"/>
-            <w:proofErr w:type="gramEnd"/>
           </w:p>
         </w:tc>
         <w:tc>
@@ -7496,6 +7221,7 @@
           <w:i/>
           <w:iCs/>
         </w:rPr>
+        <w:lastRenderedPageBreak/>
         <w:t>Dictionnaire des attributs</w:t>
       </w:r>
     </w:p>
@@ -7534,7 +7260,6 @@
               <w:rPr>
                 <w:rFonts w:cstheme="minorHAnsi"/>
               </w:rPr>
-              <w:lastRenderedPageBreak/>
               <w:t>Nom</w:t>
             </w:r>
           </w:p>
@@ -7644,7 +7369,6 @@
               </w:rPr>
             </w:pPr>
             <w:proofErr w:type="spellStart"/>
-            <w:proofErr w:type="gramStart"/>
             <w:r>
               <w:rPr>
                 <w:rFonts w:cstheme="minorHAnsi"/>
@@ -7654,7 +7378,6 @@
               <w:t>pmodel</w:t>
             </w:r>
             <w:proofErr w:type="spellEnd"/>
-            <w:proofErr w:type="gramEnd"/>
           </w:p>
         </w:tc>
         <w:tc>
@@ -7686,7 +7409,6 @@
               </w:rPr>
             </w:pPr>
             <w:proofErr w:type="spellStart"/>
-            <w:proofErr w:type="gramStart"/>
             <w:r>
               <w:rPr>
                 <w:rFonts w:cstheme="minorHAnsi"/>
@@ -7694,7 +7416,6 @@
               <w:t>private</w:t>
             </w:r>
             <w:proofErr w:type="spellEnd"/>
-            <w:proofErr w:type="gramEnd"/>
           </w:p>
         </w:tc>
         <w:tc>
@@ -7710,19 +7431,11 @@
                 <w:rFonts w:cstheme="minorHAnsi"/>
               </w:rPr>
             </w:pPr>
-            <w:proofErr w:type="gramStart"/>
-            <w:r>
-              <w:rPr>
-                <w:rFonts w:cstheme="minorHAnsi"/>
-              </w:rPr>
-              <w:t>model</w:t>
-            </w:r>
-            <w:proofErr w:type="gramEnd"/>
-            <w:r>
-              <w:rPr>
-                <w:rFonts w:cstheme="minorHAnsi"/>
-              </w:rPr>
-              <w:t>*</w:t>
+            <w:r>
+              <w:rPr>
+                <w:rFonts w:cstheme="minorHAnsi"/>
+              </w:rPr>
+              <w:t>model*</w:t>
             </w:r>
           </w:p>
         </w:tc>
@@ -7743,13 +7456,7 @@
               <w:rPr>
                 <w:rFonts w:cstheme="minorHAnsi"/>
               </w:rPr>
-              <w:t>C</w:t>
-            </w:r>
-            <w:r>
-              <w:rPr>
-                <w:rFonts w:cstheme="minorHAnsi"/>
-              </w:rPr>
-              <w:t>ontroller</w:t>
+              <w:t>Controller</w:t>
             </w:r>
           </w:p>
         </w:tc>
@@ -7771,7 +7478,6 @@
               </w:rPr>
             </w:pPr>
             <w:proofErr w:type="spellStart"/>
-            <w:proofErr w:type="gramStart"/>
             <w:r>
               <w:rPr>
                 <w:rFonts w:cstheme="minorHAnsi"/>
@@ -7781,7 +7487,6 @@
               <w:t>view</w:t>
             </w:r>
             <w:proofErr w:type="spellEnd"/>
-            <w:proofErr w:type="gramEnd"/>
           </w:p>
         </w:tc>
         <w:tc>
@@ -7813,7 +7518,6 @@
               </w:rPr>
             </w:pPr>
             <w:proofErr w:type="spellStart"/>
-            <w:proofErr w:type="gramStart"/>
             <w:r>
               <w:rPr>
                 <w:rFonts w:cstheme="minorHAnsi"/>
@@ -7821,7 +7525,6 @@
               <w:t>private</w:t>
             </w:r>
             <w:proofErr w:type="spellEnd"/>
-            <w:proofErr w:type="gramEnd"/>
           </w:p>
         </w:tc>
         <w:tc>
@@ -7870,13 +7573,7 @@
               <w:rPr>
                 <w:rFonts w:cstheme="minorHAnsi"/>
               </w:rPr>
-              <w:t>C</w:t>
-            </w:r>
-            <w:r>
-              <w:rPr>
-                <w:rFonts w:cstheme="minorHAnsi"/>
-              </w:rPr>
-              <w:t>ontroller</w:t>
+              <w:t>Controller</w:t>
             </w:r>
           </w:p>
         </w:tc>
@@ -7901,7 +7598,6 @@
               </w:rPr>
             </w:pPr>
             <w:proofErr w:type="spellStart"/>
-            <w:proofErr w:type="gramStart"/>
             <w:r>
               <w:rPr>
                 <w:rFonts w:cstheme="minorHAnsi"/>
@@ -7911,7 +7607,6 @@
               <w:t>clickPoints</w:t>
             </w:r>
             <w:proofErr w:type="spellEnd"/>
-            <w:proofErr w:type="gramEnd"/>
           </w:p>
         </w:tc>
         <w:tc>
@@ -7943,7 +7638,6 @@
               </w:rPr>
             </w:pPr>
             <w:proofErr w:type="spellStart"/>
-            <w:proofErr w:type="gramStart"/>
             <w:r>
               <w:rPr>
                 <w:rFonts w:cstheme="minorHAnsi"/>
@@ -7951,7 +7645,6 @@
               <w:t>private</w:t>
             </w:r>
             <w:proofErr w:type="spellEnd"/>
-            <w:proofErr w:type="gramEnd"/>
           </w:p>
         </w:tc>
         <w:tc>
@@ -8035,7 +7728,6 @@
               </w:rPr>
             </w:pPr>
             <w:proofErr w:type="spellStart"/>
-            <w:proofErr w:type="gramStart"/>
             <w:r>
               <w:rPr>
                 <w:rFonts w:cstheme="minorHAnsi"/>
@@ -8045,7 +7737,6 @@
               <w:t>circleCenters</w:t>
             </w:r>
             <w:proofErr w:type="spellEnd"/>
-            <w:proofErr w:type="gramEnd"/>
           </w:p>
         </w:tc>
         <w:tc>
@@ -8077,7 +7768,6 @@
               </w:rPr>
             </w:pPr>
             <w:proofErr w:type="spellStart"/>
-            <w:proofErr w:type="gramStart"/>
             <w:r>
               <w:rPr>
                 <w:rFonts w:cstheme="minorHAnsi"/>
@@ -8085,7 +7775,6 @@
               <w:t>private</w:t>
             </w:r>
             <w:proofErr w:type="spellEnd"/>
-            <w:proofErr w:type="gramEnd"/>
           </w:p>
         </w:tc>
         <w:tc>
@@ -8172,7 +7861,6 @@
               </w:rPr>
             </w:pPr>
             <w:proofErr w:type="spellStart"/>
-            <w:proofErr w:type="gramStart"/>
             <w:r>
               <w:rPr>
                 <w:rFonts w:cstheme="minorHAnsi"/>
@@ -8182,7 +7870,6 @@
               <w:t>circleSizes</w:t>
             </w:r>
             <w:proofErr w:type="spellEnd"/>
-            <w:proofErr w:type="gramEnd"/>
           </w:p>
         </w:tc>
         <w:tc>
@@ -8214,7 +7901,6 @@
               </w:rPr>
             </w:pPr>
             <w:proofErr w:type="spellStart"/>
-            <w:proofErr w:type="gramStart"/>
             <w:r>
               <w:rPr>
                 <w:rFonts w:cstheme="minorHAnsi"/>
@@ -8222,7 +7908,6 @@
               <w:t>private</w:t>
             </w:r>
             <w:proofErr w:type="spellEnd"/>
-            <w:proofErr w:type="gramEnd"/>
           </w:p>
         </w:tc>
         <w:tc>
@@ -8305,7 +7990,6 @@
                 <w:bCs w:val="0"/>
               </w:rPr>
             </w:pPr>
-            <w:proofErr w:type="gramStart"/>
             <w:r>
               <w:rPr>
                 <w:rFonts w:cstheme="minorHAnsi"/>
@@ -8314,7 +7998,6 @@
               </w:rPr>
               <w:t>times</w:t>
             </w:r>
-            <w:proofErr w:type="gramEnd"/>
           </w:p>
         </w:tc>
         <w:tc>
@@ -8346,7 +8029,6 @@
               </w:rPr>
             </w:pPr>
             <w:proofErr w:type="spellStart"/>
-            <w:proofErr w:type="gramStart"/>
             <w:r>
               <w:rPr>
                 <w:rFonts w:cstheme="minorHAnsi"/>
@@ -8354,7 +8036,6 @@
               <w:t>private</w:t>
             </w:r>
             <w:proofErr w:type="spellEnd"/>
-            <w:proofErr w:type="gramEnd"/>
           </w:p>
         </w:tc>
         <w:tc>
@@ -8382,19 +8063,7 @@
               <w:rPr>
                 <w:rFonts w:cstheme="minorHAnsi"/>
               </w:rPr>
-              <w:t>&lt;</w:t>
-            </w:r>
-            <w:r>
-              <w:rPr>
-                <w:rFonts w:cstheme="minorHAnsi"/>
-              </w:rPr>
-              <w:t>qint64</w:t>
-            </w:r>
-            <w:r>
-              <w:rPr>
-                <w:rFonts w:cstheme="minorHAnsi"/>
-              </w:rPr>
-              <w:t>&gt;</w:t>
+              <w:t>&lt;qint64&gt;</w:t>
             </w:r>
           </w:p>
         </w:tc>
@@ -8438,7 +8107,6 @@
                 <w:bCs w:val="0"/>
               </w:rPr>
             </w:pPr>
-            <w:proofErr w:type="gramStart"/>
             <w:r>
               <w:rPr>
                 <w:rFonts w:cstheme="minorHAnsi"/>
@@ -8447,7 +8115,6 @@
               </w:rPr>
               <w:t>timer</w:t>
             </w:r>
-            <w:proofErr w:type="gramEnd"/>
           </w:p>
         </w:tc>
         <w:tc>
@@ -8479,7 +8146,6 @@
               </w:rPr>
             </w:pPr>
             <w:proofErr w:type="spellStart"/>
-            <w:proofErr w:type="gramStart"/>
             <w:r>
               <w:rPr>
                 <w:rFonts w:cstheme="minorHAnsi"/>
@@ -8487,7 +8153,6 @@
               <w:t>private</w:t>
             </w:r>
             <w:proofErr w:type="spellEnd"/>
-            <w:proofErr w:type="gramEnd"/>
           </w:p>
         </w:tc>
         <w:tc>
@@ -8557,7 +8222,6 @@
               </w:rPr>
             </w:pPr>
             <w:proofErr w:type="spellStart"/>
-            <w:proofErr w:type="gramStart"/>
             <w:r>
               <w:rPr>
                 <w:rFonts w:cstheme="minorHAnsi"/>
@@ -8567,7 +8231,6 @@
               <w:t>circlesLeft</w:t>
             </w:r>
             <w:proofErr w:type="spellEnd"/>
-            <w:proofErr w:type="gramEnd"/>
           </w:p>
         </w:tc>
         <w:tc>
@@ -8599,7 +8262,6 @@
               </w:rPr>
             </w:pPr>
             <w:proofErr w:type="spellStart"/>
-            <w:proofErr w:type="gramStart"/>
             <w:r>
               <w:rPr>
                 <w:rFonts w:cstheme="minorHAnsi"/>
@@ -8607,7 +8269,6 @@
               <w:t>private</w:t>
             </w:r>
             <w:proofErr w:type="spellEnd"/>
-            <w:proofErr w:type="gramEnd"/>
           </w:p>
         </w:tc>
         <w:tc>
@@ -8624,7 +8285,6 @@
               </w:rPr>
             </w:pPr>
             <w:proofErr w:type="spellStart"/>
-            <w:proofErr w:type="gramStart"/>
             <w:r>
               <w:rPr>
                 <w:rFonts w:cstheme="minorHAnsi"/>
@@ -8632,7 +8292,6 @@
               <w:t>int</w:t>
             </w:r>
             <w:proofErr w:type="spellEnd"/>
-            <w:proofErr w:type="gramEnd"/>
           </w:p>
         </w:tc>
         <w:tc>
@@ -8675,7 +8334,6 @@
                 <w:bCs w:val="0"/>
               </w:rPr>
             </w:pPr>
-            <w:proofErr w:type="gramStart"/>
             <w:r>
               <w:rPr>
                 <w:rFonts w:cstheme="minorHAnsi"/>
@@ -8684,7 +8342,6 @@
               </w:rPr>
               <w:t>a</w:t>
             </w:r>
-            <w:proofErr w:type="gramEnd"/>
           </w:p>
         </w:tc>
         <w:tc>
@@ -8715,14 +8372,12 @@
                 <w:rFonts w:cstheme="minorHAnsi"/>
               </w:rPr>
             </w:pPr>
-            <w:proofErr w:type="gramStart"/>
             <w:r>
               <w:rPr>
                 <w:rFonts w:cstheme="minorHAnsi"/>
               </w:rPr>
               <w:t>public</w:t>
             </w:r>
-            <w:proofErr w:type="gramEnd"/>
           </w:p>
         </w:tc>
         <w:tc>
@@ -8738,14 +8393,12 @@
                 <w:rFonts w:cstheme="minorHAnsi"/>
               </w:rPr>
             </w:pPr>
-            <w:proofErr w:type="gramStart"/>
             <w:r>
               <w:rPr>
                 <w:rFonts w:cstheme="minorHAnsi"/>
               </w:rPr>
               <w:t>double</w:t>
             </w:r>
-            <w:proofErr w:type="gramEnd"/>
           </w:p>
         </w:tc>
         <w:tc>
@@ -8785,7 +8438,6 @@
                 <w:bCs w:val="0"/>
               </w:rPr>
             </w:pPr>
-            <w:proofErr w:type="gramStart"/>
             <w:r>
               <w:rPr>
                 <w:rFonts w:cstheme="minorHAnsi"/>
@@ -8794,7 +8446,6 @@
               </w:rPr>
               <w:t>b</w:t>
             </w:r>
-            <w:proofErr w:type="gramEnd"/>
           </w:p>
         </w:tc>
         <w:tc>
@@ -8825,14 +8476,12 @@
                 <w:rFonts w:cstheme="minorHAnsi"/>
               </w:rPr>
             </w:pPr>
-            <w:proofErr w:type="gramStart"/>
             <w:r>
               <w:rPr>
                 <w:rFonts w:cstheme="minorHAnsi"/>
               </w:rPr>
               <w:t>public</w:t>
             </w:r>
-            <w:proofErr w:type="gramEnd"/>
           </w:p>
         </w:tc>
         <w:tc>
@@ -8848,14 +8497,12 @@
                 <w:rFonts w:cstheme="minorHAnsi"/>
               </w:rPr>
             </w:pPr>
-            <w:proofErr w:type="gramStart"/>
             <w:r>
               <w:rPr>
                 <w:rFonts w:cstheme="minorHAnsi"/>
               </w:rPr>
               <w:t>double</w:t>
             </w:r>
-            <w:proofErr w:type="gramEnd"/>
           </w:p>
         </w:tc>
         <w:tc>
@@ -8899,7 +8546,6 @@
               </w:rPr>
             </w:pPr>
             <w:proofErr w:type="spellStart"/>
-            <w:proofErr w:type="gramStart"/>
             <w:r>
               <w:rPr>
                 <w:rFonts w:cstheme="minorHAnsi"/>
@@ -8909,7 +8555,6 @@
               <w:t>nbCircles</w:t>
             </w:r>
             <w:proofErr w:type="spellEnd"/>
-            <w:proofErr w:type="gramEnd"/>
           </w:p>
         </w:tc>
         <w:tc>
@@ -8940,14 +8585,12 @@
                 <w:rFonts w:cstheme="minorHAnsi"/>
               </w:rPr>
             </w:pPr>
-            <w:proofErr w:type="gramStart"/>
             <w:r>
               <w:rPr>
                 <w:rFonts w:cstheme="minorHAnsi"/>
               </w:rPr>
               <w:t>public</w:t>
             </w:r>
-            <w:proofErr w:type="gramEnd"/>
           </w:p>
         </w:tc>
         <w:tc>
@@ -8964,7 +8607,6 @@
               </w:rPr>
             </w:pPr>
             <w:proofErr w:type="spellStart"/>
-            <w:proofErr w:type="gramStart"/>
             <w:r>
               <w:rPr>
                 <w:rFonts w:cstheme="minorHAnsi"/>
@@ -8972,7 +8614,6 @@
               <w:t>int</w:t>
             </w:r>
             <w:proofErr w:type="spellEnd"/>
-            <w:proofErr w:type="gramEnd"/>
           </w:p>
         </w:tc>
         <w:tc>
@@ -9013,7 +8654,6 @@
               </w:rPr>
             </w:pPr>
             <w:proofErr w:type="spellStart"/>
-            <w:proofErr w:type="gramStart"/>
             <w:r>
               <w:rPr>
                 <w:rFonts w:cstheme="minorHAnsi"/>
@@ -9023,7 +8663,6 @@
               <w:t>minSize</w:t>
             </w:r>
             <w:proofErr w:type="spellEnd"/>
-            <w:proofErr w:type="gramEnd"/>
           </w:p>
         </w:tc>
         <w:tc>
@@ -9054,14 +8693,12 @@
                 <w:rFonts w:cstheme="minorHAnsi"/>
               </w:rPr>
             </w:pPr>
-            <w:proofErr w:type="gramStart"/>
             <w:r>
               <w:rPr>
                 <w:rFonts w:cstheme="minorHAnsi"/>
               </w:rPr>
               <w:t>public</w:t>
             </w:r>
-            <w:proofErr w:type="gramEnd"/>
           </w:p>
         </w:tc>
         <w:tc>
@@ -9077,7 +8714,6 @@
               </w:rPr>
             </w:pPr>
             <w:proofErr w:type="spellStart"/>
-            <w:proofErr w:type="gramStart"/>
             <w:r>
               <w:rPr>
                 <w:rFonts w:cstheme="minorHAnsi"/>
@@ -9085,7 +8721,6 @@
               <w:t>int</w:t>
             </w:r>
             <w:proofErr w:type="spellEnd"/>
-            <w:proofErr w:type="gramEnd"/>
           </w:p>
         </w:tc>
         <w:tc>
@@ -9129,7 +8764,6 @@
               </w:rPr>
             </w:pPr>
             <w:proofErr w:type="spellStart"/>
-            <w:proofErr w:type="gramStart"/>
             <w:r>
               <w:rPr>
                 <w:rFonts w:cstheme="minorHAnsi"/>
@@ -9139,7 +8773,6 @@
               <w:t>maxSize</w:t>
             </w:r>
             <w:proofErr w:type="spellEnd"/>
-            <w:proofErr w:type="gramEnd"/>
           </w:p>
         </w:tc>
         <w:tc>
@@ -9170,14 +8803,12 @@
                 <w:rFonts w:cstheme="minorHAnsi"/>
               </w:rPr>
             </w:pPr>
-            <w:proofErr w:type="gramStart"/>
             <w:r>
               <w:rPr>
                 <w:rFonts w:cstheme="minorHAnsi"/>
               </w:rPr>
               <w:t>public</w:t>
             </w:r>
-            <w:proofErr w:type="gramEnd"/>
           </w:p>
         </w:tc>
         <w:tc>
@@ -9193,7 +8824,6 @@
               </w:rPr>
             </w:pPr>
             <w:proofErr w:type="spellStart"/>
-            <w:proofErr w:type="gramStart"/>
             <w:r>
               <w:rPr>
                 <w:rFonts w:cstheme="minorHAnsi"/>
@@ -9201,7 +8831,6 @@
               <w:t>int</w:t>
             </w:r>
             <w:proofErr w:type="spellEnd"/>
-            <w:proofErr w:type="gramEnd"/>
           </w:p>
         </w:tc>
         <w:tc>
@@ -9242,7 +8871,6 @@
               </w:rPr>
             </w:pPr>
             <w:proofErr w:type="spellStart"/>
-            <w:proofErr w:type="gramStart"/>
             <w:r>
               <w:rPr>
                 <w:rFonts w:cstheme="minorHAnsi"/>
@@ -9252,7 +8880,6 @@
               <w:t>view</w:t>
             </w:r>
             <w:proofErr w:type="spellEnd"/>
-            <w:proofErr w:type="gramEnd"/>
           </w:p>
         </w:tc>
         <w:tc>
@@ -9283,14 +8910,12 @@
                 <w:rFonts w:cstheme="minorHAnsi"/>
               </w:rPr>
             </w:pPr>
-            <w:proofErr w:type="gramStart"/>
             <w:r>
               <w:rPr>
                 <w:rFonts w:cstheme="minorHAnsi"/>
               </w:rPr>
               <w:t>public</w:t>
             </w:r>
-            <w:proofErr w:type="gramEnd"/>
           </w:p>
         </w:tc>
         <w:tc>
@@ -9363,7 +8988,6 @@
               </w:rPr>
             </w:pPr>
             <w:proofErr w:type="spellStart"/>
-            <w:proofErr w:type="gramStart"/>
             <w:r>
               <w:rPr>
                 <w:rFonts w:cstheme="minorHAnsi"/>
@@ -9373,7 +8997,6 @@
               <w:t>scene</w:t>
             </w:r>
             <w:proofErr w:type="spellEnd"/>
-            <w:proofErr w:type="gramEnd"/>
           </w:p>
         </w:tc>
         <w:tc>
@@ -9403,14 +9026,12 @@
                 <w:rFonts w:cstheme="minorHAnsi"/>
               </w:rPr>
             </w:pPr>
-            <w:proofErr w:type="gramStart"/>
             <w:r>
               <w:rPr>
                 <w:rFonts w:cstheme="minorHAnsi"/>
               </w:rPr>
               <w:t>public</w:t>
             </w:r>
-            <w:proofErr w:type="gramEnd"/>
           </w:p>
         </w:tc>
         <w:tc>
@@ -9480,7 +9101,6 @@
               </w:rPr>
             </w:pPr>
             <w:proofErr w:type="spellStart"/>
-            <w:proofErr w:type="gramStart"/>
             <w:r>
               <w:rPr>
                 <w:rFonts w:cstheme="minorHAnsi"/>
@@ -9490,7 +9110,6 @@
               <w:t>ui</w:t>
             </w:r>
             <w:proofErr w:type="spellEnd"/>
-            <w:proofErr w:type="gramEnd"/>
           </w:p>
         </w:tc>
         <w:tc>
@@ -9520,14 +9139,12 @@
                 <w:rFonts w:cstheme="minorHAnsi"/>
               </w:rPr>
             </w:pPr>
-            <w:proofErr w:type="gramStart"/>
             <w:r>
               <w:rPr>
                 <w:rFonts w:cstheme="minorHAnsi"/>
               </w:rPr>
               <w:t>public</w:t>
             </w:r>
-            <w:proofErr w:type="gramEnd"/>
           </w:p>
         </w:tc>
         <w:tc>
@@ -9599,7 +9216,6 @@
                 <w:bCs w:val="0"/>
               </w:rPr>
             </w:pPr>
-            <w:proofErr w:type="gramStart"/>
             <w:r>
               <w:rPr>
                 <w:rFonts w:cstheme="minorHAnsi"/>
@@ -9608,7 +9224,6 @@
               </w:rPr>
               <w:t>plot</w:t>
             </w:r>
-            <w:proofErr w:type="gramEnd"/>
           </w:p>
         </w:tc>
         <w:tc>
@@ -9638,14 +9253,12 @@
                 <w:rFonts w:cstheme="minorHAnsi"/>
               </w:rPr>
             </w:pPr>
-            <w:proofErr w:type="gramStart"/>
             <w:r>
               <w:rPr>
                 <w:rFonts w:cstheme="minorHAnsi"/>
               </w:rPr>
               <w:t>public</w:t>
             </w:r>
-            <w:proofErr w:type="gramEnd"/>
           </w:p>
         </w:tc>
         <w:tc>
@@ -9715,7 +9328,6 @@
               </w:rPr>
             </w:pPr>
             <w:proofErr w:type="spellStart"/>
-            <w:proofErr w:type="gramStart"/>
             <w:r>
               <w:rPr>
                 <w:rFonts w:cstheme="minorHAnsi"/>
@@ -9725,7 +9337,6 @@
               <w:t>actionQuitter</w:t>
             </w:r>
             <w:proofErr w:type="spellEnd"/>
-            <w:proofErr w:type="gramEnd"/>
           </w:p>
         </w:tc>
         <w:tc>
@@ -9755,14 +9366,12 @@
                 <w:rFonts w:cstheme="minorHAnsi"/>
               </w:rPr>
             </w:pPr>
-            <w:proofErr w:type="gramStart"/>
             <w:r>
               <w:rPr>
                 <w:rFonts w:cstheme="minorHAnsi"/>
               </w:rPr>
               <w:t>public</w:t>
             </w:r>
-            <w:proofErr w:type="gramEnd"/>
           </w:p>
         </w:tc>
         <w:tc>
@@ -9835,7 +9444,6 @@
               </w:rPr>
             </w:pPr>
             <w:proofErr w:type="spellStart"/>
-            <w:proofErr w:type="gramStart"/>
             <w:r>
               <w:rPr>
                 <w:rFonts w:cstheme="minorHAnsi"/>
@@ -9845,7 +9453,6 @@
               <w:t>centralwidget</w:t>
             </w:r>
             <w:proofErr w:type="spellEnd"/>
-            <w:proofErr w:type="gramEnd"/>
           </w:p>
         </w:tc>
         <w:tc>
@@ -9875,14 +9482,12 @@
                 <w:rFonts w:cstheme="minorHAnsi"/>
               </w:rPr>
             </w:pPr>
-            <w:proofErr w:type="gramStart"/>
             <w:r>
               <w:rPr>
                 <w:rFonts w:cstheme="minorHAnsi"/>
               </w:rPr>
               <w:t>public</w:t>
             </w:r>
-            <w:proofErr w:type="gramEnd"/>
           </w:p>
         </w:tc>
         <w:tc>
@@ -9984,14 +9589,12 @@
                 <w:rFonts w:cstheme="minorHAnsi"/>
               </w:rPr>
             </w:pPr>
-            <w:proofErr w:type="gramStart"/>
             <w:r>
               <w:rPr>
                 <w:rFonts w:cstheme="minorHAnsi"/>
               </w:rPr>
               <w:t>public</w:t>
             </w:r>
-            <w:proofErr w:type="gramEnd"/>
           </w:p>
         </w:tc>
         <w:tc>
@@ -10057,7 +9660,6 @@
               </w:rPr>
             </w:pPr>
             <w:proofErr w:type="spellStart"/>
-            <w:proofErr w:type="gramStart"/>
             <w:r>
               <w:rPr>
                 <w:rFonts w:cstheme="minorHAnsi"/>
@@ -10067,7 +9669,6 @@
               <w:t>graphicsView</w:t>
             </w:r>
             <w:proofErr w:type="spellEnd"/>
-            <w:proofErr w:type="gramEnd"/>
           </w:p>
         </w:tc>
         <w:tc>
@@ -10097,14 +9698,12 @@
                 <w:rFonts w:cstheme="minorHAnsi"/>
               </w:rPr>
             </w:pPr>
-            <w:proofErr w:type="gramStart"/>
             <w:r>
               <w:rPr>
                 <w:rFonts w:cstheme="minorHAnsi"/>
               </w:rPr>
               <w:t>public</w:t>
             </w:r>
-            <w:proofErr w:type="gramEnd"/>
           </w:p>
         </w:tc>
         <w:tc>
@@ -10174,7 +9773,6 @@
               </w:rPr>
             </w:pPr>
             <w:proofErr w:type="spellStart"/>
-            <w:proofErr w:type="gramStart"/>
             <w:r>
               <w:rPr>
                 <w:rFonts w:cstheme="minorHAnsi"/>
@@ -10184,7 +9782,6 @@
               <w:t>settingwidget</w:t>
             </w:r>
             <w:proofErr w:type="spellEnd"/>
-            <w:proofErr w:type="gramEnd"/>
           </w:p>
         </w:tc>
         <w:tc>
@@ -10214,14 +9811,12 @@
                 <w:rFonts w:cstheme="minorHAnsi"/>
               </w:rPr>
             </w:pPr>
-            <w:proofErr w:type="gramStart"/>
             <w:r>
               <w:rPr>
                 <w:rFonts w:cstheme="minorHAnsi"/>
               </w:rPr>
               <w:t>public</w:t>
             </w:r>
-            <w:proofErr w:type="gramEnd"/>
           </w:p>
         </w:tc>
         <w:tc>
@@ -10287,23 +9882,13 @@
                 <w:bCs w:val="0"/>
               </w:rPr>
             </w:pPr>
-            <w:proofErr w:type="gramStart"/>
-            <w:r>
-              <w:rPr>
-                <w:rFonts w:cstheme="minorHAnsi"/>
-                <w:b w:val="0"/>
-                <w:bCs w:val="0"/>
-              </w:rPr>
-              <w:t>groupBox</w:t>
-            </w:r>
-            <w:proofErr w:type="gramEnd"/>
-            <w:r>
-              <w:rPr>
-                <w:rFonts w:cstheme="minorHAnsi"/>
-                <w:b w:val="0"/>
-                <w:bCs w:val="0"/>
-              </w:rPr>
-              <w:t>_2</w:t>
+            <w:r>
+              <w:rPr>
+                <w:rFonts w:cstheme="minorHAnsi"/>
+                <w:b w:val="0"/>
+                <w:bCs w:val="0"/>
+              </w:rPr>
+              <w:t>groupBox_2</w:t>
             </w:r>
           </w:p>
         </w:tc>
@@ -10334,14 +9919,12 @@
                 <w:rFonts w:cstheme="minorHAnsi"/>
               </w:rPr>
             </w:pPr>
-            <w:proofErr w:type="gramStart"/>
             <w:r>
               <w:rPr>
                 <w:rFonts w:cstheme="minorHAnsi"/>
               </w:rPr>
               <w:t>public</w:t>
             </w:r>
-            <w:proofErr w:type="gramEnd"/>
           </w:p>
         </w:tc>
         <w:tc>
@@ -10411,7 +9994,6 @@
               </w:rPr>
             </w:pPr>
             <w:proofErr w:type="spellStart"/>
-            <w:proofErr w:type="gramStart"/>
             <w:r>
               <w:rPr>
                 <w:rFonts w:cstheme="minorHAnsi"/>
@@ -10421,7 +10003,6 @@
               <w:t>spinBoxA</w:t>
             </w:r>
             <w:proofErr w:type="spellEnd"/>
-            <w:proofErr w:type="gramEnd"/>
           </w:p>
         </w:tc>
         <w:tc>
@@ -10451,14 +10032,12 @@
                 <w:rFonts w:cstheme="minorHAnsi"/>
               </w:rPr>
             </w:pPr>
-            <w:proofErr w:type="gramStart"/>
             <w:r>
               <w:rPr>
                 <w:rFonts w:cstheme="minorHAnsi"/>
               </w:rPr>
               <w:t>public</w:t>
             </w:r>
-            <w:proofErr w:type="gramEnd"/>
           </w:p>
         </w:tc>
         <w:tc>
@@ -10524,7 +10103,6 @@
               </w:rPr>
             </w:pPr>
             <w:proofErr w:type="spellStart"/>
-            <w:proofErr w:type="gramStart"/>
             <w:r>
               <w:rPr>
                 <w:rFonts w:cstheme="minorHAnsi"/>
@@ -10534,7 +10112,6 @@
               <w:t>spinBoxB</w:t>
             </w:r>
             <w:proofErr w:type="spellEnd"/>
-            <w:proofErr w:type="gramEnd"/>
           </w:p>
         </w:tc>
         <w:tc>
@@ -10564,14 +10141,12 @@
                 <w:rFonts w:cstheme="minorHAnsi"/>
               </w:rPr>
             </w:pPr>
-            <w:proofErr w:type="gramStart"/>
             <w:r>
               <w:rPr>
                 <w:rFonts w:cstheme="minorHAnsi"/>
               </w:rPr>
               <w:t>public</w:t>
             </w:r>
-            <w:proofErr w:type="gramEnd"/>
           </w:p>
         </w:tc>
         <w:tc>
@@ -10634,7 +10209,6 @@
               </w:rPr>
             </w:pPr>
             <w:proofErr w:type="spellStart"/>
-            <w:proofErr w:type="gramStart"/>
             <w:r>
               <w:rPr>
                 <w:rFonts w:cstheme="minorHAnsi"/>
@@ -10644,7 +10218,6 @@
               <w:t>labelA</w:t>
             </w:r>
             <w:proofErr w:type="spellEnd"/>
-            <w:proofErr w:type="gramEnd"/>
           </w:p>
         </w:tc>
         <w:tc>
@@ -10674,14 +10247,12 @@
                 <w:rFonts w:cstheme="minorHAnsi"/>
               </w:rPr>
             </w:pPr>
-            <w:proofErr w:type="gramStart"/>
             <w:r>
               <w:rPr>
                 <w:rFonts w:cstheme="minorHAnsi"/>
               </w:rPr>
               <w:t>public</w:t>
             </w:r>
-            <w:proofErr w:type="gramEnd"/>
           </w:p>
         </w:tc>
         <w:tc>
@@ -10747,7 +10318,6 @@
               </w:rPr>
             </w:pPr>
             <w:proofErr w:type="spellStart"/>
-            <w:proofErr w:type="gramStart"/>
             <w:r>
               <w:rPr>
                 <w:rFonts w:cstheme="minorHAnsi"/>
@@ -10757,7 +10327,6 @@
               <w:t>labelB</w:t>
             </w:r>
             <w:proofErr w:type="spellEnd"/>
-            <w:proofErr w:type="gramEnd"/>
           </w:p>
         </w:tc>
         <w:tc>
@@ -10787,14 +10356,12 @@
                 <w:rFonts w:cstheme="minorHAnsi"/>
               </w:rPr>
             </w:pPr>
-            <w:proofErr w:type="gramStart"/>
             <w:r>
               <w:rPr>
                 <w:rFonts w:cstheme="minorHAnsi"/>
               </w:rPr>
               <w:t>public</w:t>
             </w:r>
-            <w:proofErr w:type="gramEnd"/>
           </w:p>
         </w:tc>
         <w:tc>
@@ -10856,23 +10423,13 @@
                 <w:bCs w:val="0"/>
               </w:rPr>
             </w:pPr>
-            <w:proofErr w:type="gramStart"/>
-            <w:r>
-              <w:rPr>
-                <w:rFonts w:cstheme="minorHAnsi"/>
-                <w:b w:val="0"/>
-                <w:bCs w:val="0"/>
-              </w:rPr>
-              <w:t>groupBox</w:t>
-            </w:r>
-            <w:proofErr w:type="gramEnd"/>
-            <w:r>
-              <w:rPr>
-                <w:rFonts w:cstheme="minorHAnsi"/>
-                <w:b w:val="0"/>
-                <w:bCs w:val="0"/>
-              </w:rPr>
-              <w:t>_3</w:t>
+            <w:r>
+              <w:rPr>
+                <w:rFonts w:cstheme="minorHAnsi"/>
+                <w:b w:val="0"/>
+                <w:bCs w:val="0"/>
+              </w:rPr>
+              <w:t>groupBox_3</w:t>
             </w:r>
           </w:p>
         </w:tc>
@@ -10903,14 +10460,12 @@
                 <w:rFonts w:cstheme="minorHAnsi"/>
               </w:rPr>
             </w:pPr>
-            <w:proofErr w:type="gramStart"/>
             <w:r>
               <w:rPr>
                 <w:rFonts w:cstheme="minorHAnsi"/>
               </w:rPr>
               <w:t>public</w:t>
             </w:r>
-            <w:proofErr w:type="gramEnd"/>
           </w:p>
         </w:tc>
         <w:tc>
@@ -11021,14 +10576,12 @@
                 <w:rFonts w:cstheme="minorHAnsi"/>
               </w:rPr>
             </w:pPr>
-            <w:proofErr w:type="gramStart"/>
             <w:r>
               <w:rPr>
                 <w:rFonts w:cstheme="minorHAnsi"/>
               </w:rPr>
               <w:t>public</w:t>
             </w:r>
-            <w:proofErr w:type="gramEnd"/>
           </w:p>
         </w:tc>
         <w:tc>
@@ -11129,14 +10682,12 @@
                 <w:rFonts w:cstheme="minorHAnsi"/>
               </w:rPr>
             </w:pPr>
-            <w:proofErr w:type="gramStart"/>
             <w:r>
               <w:rPr>
                 <w:rFonts w:cstheme="minorHAnsi"/>
               </w:rPr>
               <w:t>public</w:t>
             </w:r>
-            <w:proofErr w:type="gramEnd"/>
           </w:p>
         </w:tc>
         <w:tc>
@@ -11240,14 +10791,12 @@
                 <w:rFonts w:cstheme="minorHAnsi"/>
               </w:rPr>
             </w:pPr>
-            <w:proofErr w:type="gramStart"/>
             <w:r>
               <w:rPr>
                 <w:rFonts w:cstheme="minorHAnsi"/>
               </w:rPr>
               <w:t>public</w:t>
             </w:r>
-            <w:proofErr w:type="gramEnd"/>
           </w:p>
         </w:tc>
         <w:tc>
@@ -11310,7 +10859,6 @@
               </w:rPr>
             </w:pPr>
             <w:proofErr w:type="spellStart"/>
-            <w:proofErr w:type="gramStart"/>
             <w:r>
               <w:rPr>
                 <w:rFonts w:cstheme="minorHAnsi"/>
@@ -11320,7 +10868,6 @@
               <w:t>nbcibles</w:t>
             </w:r>
             <w:proofErr w:type="spellEnd"/>
-            <w:proofErr w:type="gramEnd"/>
           </w:p>
         </w:tc>
         <w:tc>
@@ -11350,14 +10897,12 @@
                 <w:rFonts w:cstheme="minorHAnsi"/>
               </w:rPr>
             </w:pPr>
-            <w:proofErr w:type="gramStart"/>
             <w:r>
               <w:rPr>
                 <w:rFonts w:cstheme="minorHAnsi"/>
               </w:rPr>
               <w:t>public</w:t>
             </w:r>
-            <w:proofErr w:type="gramEnd"/>
           </w:p>
         </w:tc>
         <w:tc>
@@ -11423,7 +10968,6 @@
               </w:rPr>
             </w:pPr>
             <w:proofErr w:type="spellStart"/>
-            <w:proofErr w:type="gramStart"/>
             <w:r>
               <w:rPr>
                 <w:rFonts w:cstheme="minorHAnsi"/>
@@ -11433,7 +10977,6 @@
               <w:t>taillemin</w:t>
             </w:r>
             <w:proofErr w:type="spellEnd"/>
-            <w:proofErr w:type="gramEnd"/>
           </w:p>
         </w:tc>
         <w:tc>
@@ -11463,14 +11006,12 @@
                 <w:rFonts w:cstheme="minorHAnsi"/>
               </w:rPr>
             </w:pPr>
-            <w:proofErr w:type="gramStart"/>
             <w:r>
               <w:rPr>
                 <w:rFonts w:cstheme="minorHAnsi"/>
               </w:rPr>
               <w:t>public</w:t>
             </w:r>
-            <w:proofErr w:type="gramEnd"/>
           </w:p>
         </w:tc>
         <w:tc>
@@ -11533,7 +11074,6 @@
               </w:rPr>
             </w:pPr>
             <w:proofErr w:type="spellStart"/>
-            <w:proofErr w:type="gramStart"/>
             <w:r>
               <w:rPr>
                 <w:rFonts w:cstheme="minorHAnsi"/>
@@ -11543,7 +11083,6 @@
               <w:t>taillemax</w:t>
             </w:r>
             <w:proofErr w:type="spellEnd"/>
-            <w:proofErr w:type="gramEnd"/>
           </w:p>
         </w:tc>
         <w:tc>
@@ -11573,14 +11112,12 @@
                 <w:rFonts w:cstheme="minorHAnsi"/>
               </w:rPr>
             </w:pPr>
-            <w:proofErr w:type="gramStart"/>
             <w:r>
               <w:rPr>
                 <w:rFonts w:cstheme="minorHAnsi"/>
               </w:rPr>
               <w:t>public</w:t>
             </w:r>
-            <w:proofErr w:type="gramEnd"/>
           </w:p>
         </w:tc>
         <w:tc>
@@ -11646,7 +11183,6 @@
               </w:rPr>
             </w:pPr>
             <w:proofErr w:type="spellStart"/>
-            <w:proofErr w:type="gramStart"/>
             <w:r>
               <w:rPr>
                 <w:rFonts w:cstheme="minorHAnsi"/>
@@ -11656,7 +11192,6 @@
               <w:t>buttonapply</w:t>
             </w:r>
             <w:proofErr w:type="spellEnd"/>
-            <w:proofErr w:type="gramEnd"/>
           </w:p>
         </w:tc>
         <w:tc>
@@ -11686,14 +11221,12 @@
                 <w:rFonts w:cstheme="minorHAnsi"/>
               </w:rPr>
             </w:pPr>
-            <w:proofErr w:type="gramStart"/>
             <w:r>
               <w:rPr>
                 <w:rFonts w:cstheme="minorHAnsi"/>
               </w:rPr>
               <w:t>public</w:t>
             </w:r>
-            <w:proofErr w:type="gramEnd"/>
           </w:p>
         </w:tc>
         <w:tc>
@@ -11756,7 +11289,6 @@
               </w:rPr>
             </w:pPr>
             <w:proofErr w:type="spellStart"/>
-            <w:proofErr w:type="gramStart"/>
             <w:r>
               <w:rPr>
                 <w:rFonts w:cstheme="minorHAnsi"/>
@@ -11766,7 +11298,6 @@
               <w:t>buttonreset</w:t>
             </w:r>
             <w:proofErr w:type="spellEnd"/>
-            <w:proofErr w:type="gramEnd"/>
           </w:p>
         </w:tc>
         <w:tc>
@@ -11796,14 +11327,12 @@
                 <w:rFonts w:cstheme="minorHAnsi"/>
               </w:rPr>
             </w:pPr>
-            <w:proofErr w:type="gramStart"/>
             <w:r>
               <w:rPr>
                 <w:rFonts w:cstheme="minorHAnsi"/>
               </w:rPr>
               <w:t>public</w:t>
             </w:r>
-            <w:proofErr w:type="gramEnd"/>
           </w:p>
         </w:tc>
         <w:tc>
@@ -11869,7 +11398,6 @@
               </w:rPr>
             </w:pPr>
             <w:proofErr w:type="spellStart"/>
-            <w:proofErr w:type="gramStart"/>
             <w:r>
               <w:rPr>
                 <w:rFonts w:cstheme="minorHAnsi"/>
@@ -11879,7 +11407,6 @@
               <w:t>groupBox</w:t>
             </w:r>
             <w:proofErr w:type="spellEnd"/>
-            <w:proofErr w:type="gramEnd"/>
           </w:p>
         </w:tc>
         <w:tc>
@@ -11909,14 +11436,12 @@
                 <w:rFonts w:cstheme="minorHAnsi"/>
               </w:rPr>
             </w:pPr>
-            <w:proofErr w:type="gramStart"/>
             <w:r>
               <w:rPr>
                 <w:rFonts w:cstheme="minorHAnsi"/>
               </w:rPr>
               <w:t>public</w:t>
             </w:r>
-            <w:proofErr w:type="gramEnd"/>
           </w:p>
         </w:tc>
         <w:tc>
@@ -11985,7 +11510,6 @@
                 <w:bCs w:val="0"/>
               </w:rPr>
             </w:pPr>
-            <w:proofErr w:type="gramStart"/>
             <w:r>
               <w:rPr>
                 <w:rFonts w:cstheme="minorHAnsi"/>
@@ -11994,7 +11518,6 @@
               </w:rPr>
               <w:t>timer</w:t>
             </w:r>
-            <w:proofErr w:type="gramEnd"/>
           </w:p>
         </w:tc>
         <w:tc>
@@ -12024,14 +11547,12 @@
                 <w:rFonts w:cstheme="minorHAnsi"/>
               </w:rPr>
             </w:pPr>
-            <w:proofErr w:type="gramStart"/>
             <w:r>
               <w:rPr>
                 <w:rFonts w:cstheme="minorHAnsi"/>
               </w:rPr>
               <w:t>public</w:t>
             </w:r>
-            <w:proofErr w:type="gramEnd"/>
           </w:p>
         </w:tc>
         <w:tc>
@@ -12103,7 +11624,6 @@
                 <w:bCs w:val="0"/>
               </w:rPr>
             </w:pPr>
-            <w:proofErr w:type="gramStart"/>
             <w:r>
               <w:rPr>
                 <w:rFonts w:cstheme="minorHAnsi"/>
@@ -12112,7 +11632,6 @@
               </w:rPr>
               <w:t>temps</w:t>
             </w:r>
-            <w:proofErr w:type="gramEnd"/>
           </w:p>
         </w:tc>
         <w:tc>
@@ -12142,14 +11661,12 @@
                 <w:rFonts w:cstheme="minorHAnsi"/>
               </w:rPr>
             </w:pPr>
-            <w:proofErr w:type="gramStart"/>
             <w:r>
               <w:rPr>
                 <w:rFonts w:cstheme="minorHAnsi"/>
               </w:rPr>
               <w:t>public</w:t>
             </w:r>
-            <w:proofErr w:type="gramEnd"/>
           </w:p>
         </w:tc>
         <w:tc>
@@ -12212,7 +11729,6 @@
               </w:rPr>
             </w:pPr>
             <w:proofErr w:type="spellStart"/>
-            <w:proofErr w:type="gramStart"/>
             <w:r>
               <w:rPr>
                 <w:rFonts w:cstheme="minorHAnsi"/>
@@ -12222,7 +11738,6 @@
               <w:t>nombrecible</w:t>
             </w:r>
             <w:proofErr w:type="spellEnd"/>
-            <w:proofErr w:type="gramEnd"/>
           </w:p>
         </w:tc>
         <w:tc>
@@ -12252,14 +11767,12 @@
                 <w:rFonts w:cstheme="minorHAnsi"/>
               </w:rPr>
             </w:pPr>
-            <w:proofErr w:type="gramStart"/>
             <w:r>
               <w:rPr>
                 <w:rFonts w:cstheme="minorHAnsi"/>
               </w:rPr>
               <w:t>public</w:t>
             </w:r>
-            <w:proofErr w:type="gramEnd"/>
           </w:p>
         </w:tc>
         <w:tc>
@@ -12325,7 +11838,6 @@
               </w:rPr>
             </w:pPr>
             <w:proofErr w:type="spellStart"/>
-            <w:proofErr w:type="gramStart"/>
             <w:r>
               <w:rPr>
                 <w:rFonts w:cstheme="minorHAnsi"/>
@@ -12335,7 +11847,6 @@
               <w:t>nbciblesr</w:t>
             </w:r>
             <w:proofErr w:type="spellEnd"/>
-            <w:proofErr w:type="gramEnd"/>
           </w:p>
         </w:tc>
         <w:tc>
@@ -12365,14 +11876,12 @@
                 <w:rFonts w:cstheme="minorHAnsi"/>
               </w:rPr>
             </w:pPr>
-            <w:proofErr w:type="gramStart"/>
             <w:r>
               <w:rPr>
                 <w:rFonts w:cstheme="minorHAnsi"/>
               </w:rPr>
               <w:t>public</w:t>
             </w:r>
-            <w:proofErr w:type="gramEnd"/>
           </w:p>
         </w:tc>
         <w:tc>
@@ -12435,7 +11944,6 @@
               </w:rPr>
             </w:pPr>
             <w:proofErr w:type="spellStart"/>
-            <w:proofErr w:type="gramStart"/>
             <w:r>
               <w:rPr>
                 <w:rFonts w:cstheme="minorHAnsi"/>
@@ -12445,7 +11953,6 @@
               <w:t>menubar</w:t>
             </w:r>
             <w:proofErr w:type="spellEnd"/>
-            <w:proofErr w:type="gramEnd"/>
           </w:p>
         </w:tc>
         <w:tc>
@@ -12475,14 +11982,12 @@
                 <w:rFonts w:cstheme="minorHAnsi"/>
               </w:rPr>
             </w:pPr>
-            <w:proofErr w:type="gramStart"/>
             <w:r>
               <w:rPr>
                 <w:rFonts w:cstheme="minorHAnsi"/>
               </w:rPr>
               <w:t>public</w:t>
             </w:r>
-            <w:proofErr w:type="gramEnd"/>
           </w:p>
         </w:tc>
         <w:tc>
@@ -12555,7 +12060,6 @@
               </w:rPr>
             </w:pPr>
             <w:proofErr w:type="spellStart"/>
-            <w:proofErr w:type="gramStart"/>
             <w:r>
               <w:rPr>
                 <w:rFonts w:cstheme="minorHAnsi"/>
@@ -12565,7 +12069,6 @@
               <w:t>menuOptions</w:t>
             </w:r>
             <w:proofErr w:type="spellEnd"/>
-            <w:proofErr w:type="gramEnd"/>
           </w:p>
         </w:tc>
         <w:tc>
@@ -12595,14 +12098,12 @@
                 <w:rFonts w:cstheme="minorHAnsi"/>
               </w:rPr>
             </w:pPr>
-            <w:proofErr w:type="gramStart"/>
             <w:r>
               <w:rPr>
                 <w:rFonts w:cstheme="minorHAnsi"/>
               </w:rPr>
               <w:t>public</w:t>
             </w:r>
-            <w:proofErr w:type="gramEnd"/>
           </w:p>
         </w:tc>
         <w:tc>
@@ -12672,7 +12173,6 @@
               </w:rPr>
             </w:pPr>
             <w:proofErr w:type="spellStart"/>
-            <w:proofErr w:type="gramStart"/>
             <w:r>
               <w:rPr>
                 <w:rFonts w:cstheme="minorHAnsi"/>
@@ -12682,7 +12182,6 @@
               <w:t>statusbar</w:t>
             </w:r>
             <w:proofErr w:type="spellEnd"/>
-            <w:proofErr w:type="gramEnd"/>
           </w:p>
         </w:tc>
         <w:tc>
@@ -12712,14 +12211,12 @@
                 <w:rFonts w:cstheme="minorHAnsi"/>
               </w:rPr>
             </w:pPr>
-            <w:proofErr w:type="gramStart"/>
             <w:r>
               <w:rPr>
                 <w:rFonts w:cstheme="minorHAnsi"/>
               </w:rPr>
               <w:t>public</w:t>
             </w:r>
-            <w:proofErr w:type="gramEnd"/>
           </w:p>
         </w:tc>
         <w:tc>
@@ -12799,6 +12296,7 @@
         </w:numPr>
       </w:pPr>
       <w:r>
+        <w:lastRenderedPageBreak/>
         <w:t xml:space="preserve">Diagramme </w:t>
       </w:r>
       <w:r>
@@ -12916,14 +12414,6 @@
     </w:p>
     <w:p>
       <w:pPr>
-        <w:jc w:val="both"/>
-        <w:rPr>
-          <w:rFonts w:cstheme="minorHAnsi"/>
-        </w:rPr>
-      </w:pPr>
-    </w:p>
-    <w:p>
-      <w:pPr>
         <w:pStyle w:val="Titre1"/>
         <w:numPr>
           <w:ilvl w:val="0"/>
@@ -12931,7 +12421,6 @@
         </w:numPr>
       </w:pPr>
       <w:r>
-        <w:lastRenderedPageBreak/>
         <w:t>Modèle État/Transition du contrôle.</w:t>
       </w:r>
     </w:p>
@@ -12950,6 +12439,119 @@
           <w:rFonts w:cstheme="minorHAnsi"/>
         </w:rPr>
       </w:pPr>
+      <w:r>
+        <w:rPr>
+          <w:rFonts w:cstheme="minorHAnsi"/>
+          <w:noProof/>
+        </w:rPr>
+        <w:drawing>
+          <wp:anchor distT="0" distB="0" distL="114300" distR="114300" simplePos="0" relativeHeight="251660296" behindDoc="0" locked="0" layoutInCell="1" allowOverlap="1" wp14:anchorId="1E98067E" wp14:editId="1E0B2D34">
+            <wp:simplePos x="0" y="0"/>
+            <wp:positionH relativeFrom="margin">
+              <wp:align>center</wp:align>
+            </wp:positionH>
+            <wp:positionV relativeFrom="paragraph">
+              <wp:posOffset>372021</wp:posOffset>
+            </wp:positionV>
+            <wp:extent cx="7268845" cy="3342005"/>
+            <wp:effectExtent l="0" t="0" r="8255" b="0"/>
+            <wp:wrapTopAndBottom/>
+            <wp:docPr id="14" name="Image 14"/>
+            <wp:cNvGraphicFramePr>
+              <a:graphicFrameLocks xmlns:a="http://schemas.openxmlformats.org/drawingml/2006/main" noChangeAspect="1"/>
+            </wp:cNvGraphicFramePr>
+            <a:graphic xmlns:a="http://schemas.openxmlformats.org/drawingml/2006/main">
+              <a:graphicData uri="http://schemas.openxmlformats.org/drawingml/2006/picture">
+                <pic:pic xmlns:pic="http://schemas.openxmlformats.org/drawingml/2006/picture">
+                  <pic:nvPicPr>
+                    <pic:cNvPr id="0" name="Picture 1"/>
+                    <pic:cNvPicPr>
+                      <a:picLocks noChangeAspect="1" noChangeArrowheads="1"/>
+                    </pic:cNvPicPr>
+                  </pic:nvPicPr>
+                  <pic:blipFill>
+                    <a:blip r:embed="rId10">
+                      <a:extLst>
+                        <a:ext uri="{28A0092B-C50C-407E-A947-70E740481C1C}">
+                          <a14:useLocalDpi xmlns:a14="http://schemas.microsoft.com/office/drawing/2010/main" val="0"/>
+                        </a:ext>
+                      </a:extLst>
+                    </a:blip>
+                    <a:srcRect/>
+                    <a:stretch>
+                      <a:fillRect/>
+                    </a:stretch>
+                  </pic:blipFill>
+                  <pic:spPr bwMode="auto">
+                    <a:xfrm>
+                      <a:off x="0" y="0"/>
+                      <a:ext cx="7268845" cy="3342005"/>
+                    </a:xfrm>
+                    <a:prstGeom prst="rect">
+                      <a:avLst/>
+                    </a:prstGeom>
+                    <a:noFill/>
+                    <a:ln>
+                      <a:noFill/>
+                    </a:ln>
+                  </pic:spPr>
+                </pic:pic>
+              </a:graphicData>
+            </a:graphic>
+            <wp14:sizeRelH relativeFrom="margin">
+              <wp14:pctWidth>0</wp14:pctWidth>
+            </wp14:sizeRelH>
+            <wp14:sizeRelV relativeFrom="margin">
+              <wp14:pctHeight>0</wp14:pctHeight>
+            </wp14:sizeRelV>
+          </wp:anchor>
+        </w:drawing>
+      </w:r>
+      <w:r>
+        <w:rPr>
+          <w:rFonts w:cstheme="minorHAnsi"/>
+        </w:rPr>
+        <w:t xml:space="preserve">Voici ci-dessous le diagramme </w:t>
+      </w:r>
+      <w:r>
+        <w:rPr>
+          <w:rFonts w:cstheme="minorHAnsi"/>
+        </w:rPr>
+        <w:t xml:space="preserve">État/Transition </w:t>
+      </w:r>
+      <w:r>
+        <w:rPr>
+          <w:rFonts w:cstheme="minorHAnsi"/>
+        </w:rPr>
+        <w:t xml:space="preserve">de </w:t>
+      </w:r>
+      <w:r>
+        <w:rPr>
+          <w:rFonts w:cstheme="minorHAnsi"/>
+        </w:rPr>
+        <w:t xml:space="preserve">notre </w:t>
+      </w:r>
+      <w:proofErr w:type="spellStart"/>
+      <w:r>
+        <w:rPr>
+          <w:rFonts w:cstheme="minorHAnsi"/>
+        </w:rPr>
+        <w:t>controller</w:t>
+      </w:r>
+      <w:proofErr w:type="spellEnd"/>
+      <w:r>
+        <w:rPr>
+          <w:rFonts w:cstheme="minorHAnsi"/>
+        </w:rPr>
+        <w:t>, avec les noms des objets identiques aux noms des objets de notre application</w:t>
+      </w:r>
+      <w:r>
+        <w:rPr>
+          <w:rFonts w:cstheme="minorHAnsi"/>
+          <w:noProof/>
+        </w:rPr>
+        <w:t>.</w:t>
+      </w:r>
     </w:p>
     <w:p>
       <w:pPr>
@@ -12968,6 +12570,7 @@
         </w:numPr>
       </w:pPr>
       <w:r>
+        <w:lastRenderedPageBreak/>
         <w:t>Modèle de classe incluant tous les objets Qt et les dépendances.</w:t>
       </w:r>
     </w:p>
@@ -13032,7 +12635,7 @@
       </w:pPr>
     </w:p>
     <w:sectPr>
-      <w:footerReference w:type="default" r:id="rId10"/>
+      <w:footerReference w:type="default" r:id="rId11"/>
       <w:pgSz w:w="11906" w:h="16838"/>
       <w:pgMar w:top="1417" w:right="1417" w:bottom="1417" w:left="1417" w:header="708" w:footer="708" w:gutter="0"/>
       <w:cols w:space="708"/>
@@ -13044,7 +12647,7 @@
 </file>
 
 <file path=word/endnotes.xml><?xml version="1.0" encoding="utf-8"?>
-<w:endnotes xmlns:wpc="http://schemas.microsoft.com/office/word/2010/wordprocessingCanvas" xmlns:cx="http://schemas.microsoft.com/office/drawing/2014/chartex" xmlns:cx1="http://schemas.microsoft.com/office/drawing/2015/9/8/chartex" xmlns:cx2="http://schemas.microsoft.com/office/drawing/2015/10/21/chartex" xmlns:cx3="http://schemas.microsoft.com/office/drawing/2016/5/9/chartex" xmlns:cx4="http://schemas.microsoft.com/office/drawing/2016/5/10/chartex" xmlns:cx5="http://schemas.microsoft.com/office/drawing/2016/5/11/chartex" xmlns:cx6="http://schemas.microsoft.com/office/drawing/2016/5/12/chartex" xmlns:cx7="http://schemas.microsoft.com/office/drawing/2016/5/13/chartex" xmlns:cx8="http://schemas.microsoft.com/office/drawing/2016/5/14/chartex" xmlns:mc="http://schemas.openxmlformats.org/markup-compatibility/2006" xmlns:aink="http://schemas.microsoft.com/office/drawing/2016/ink" xmlns:am3d="http://schemas.microsoft.com/office/drawing/2017/model3d" xmlns:o="urn:schemas-microsoft-com:office:office" xmlns:r="http://schemas.openxmlformats.org/officeDocument/2006/relationships" xmlns:m="http://schemas.openxmlformats.org/officeDocument/2006/math" xmlns:v="urn:schemas-microsoft-com:vml" xmlns:wp14="http://schemas.microsoft.com/office/word/2010/wordprocessingDrawing" xmlns:wp="http://schemas.openxmlformats.org/drawingml/2006/wordprocessingDrawing" xmlns:w10="urn:schemas-microsoft-com:office:word" xmlns:w="http://schemas.openxmlformats.org/wordprocessingml/2006/main" xmlns:w14="http://schemas.microsoft.com/office/word/2010/wordml" xmlns:w15="http://schemas.microsoft.com/office/word/2012/wordml" xmlns:w16cex="http://schemas.microsoft.com/office/word/2018/wordml/cex" xmlns:w16cid="http://schemas.microsoft.com/office/word/2016/wordml/cid" xmlns:w16="http://schemas.microsoft.com/office/word/2018/wordml" xmlns:w16se="http://schemas.microsoft.com/office/word/2015/wordml/symex" xmlns:wpg="http://schemas.microsoft.com/office/word/2010/wordprocessingGroup" xmlns:wpi="http://schemas.microsoft.com/office/word/2010/wordprocessingInk" xmlns:wne="http://schemas.microsoft.com/office/word/2006/wordml" xmlns:wps="http://schemas.microsoft.com/office/word/2010/wordprocessingShape" mc:Ignorable="w14 w15 w16se w16cid w16 w16cex wp14">
+<w:endnotes xmlns:wpc="http://schemas.microsoft.com/office/word/2010/wordprocessingCanvas" xmlns:cx="http://schemas.microsoft.com/office/drawing/2014/chartex" xmlns:cx1="http://schemas.microsoft.com/office/drawing/2015/9/8/chartex" xmlns:cx2="http://schemas.microsoft.com/office/drawing/2015/10/21/chartex" xmlns:cx3="http://schemas.microsoft.com/office/drawing/2016/5/9/chartex" xmlns:cx4="http://schemas.microsoft.com/office/drawing/2016/5/10/chartex" xmlns:cx5="http://schemas.microsoft.com/office/drawing/2016/5/11/chartex" xmlns:cx6="http://schemas.microsoft.com/office/drawing/2016/5/12/chartex" xmlns:cx7="http://schemas.microsoft.com/office/drawing/2016/5/13/chartex" xmlns:cx8="http://schemas.microsoft.com/office/drawing/2016/5/14/chartex" xmlns:mc="http://schemas.openxmlformats.org/markup-compatibility/2006" xmlns:aink="http://schemas.microsoft.com/office/drawing/2016/ink" xmlns:am3d="http://schemas.microsoft.com/office/drawing/2017/model3d" xmlns:o="urn:schemas-microsoft-com:office:office" xmlns:r="http://schemas.openxmlformats.org/officeDocument/2006/relationships" xmlns:m="http://schemas.openxmlformats.org/officeDocument/2006/math" xmlns:v="urn:schemas-microsoft-com:vml" xmlns:wp14="http://schemas.microsoft.com/office/word/2010/wordprocessingDrawing" xmlns:wp="http://schemas.openxmlformats.org/drawingml/2006/wordprocessingDrawing" xmlns:w10="urn:schemas-microsoft-com:office:word" xmlns:w="http://schemas.openxmlformats.org/wordprocessingml/2006/main" xmlns:w14="http://schemas.microsoft.com/office/word/2010/wordml" xmlns:w15="http://schemas.microsoft.com/office/word/2012/wordml" xmlns:w16cex="http://schemas.microsoft.com/office/word/2018/wordml/cex" xmlns:w16cid="http://schemas.microsoft.com/office/word/2016/wordml/cid" xmlns:w16="http://schemas.microsoft.com/office/word/2018/wordml" xmlns:w16sdtdh="http://schemas.microsoft.com/office/word/2020/wordml/sdtdatahash" xmlns:w16se="http://schemas.microsoft.com/office/word/2015/wordml/symex" xmlns:wpg="http://schemas.microsoft.com/office/word/2010/wordprocessingGroup" xmlns:wpi="http://schemas.microsoft.com/office/word/2010/wordprocessingInk" xmlns:wne="http://schemas.microsoft.com/office/word/2006/wordml" xmlns:wps="http://schemas.microsoft.com/office/word/2010/wordprocessingShape" mc:Ignorable="w14 w15 w16se w16cid w16 w16cex w16sdtdh wp14">
   <w:endnote w:type="separator" w:id="-1">
     <w:p>
       <w:pPr>
@@ -13076,7 +12679,7 @@
 </file>
 
 <file path=word/footer1.xml><?xml version="1.0" encoding="utf-8"?>
-<w:ftr xmlns:wpc="http://schemas.microsoft.com/office/word/2010/wordprocessingCanvas" xmlns:cx="http://schemas.microsoft.com/office/drawing/2014/chartex" xmlns:cx1="http://schemas.microsoft.com/office/drawing/2015/9/8/chartex" xmlns:cx2="http://schemas.microsoft.com/office/drawing/2015/10/21/chartex" xmlns:cx3="http://schemas.microsoft.com/office/drawing/2016/5/9/chartex" xmlns:cx4="http://schemas.microsoft.com/office/drawing/2016/5/10/chartex" xmlns:cx5="http://schemas.microsoft.com/office/drawing/2016/5/11/chartex" xmlns:cx6="http://schemas.microsoft.com/office/drawing/2016/5/12/chartex" xmlns:cx7="http://schemas.microsoft.com/office/drawing/2016/5/13/chartex" xmlns:cx8="http://schemas.microsoft.com/office/drawing/2016/5/14/chartex" xmlns:mc="http://schemas.openxmlformats.org/markup-compatibility/2006" xmlns:aink="http://schemas.microsoft.com/office/drawing/2016/ink" xmlns:am3d="http://schemas.microsoft.com/office/drawing/2017/model3d" xmlns:o="urn:schemas-microsoft-com:office:office" xmlns:r="http://schemas.openxmlformats.org/officeDocument/2006/relationships" xmlns:m="http://schemas.openxmlformats.org/officeDocument/2006/math" xmlns:v="urn:schemas-microsoft-com:vml" xmlns:wp14="http://schemas.microsoft.com/office/word/2010/wordprocessingDrawing" xmlns:wp="http://schemas.openxmlformats.org/drawingml/2006/wordprocessingDrawing" xmlns:w10="urn:schemas-microsoft-com:office:word" xmlns:w="http://schemas.openxmlformats.org/wordprocessingml/2006/main" xmlns:w14="http://schemas.microsoft.com/office/word/2010/wordml" xmlns:w15="http://schemas.microsoft.com/office/word/2012/wordml" xmlns:w16cex="http://schemas.microsoft.com/office/word/2018/wordml/cex" xmlns:w16cid="http://schemas.microsoft.com/office/word/2016/wordml/cid" xmlns:w16="http://schemas.microsoft.com/office/word/2018/wordml" xmlns:w16se="http://schemas.microsoft.com/office/word/2015/wordml/symex" xmlns:wpg="http://schemas.microsoft.com/office/word/2010/wordprocessingGroup" xmlns:wpi="http://schemas.microsoft.com/office/word/2010/wordprocessingInk" xmlns:wne="http://schemas.microsoft.com/office/word/2006/wordml" xmlns:wps="http://schemas.microsoft.com/office/word/2010/wordprocessingShape" mc:Ignorable="w14 w15 w16se w16cid w16 w16cex wp14">
+<w:ftr xmlns:wpc="http://schemas.microsoft.com/office/word/2010/wordprocessingCanvas" xmlns:cx="http://schemas.microsoft.com/office/drawing/2014/chartex" xmlns:cx1="http://schemas.microsoft.com/office/drawing/2015/9/8/chartex" xmlns:cx2="http://schemas.microsoft.com/office/drawing/2015/10/21/chartex" xmlns:cx3="http://schemas.microsoft.com/office/drawing/2016/5/9/chartex" xmlns:cx4="http://schemas.microsoft.com/office/drawing/2016/5/10/chartex" xmlns:cx5="http://schemas.microsoft.com/office/drawing/2016/5/11/chartex" xmlns:cx6="http://schemas.microsoft.com/office/drawing/2016/5/12/chartex" xmlns:cx7="http://schemas.microsoft.com/office/drawing/2016/5/13/chartex" xmlns:cx8="http://schemas.microsoft.com/office/drawing/2016/5/14/chartex" xmlns:mc="http://schemas.openxmlformats.org/markup-compatibility/2006" xmlns:aink="http://schemas.microsoft.com/office/drawing/2016/ink" xmlns:am3d="http://schemas.microsoft.com/office/drawing/2017/model3d" xmlns:o="urn:schemas-microsoft-com:office:office" xmlns:r="http://schemas.openxmlformats.org/officeDocument/2006/relationships" xmlns:m="http://schemas.openxmlformats.org/officeDocument/2006/math" xmlns:v="urn:schemas-microsoft-com:vml" xmlns:wp14="http://schemas.microsoft.com/office/word/2010/wordprocessingDrawing" xmlns:wp="http://schemas.openxmlformats.org/drawingml/2006/wordprocessingDrawing" xmlns:w10="urn:schemas-microsoft-com:office:word" xmlns:w="http://schemas.openxmlformats.org/wordprocessingml/2006/main" xmlns:w14="http://schemas.microsoft.com/office/word/2010/wordml" xmlns:w15="http://schemas.microsoft.com/office/word/2012/wordml" xmlns:w16cex="http://schemas.microsoft.com/office/word/2018/wordml/cex" xmlns:w16cid="http://schemas.microsoft.com/office/word/2016/wordml/cid" xmlns:w16="http://schemas.microsoft.com/office/word/2018/wordml" xmlns:w16sdtdh="http://schemas.microsoft.com/office/word/2020/wordml/sdtdatahash" xmlns:w16se="http://schemas.microsoft.com/office/word/2015/wordml/symex" xmlns:wpg="http://schemas.microsoft.com/office/word/2010/wordprocessingGroup" xmlns:wpi="http://schemas.microsoft.com/office/word/2010/wordprocessingInk" xmlns:wne="http://schemas.microsoft.com/office/word/2006/wordml" xmlns:wps="http://schemas.microsoft.com/office/word/2010/wordprocessingShape" mc:Ignorable="w14 w15 w16se w16cid w16 w16cex w16sdtdh wp14">
   <w:tbl>
     <w:tblPr>
       <w:tblW w:w="5000" w:type="pct"/>
@@ -13274,7 +12877,7 @@
 </file>
 
 <file path=word/footnotes.xml><?xml version="1.0" encoding="utf-8"?>
-<w:footnotes xmlns:wpc="http://schemas.microsoft.com/office/word/2010/wordprocessingCanvas" xmlns:cx="http://schemas.microsoft.com/office/drawing/2014/chartex" xmlns:cx1="http://schemas.microsoft.com/office/drawing/2015/9/8/chartex" xmlns:cx2="http://schemas.microsoft.com/office/drawing/2015/10/21/chartex" xmlns:cx3="http://schemas.microsoft.com/office/drawing/2016/5/9/chartex" xmlns:cx4="http://schemas.microsoft.com/office/drawing/2016/5/10/chartex" xmlns:cx5="http://schemas.microsoft.com/office/drawing/2016/5/11/chartex" xmlns:cx6="http://schemas.microsoft.com/office/drawing/2016/5/12/chartex" xmlns:cx7="http://schemas.microsoft.com/office/drawing/2016/5/13/chartex" xmlns:cx8="http://schemas.microsoft.com/office/drawing/2016/5/14/chartex" xmlns:mc="http://schemas.openxmlformats.org/markup-compatibility/2006" xmlns:aink="http://schemas.microsoft.com/office/drawing/2016/ink" xmlns:am3d="http://schemas.microsoft.com/office/drawing/2017/model3d" xmlns:o="urn:schemas-microsoft-com:office:office" xmlns:r="http://schemas.openxmlformats.org/officeDocument/2006/relationships" xmlns:m="http://schemas.openxmlformats.org/officeDocument/2006/math" xmlns:v="urn:schemas-microsoft-com:vml" xmlns:wp14="http://schemas.microsoft.com/office/word/2010/wordprocessingDrawing" xmlns:wp="http://schemas.openxmlformats.org/drawingml/2006/wordprocessingDrawing" xmlns:w10="urn:schemas-microsoft-com:office:word" xmlns:w="http://schemas.openxmlformats.org/wordprocessingml/2006/main" xmlns:w14="http://schemas.microsoft.com/office/word/2010/wordml" xmlns:w15="http://schemas.microsoft.com/office/word/2012/wordml" xmlns:w16cex="http://schemas.microsoft.com/office/word/2018/wordml/cex" xmlns:w16cid="http://schemas.microsoft.com/office/word/2016/wordml/cid" xmlns:w16="http://schemas.microsoft.com/office/word/2018/wordml" xmlns:w16se="http://schemas.microsoft.com/office/word/2015/wordml/symex" xmlns:wpg="http://schemas.microsoft.com/office/word/2010/wordprocessingGroup" xmlns:wpi="http://schemas.microsoft.com/office/word/2010/wordprocessingInk" xmlns:wne="http://schemas.microsoft.com/office/word/2006/wordml" xmlns:wps="http://schemas.microsoft.com/office/word/2010/wordprocessingShape" mc:Ignorable="w14 w15 w16se w16cid w16 w16cex wp14">
+<w:footnotes xmlns:wpc="http://schemas.microsoft.com/office/word/2010/wordprocessingCanvas" xmlns:cx="http://schemas.microsoft.com/office/drawing/2014/chartex" xmlns:cx1="http://schemas.microsoft.com/office/drawing/2015/9/8/chartex" xmlns:cx2="http://schemas.microsoft.com/office/drawing/2015/10/21/chartex" xmlns:cx3="http://schemas.microsoft.com/office/drawing/2016/5/9/chartex" xmlns:cx4="http://schemas.microsoft.com/office/drawing/2016/5/10/chartex" xmlns:cx5="http://schemas.microsoft.com/office/drawing/2016/5/11/chartex" xmlns:cx6="http://schemas.microsoft.com/office/drawing/2016/5/12/chartex" xmlns:cx7="http://schemas.microsoft.com/office/drawing/2016/5/13/chartex" xmlns:cx8="http://schemas.microsoft.com/office/drawing/2016/5/14/chartex" xmlns:mc="http://schemas.openxmlformats.org/markup-compatibility/2006" xmlns:aink="http://schemas.microsoft.com/office/drawing/2016/ink" xmlns:am3d="http://schemas.microsoft.com/office/drawing/2017/model3d" xmlns:o="urn:schemas-microsoft-com:office:office" xmlns:r="http://schemas.openxmlformats.org/officeDocument/2006/relationships" xmlns:m="http://schemas.openxmlformats.org/officeDocument/2006/math" xmlns:v="urn:schemas-microsoft-com:vml" xmlns:wp14="http://schemas.microsoft.com/office/word/2010/wordprocessingDrawing" xmlns:wp="http://schemas.openxmlformats.org/drawingml/2006/wordprocessingDrawing" xmlns:w10="urn:schemas-microsoft-com:office:word" xmlns:w="http://schemas.openxmlformats.org/wordprocessingml/2006/main" xmlns:w14="http://schemas.microsoft.com/office/word/2010/wordml" xmlns:w15="http://schemas.microsoft.com/office/word/2012/wordml" xmlns:w16cex="http://schemas.microsoft.com/office/word/2018/wordml/cex" xmlns:w16cid="http://schemas.microsoft.com/office/word/2016/wordml/cid" xmlns:w16="http://schemas.microsoft.com/office/word/2018/wordml" xmlns:w16sdtdh="http://schemas.microsoft.com/office/word/2020/wordml/sdtdatahash" xmlns:w16se="http://schemas.microsoft.com/office/word/2015/wordml/symex" xmlns:wpg="http://schemas.microsoft.com/office/word/2010/wordprocessingGroup" xmlns:wpi="http://schemas.microsoft.com/office/word/2010/wordprocessingInk" xmlns:wne="http://schemas.microsoft.com/office/word/2006/wordml" xmlns:wps="http://schemas.microsoft.com/office/word/2010/wordprocessingShape" mc:Ignorable="w14 w15 w16se w16cid w16 w16cex w16sdtdh wp14">
   <w:footnote w:type="separator" w:id="-1">
     <w:p>
       <w:pPr>
@@ -13306,7 +12909,7 @@
 </file>
 
 <file path=word/numbering.xml><?xml version="1.0" encoding="utf-8"?>
-<w:numbering xmlns:wpc="http://schemas.microsoft.com/office/word/2010/wordprocessingCanvas" xmlns:cx="http://schemas.microsoft.com/office/drawing/2014/chartex" xmlns:cx1="http://schemas.microsoft.com/office/drawing/2015/9/8/chartex" xmlns:cx2="http://schemas.microsoft.com/office/drawing/2015/10/21/chartex" xmlns:cx3="http://schemas.microsoft.com/office/drawing/2016/5/9/chartex" xmlns:cx4="http://schemas.microsoft.com/office/drawing/2016/5/10/chartex" xmlns:cx5="http://schemas.microsoft.com/office/drawing/2016/5/11/chartex" xmlns:cx6="http://schemas.microsoft.com/office/drawing/2016/5/12/chartex" xmlns:cx7="http://schemas.microsoft.com/office/drawing/2016/5/13/chartex" xmlns:cx8="http://schemas.microsoft.com/office/drawing/2016/5/14/chartex" xmlns:mc="http://schemas.openxmlformats.org/markup-compatibility/2006" xmlns:aink="http://schemas.microsoft.com/office/drawing/2016/ink" xmlns:am3d="http://schemas.microsoft.com/office/drawing/2017/model3d" xmlns:o="urn:schemas-microsoft-com:office:office" xmlns:r="http://schemas.openxmlformats.org/officeDocument/2006/relationships" xmlns:m="http://schemas.openxmlformats.org/officeDocument/2006/math" xmlns:v="urn:schemas-microsoft-com:vml" xmlns:wp14="http://schemas.microsoft.com/office/word/2010/wordprocessingDrawing" xmlns:wp="http://schemas.openxmlformats.org/drawingml/2006/wordprocessingDrawing" xmlns:w10="urn:schemas-microsoft-com:office:word" xmlns:w="http://schemas.openxmlformats.org/wordprocessingml/2006/main" xmlns:w14="http://schemas.microsoft.com/office/word/2010/wordml" xmlns:w15="http://schemas.microsoft.com/office/word/2012/wordml" xmlns:w16cex="http://schemas.microsoft.com/office/word/2018/wordml/cex" xmlns:w16cid="http://schemas.microsoft.com/office/word/2016/wordml/cid" xmlns:w16="http://schemas.microsoft.com/office/word/2018/wordml" xmlns:w16se="http://schemas.microsoft.com/office/word/2015/wordml/symex" xmlns:wpg="http://schemas.microsoft.com/office/word/2010/wordprocessingGroup" xmlns:wpi="http://schemas.microsoft.com/office/word/2010/wordprocessingInk" xmlns:wne="http://schemas.microsoft.com/office/word/2006/wordml" xmlns:wps="http://schemas.microsoft.com/office/word/2010/wordprocessingShape" mc:Ignorable="w14 w15 w16se w16cid w16 w16cex wp14">
+<w:numbering xmlns:wpc="http://schemas.microsoft.com/office/word/2010/wordprocessingCanvas" xmlns:cx="http://schemas.microsoft.com/office/drawing/2014/chartex" xmlns:cx1="http://schemas.microsoft.com/office/drawing/2015/9/8/chartex" xmlns:cx2="http://schemas.microsoft.com/office/drawing/2015/10/21/chartex" xmlns:cx3="http://schemas.microsoft.com/office/drawing/2016/5/9/chartex" xmlns:cx4="http://schemas.microsoft.com/office/drawing/2016/5/10/chartex" xmlns:cx5="http://schemas.microsoft.com/office/drawing/2016/5/11/chartex" xmlns:cx6="http://schemas.microsoft.com/office/drawing/2016/5/12/chartex" xmlns:cx7="http://schemas.microsoft.com/office/drawing/2016/5/13/chartex" xmlns:cx8="http://schemas.microsoft.com/office/drawing/2016/5/14/chartex" xmlns:mc="http://schemas.openxmlformats.org/markup-compatibility/2006" xmlns:aink="http://schemas.microsoft.com/office/drawing/2016/ink" xmlns:am3d="http://schemas.microsoft.com/office/drawing/2017/model3d" xmlns:o="urn:schemas-microsoft-com:office:office" xmlns:r="http://schemas.openxmlformats.org/officeDocument/2006/relationships" xmlns:m="http://schemas.openxmlformats.org/officeDocument/2006/math" xmlns:v="urn:schemas-microsoft-com:vml" xmlns:wp14="http://schemas.microsoft.com/office/word/2010/wordprocessingDrawing" xmlns:wp="http://schemas.openxmlformats.org/drawingml/2006/wordprocessingDrawing" xmlns:w10="urn:schemas-microsoft-com:office:word" xmlns:w="http://schemas.openxmlformats.org/wordprocessingml/2006/main" xmlns:w14="http://schemas.microsoft.com/office/word/2010/wordml" xmlns:w15="http://schemas.microsoft.com/office/word/2012/wordml" xmlns:w16cex="http://schemas.microsoft.com/office/word/2018/wordml/cex" xmlns:w16cid="http://schemas.microsoft.com/office/word/2016/wordml/cid" xmlns:w16="http://schemas.microsoft.com/office/word/2018/wordml" xmlns:w16sdtdh="http://schemas.microsoft.com/office/word/2020/wordml/sdtdatahash" xmlns:w16se="http://schemas.microsoft.com/office/word/2015/wordml/symex" xmlns:wpg="http://schemas.microsoft.com/office/word/2010/wordprocessingGroup" xmlns:wpi="http://schemas.microsoft.com/office/word/2010/wordprocessingInk" xmlns:wne="http://schemas.microsoft.com/office/word/2006/wordml" xmlns:wps="http://schemas.microsoft.com/office/word/2010/wordprocessingShape" mc:Ignorable="w14 w15 w16se w16cid w16 w16cex w16sdtdh wp14">
   <w:abstractNum w:abstractNumId="0" w15:restartNumberingAfterBreak="0">
     <w:nsid w:val="1B6A5DCF"/>
     <w:multiLevelType w:val="multilevel"/>
@@ -14136,7 +13739,7 @@
 </file>
 
 <file path=word/people.xml><?xml version="1.0" encoding="utf-8"?>
-<w15:people xmlns:wpc="http://schemas.microsoft.com/office/word/2010/wordprocessingCanvas" xmlns:cx="http://schemas.microsoft.com/office/drawing/2014/chartex" xmlns:cx1="http://schemas.microsoft.com/office/drawing/2015/9/8/chartex" xmlns:cx2="http://schemas.microsoft.com/office/drawing/2015/10/21/chartex" xmlns:cx3="http://schemas.microsoft.com/office/drawing/2016/5/9/chartex" xmlns:cx4="http://schemas.microsoft.com/office/drawing/2016/5/10/chartex" xmlns:cx5="http://schemas.microsoft.com/office/drawing/2016/5/11/chartex" xmlns:cx6="http://schemas.microsoft.com/office/drawing/2016/5/12/chartex" xmlns:cx7="http://schemas.microsoft.com/office/drawing/2016/5/13/chartex" xmlns:cx8="http://schemas.microsoft.com/office/drawing/2016/5/14/chartex" xmlns:mc="http://schemas.openxmlformats.org/markup-compatibility/2006" xmlns:aink="http://schemas.microsoft.com/office/drawing/2016/ink" xmlns:am3d="http://schemas.microsoft.com/office/drawing/2017/model3d" xmlns:o="urn:schemas-microsoft-com:office:office" xmlns:r="http://schemas.openxmlformats.org/officeDocument/2006/relationships" xmlns:m="http://schemas.openxmlformats.org/officeDocument/2006/math" xmlns:v="urn:schemas-microsoft-com:vml" xmlns:wp14="http://schemas.microsoft.com/office/word/2010/wordprocessingDrawing" xmlns:wp="http://schemas.openxmlformats.org/drawingml/2006/wordprocessingDrawing" xmlns:w10="urn:schemas-microsoft-com:office:word" xmlns:w="http://schemas.openxmlformats.org/wordprocessingml/2006/main" xmlns:w14="http://schemas.microsoft.com/office/word/2010/wordml" xmlns:w15="http://schemas.microsoft.com/office/word/2012/wordml" xmlns:w16cex="http://schemas.microsoft.com/office/word/2018/wordml/cex" xmlns:w16cid="http://schemas.microsoft.com/office/word/2016/wordml/cid" xmlns:w16="http://schemas.microsoft.com/office/word/2018/wordml" xmlns:w16se="http://schemas.microsoft.com/office/word/2015/wordml/symex" xmlns:wpg="http://schemas.microsoft.com/office/word/2010/wordprocessingGroup" xmlns:wpi="http://schemas.microsoft.com/office/word/2010/wordprocessingInk" xmlns:wne="http://schemas.microsoft.com/office/word/2006/wordml" xmlns:wps="http://schemas.microsoft.com/office/word/2010/wordprocessingShape" mc:Ignorable="w14 w15 w16se w16cid w16 w16cex wp14">
+<w15:people xmlns:wpc="http://schemas.microsoft.com/office/word/2010/wordprocessingCanvas" xmlns:cx="http://schemas.microsoft.com/office/drawing/2014/chartex" xmlns:cx1="http://schemas.microsoft.com/office/drawing/2015/9/8/chartex" xmlns:cx2="http://schemas.microsoft.com/office/drawing/2015/10/21/chartex" xmlns:cx3="http://schemas.microsoft.com/office/drawing/2016/5/9/chartex" xmlns:cx4="http://schemas.microsoft.com/office/drawing/2016/5/10/chartex" xmlns:cx5="http://schemas.microsoft.com/office/drawing/2016/5/11/chartex" xmlns:cx6="http://schemas.microsoft.com/office/drawing/2016/5/12/chartex" xmlns:cx7="http://schemas.microsoft.com/office/drawing/2016/5/13/chartex" xmlns:cx8="http://schemas.microsoft.com/office/drawing/2016/5/14/chartex" xmlns:mc="http://schemas.openxmlformats.org/markup-compatibility/2006" xmlns:aink="http://schemas.microsoft.com/office/drawing/2016/ink" xmlns:am3d="http://schemas.microsoft.com/office/drawing/2017/model3d" xmlns:o="urn:schemas-microsoft-com:office:office" xmlns:r="http://schemas.openxmlformats.org/officeDocument/2006/relationships" xmlns:m="http://schemas.openxmlformats.org/officeDocument/2006/math" xmlns:v="urn:schemas-microsoft-com:vml" xmlns:wp14="http://schemas.microsoft.com/office/word/2010/wordprocessingDrawing" xmlns:wp="http://schemas.openxmlformats.org/drawingml/2006/wordprocessingDrawing" xmlns:w10="urn:schemas-microsoft-com:office:word" xmlns:w="http://schemas.openxmlformats.org/wordprocessingml/2006/main" xmlns:w14="http://schemas.microsoft.com/office/word/2010/wordml" xmlns:w15="http://schemas.microsoft.com/office/word/2012/wordml" xmlns:w16cex="http://schemas.microsoft.com/office/word/2018/wordml/cex" xmlns:w16cid="http://schemas.microsoft.com/office/word/2016/wordml/cid" xmlns:w16="http://schemas.microsoft.com/office/word/2018/wordml" xmlns:w16sdtdh="http://schemas.microsoft.com/office/word/2020/wordml/sdtdatahash" xmlns:w16se="http://schemas.microsoft.com/office/word/2015/wordml/symex" xmlns:wpg="http://schemas.microsoft.com/office/word/2010/wordprocessingGroup" xmlns:wpi="http://schemas.microsoft.com/office/word/2010/wordprocessingInk" xmlns:wne="http://schemas.microsoft.com/office/word/2006/wordml" xmlns:wps="http://schemas.microsoft.com/office/word/2010/wordprocessingShape" mc:Ignorable="w14 w15 w16se w16cid w16 w16cex w16sdtdh wp14">
   <w15:person w15:author="Aurélien GOUY">
     <w15:presenceInfo w15:providerId="AD" w15:userId="S::aurelien.gouy@utbm.fr::7d096919-2f50-40cf-87a7-d53fb5075790"/>
   </w15:person>
@@ -14144,7 +13747,7 @@
 </file>
 
 <file path=word/styles.xml><?xml version="1.0" encoding="utf-8"?>
-<w:styles xmlns:mc="http://schemas.openxmlformats.org/markup-compatibility/2006" xmlns:r="http://schemas.openxmlformats.org/officeDocument/2006/relationships" xmlns:w="http://schemas.openxmlformats.org/wordprocessingml/2006/main" xmlns:w14="http://schemas.microsoft.com/office/word/2010/wordml" xmlns:w15="http://schemas.microsoft.com/office/word/2012/wordml" xmlns:w16cex="http://schemas.microsoft.com/office/word/2018/wordml/cex" xmlns:w16cid="http://schemas.microsoft.com/office/word/2016/wordml/cid" xmlns:w16="http://schemas.microsoft.com/office/word/2018/wordml" xmlns:w16se="http://schemas.microsoft.com/office/word/2015/wordml/symex" mc:Ignorable="w14 w15 w16se w16cid w16 w16cex">
+<w:styles xmlns:mc="http://schemas.openxmlformats.org/markup-compatibility/2006" xmlns:r="http://schemas.openxmlformats.org/officeDocument/2006/relationships" xmlns:w="http://schemas.openxmlformats.org/wordprocessingml/2006/main" xmlns:w14="http://schemas.microsoft.com/office/word/2010/wordml" xmlns:w15="http://schemas.microsoft.com/office/word/2012/wordml" xmlns:w16cex="http://schemas.microsoft.com/office/word/2018/wordml/cex" xmlns:w16cid="http://schemas.microsoft.com/office/word/2016/wordml/cid" xmlns:w16="http://schemas.microsoft.com/office/word/2018/wordml" xmlns:w16sdtdh="http://schemas.microsoft.com/office/word/2020/wordml/sdtdatahash" xmlns:w16se="http://schemas.microsoft.com/office/word/2015/wordml/symex" mc:Ignorable="w14 w15 w16se w16cid w16 w16cex w16sdtdh">
   <w:docDefaults>
     <w:rPrDefault>
       <w:rPr>
@@ -14783,7 +14386,7 @@
 </file>
 
 <file path=word/glossary/document.xml><?xml version="1.0" encoding="utf-8"?>
-<w:glossaryDocument xmlns:wpc="http://schemas.microsoft.com/office/word/2010/wordprocessingCanvas" xmlns:cx="http://schemas.microsoft.com/office/drawing/2014/chartex" xmlns:cx1="http://schemas.microsoft.com/office/drawing/2015/9/8/chartex" xmlns:cx2="http://schemas.microsoft.com/office/drawing/2015/10/21/chartex" xmlns:cx3="http://schemas.microsoft.com/office/drawing/2016/5/9/chartex" xmlns:cx4="http://schemas.microsoft.com/office/drawing/2016/5/10/chartex" xmlns:cx5="http://schemas.microsoft.com/office/drawing/2016/5/11/chartex" xmlns:cx6="http://schemas.microsoft.com/office/drawing/2016/5/12/chartex" xmlns:cx7="http://schemas.microsoft.com/office/drawing/2016/5/13/chartex" xmlns:cx8="http://schemas.microsoft.com/office/drawing/2016/5/14/chartex" xmlns:mc="http://schemas.openxmlformats.org/markup-compatibility/2006" xmlns:aink="http://schemas.microsoft.com/office/drawing/2016/ink" xmlns:am3d="http://schemas.microsoft.com/office/drawing/2017/model3d" xmlns:o="urn:schemas-microsoft-com:office:office" xmlns:r="http://schemas.openxmlformats.org/officeDocument/2006/relationships" xmlns:m="http://schemas.openxmlformats.org/officeDocument/2006/math" xmlns:v="urn:schemas-microsoft-com:vml" xmlns:wp14="http://schemas.microsoft.com/office/word/2010/wordprocessingDrawing" xmlns:wp="http://schemas.openxmlformats.org/drawingml/2006/wordprocessingDrawing" xmlns:w10="urn:schemas-microsoft-com:office:word" xmlns:w="http://schemas.openxmlformats.org/wordprocessingml/2006/main" xmlns:w14="http://schemas.microsoft.com/office/word/2010/wordml" xmlns:w15="http://schemas.microsoft.com/office/word/2012/wordml" xmlns:w16cex="http://schemas.microsoft.com/office/word/2018/wordml/cex" xmlns:w16cid="http://schemas.microsoft.com/office/word/2016/wordml/cid" xmlns:w16="http://schemas.microsoft.com/office/word/2018/wordml" xmlns:w16se="http://schemas.microsoft.com/office/word/2015/wordml/symex" xmlns:wpg="http://schemas.microsoft.com/office/word/2010/wordprocessingGroup" xmlns:wpi="http://schemas.microsoft.com/office/word/2010/wordprocessingInk" xmlns:wne="http://schemas.microsoft.com/office/word/2006/wordml" xmlns:wps="http://schemas.microsoft.com/office/word/2010/wordprocessingShape" mc:Ignorable="w14 w15 w16se w16cid w16 w16cex wp14">
+<w:glossaryDocument xmlns:wpc="http://schemas.microsoft.com/office/word/2010/wordprocessingCanvas" xmlns:cx="http://schemas.microsoft.com/office/drawing/2014/chartex" xmlns:cx1="http://schemas.microsoft.com/office/drawing/2015/9/8/chartex" xmlns:cx2="http://schemas.microsoft.com/office/drawing/2015/10/21/chartex" xmlns:cx3="http://schemas.microsoft.com/office/drawing/2016/5/9/chartex" xmlns:cx4="http://schemas.microsoft.com/office/drawing/2016/5/10/chartex" xmlns:cx5="http://schemas.microsoft.com/office/drawing/2016/5/11/chartex" xmlns:cx6="http://schemas.microsoft.com/office/drawing/2016/5/12/chartex" xmlns:cx7="http://schemas.microsoft.com/office/drawing/2016/5/13/chartex" xmlns:cx8="http://schemas.microsoft.com/office/drawing/2016/5/14/chartex" xmlns:mc="http://schemas.openxmlformats.org/markup-compatibility/2006" xmlns:aink="http://schemas.microsoft.com/office/drawing/2016/ink" xmlns:am3d="http://schemas.microsoft.com/office/drawing/2017/model3d" xmlns:o="urn:schemas-microsoft-com:office:office" xmlns:r="http://schemas.openxmlformats.org/officeDocument/2006/relationships" xmlns:m="http://schemas.openxmlformats.org/officeDocument/2006/math" xmlns:v="urn:schemas-microsoft-com:vml" xmlns:wp14="http://schemas.microsoft.com/office/word/2010/wordprocessingDrawing" xmlns:wp="http://schemas.openxmlformats.org/drawingml/2006/wordprocessingDrawing" xmlns:w10="urn:schemas-microsoft-com:office:word" xmlns:w="http://schemas.openxmlformats.org/wordprocessingml/2006/main" xmlns:w14="http://schemas.microsoft.com/office/word/2010/wordml" xmlns:w15="http://schemas.microsoft.com/office/word/2012/wordml" xmlns:w16cex="http://schemas.microsoft.com/office/word/2018/wordml/cex" xmlns:w16cid="http://schemas.microsoft.com/office/word/2016/wordml/cid" xmlns:w16="http://schemas.microsoft.com/office/word/2018/wordml" xmlns:w16sdtdh="http://schemas.microsoft.com/office/word/2020/wordml/sdtdatahash" xmlns:w16se="http://schemas.microsoft.com/office/word/2015/wordml/symex" xmlns:wpg="http://schemas.microsoft.com/office/word/2010/wordprocessingGroup" xmlns:wpi="http://schemas.microsoft.com/office/word/2010/wordprocessingInk" xmlns:wne="http://schemas.microsoft.com/office/word/2006/wordml" xmlns:wps="http://schemas.microsoft.com/office/word/2010/wordprocessingShape" mc:Ignorable="w14 w15 w16se w16cid w16 w16cex w16sdtdh wp14">
   <w:docParts>
     <w:docPart>
       <w:docPartPr>
@@ -14819,27 +14422,27 @@
 </file>
 
 <file path=word/glossary/fontTable.xml><?xml version="1.0" encoding="utf-8"?>
-<w:fonts xmlns:mc="http://schemas.openxmlformats.org/markup-compatibility/2006" xmlns:r="http://schemas.openxmlformats.org/officeDocument/2006/relationships" xmlns:w="http://schemas.openxmlformats.org/wordprocessingml/2006/main" xmlns:w14="http://schemas.microsoft.com/office/word/2010/wordml" xmlns:w15="http://schemas.microsoft.com/office/word/2012/wordml" xmlns:w16cex="http://schemas.microsoft.com/office/word/2018/wordml/cex" xmlns:w16cid="http://schemas.microsoft.com/office/word/2016/wordml/cid" xmlns:w16="http://schemas.microsoft.com/office/word/2018/wordml" xmlns:w16se="http://schemas.microsoft.com/office/word/2015/wordml/symex" mc:Ignorable="w14 w15 w16se w16cid w16 w16cex">
+<w:fonts xmlns:mc="http://schemas.openxmlformats.org/markup-compatibility/2006" xmlns:r="http://schemas.openxmlformats.org/officeDocument/2006/relationships" xmlns:w="http://schemas.openxmlformats.org/wordprocessingml/2006/main" xmlns:w14="http://schemas.microsoft.com/office/word/2010/wordml" xmlns:w15="http://schemas.microsoft.com/office/word/2012/wordml" xmlns:w16cex="http://schemas.microsoft.com/office/word/2018/wordml/cex" xmlns:w16cid="http://schemas.microsoft.com/office/word/2016/wordml/cid" xmlns:w16="http://schemas.microsoft.com/office/word/2018/wordml" xmlns:w16sdtdh="http://schemas.microsoft.com/office/word/2020/wordml/sdtdatahash" xmlns:w16se="http://schemas.microsoft.com/office/word/2015/wordml/symex" mc:Ignorable="w14 w15 w16se w16cid w16 w16cex w16sdtdh">
   <w:font w:name="Times New Roman">
     <w:panose1 w:val="02020603050405020304"/>
     <w:charset w:val="00"/>
     <w:family w:val="roman"/>
     <w:pitch w:val="variable"/>
-    <w:sig w:usb0="E0002AFF" w:usb1="C0007843" w:usb2="00000009" w:usb3="00000000" w:csb0="000001FF" w:csb1="00000000"/>
+    <w:sig w:usb0="E0002EFF" w:usb1="C000785B" w:usb2="00000009" w:usb3="00000000" w:csb0="000001FF" w:csb1="00000000"/>
   </w:font>
   <w:font w:name="Calibri">
     <w:panose1 w:val="020F0502020204030204"/>
     <w:charset w:val="00"/>
     <w:family w:val="swiss"/>
     <w:pitch w:val="variable"/>
-    <w:sig w:usb0="E0002AFF" w:usb1="4000ACFF" w:usb2="00000001" w:usb3="00000000" w:csb0="000001FF" w:csb1="00000000"/>
+    <w:sig w:usb0="E4002EFF" w:usb1="C000247B" w:usb2="00000009" w:usb3="00000000" w:csb0="000001FF" w:csb1="00000000"/>
   </w:font>
   <w:font w:name="Calibri Light">
     <w:panose1 w:val="020F0302020204030204"/>
     <w:charset w:val="00"/>
     <w:family w:val="swiss"/>
     <w:pitch w:val="variable"/>
-    <w:sig w:usb0="A0002AEF" w:usb1="4000207B" w:usb2="00000000" w:usb3="00000000" w:csb0="000001FF" w:csb1="00000000"/>
+    <w:sig w:usb0="E4002EFF" w:usb1="C000247B" w:usb2="00000009" w:usb3="00000000" w:csb0="000001FF" w:csb1="00000000"/>
   </w:font>
   <w:font w:name="Montserrat">
     <w:altName w:val="Calibri"/>
@@ -14859,7 +14462,7 @@
 </file>
 
 <file path=word/glossary/settings.xml><?xml version="1.0" encoding="utf-8"?>
-<w:settings xmlns:mc="http://schemas.openxmlformats.org/markup-compatibility/2006" xmlns:o="urn:schemas-microsoft-com:office:office" xmlns:r="http://schemas.openxmlformats.org/officeDocument/2006/relationships" xmlns:m="http://schemas.openxmlformats.org/officeDocument/2006/math" xmlns:v="urn:schemas-microsoft-com:vml" xmlns:w10="urn:schemas-microsoft-com:office:word" xmlns:w="http://schemas.openxmlformats.org/wordprocessingml/2006/main" xmlns:w14="http://schemas.microsoft.com/office/word/2010/wordml" xmlns:w15="http://schemas.microsoft.com/office/word/2012/wordml" xmlns:w16cex="http://schemas.microsoft.com/office/word/2018/wordml/cex" xmlns:w16cid="http://schemas.microsoft.com/office/word/2016/wordml/cid" xmlns:w16="http://schemas.microsoft.com/office/word/2018/wordml" xmlns:w16se="http://schemas.microsoft.com/office/word/2015/wordml/symex" xmlns:sl="http://schemas.openxmlformats.org/schemaLibrary/2006/main" mc:Ignorable="w14 w15 w16se w16cid w16 w16cex">
+<w:settings xmlns:mc="http://schemas.openxmlformats.org/markup-compatibility/2006" xmlns:o="urn:schemas-microsoft-com:office:office" xmlns:r="http://schemas.openxmlformats.org/officeDocument/2006/relationships" xmlns:m="http://schemas.openxmlformats.org/officeDocument/2006/math" xmlns:v="urn:schemas-microsoft-com:vml" xmlns:w10="urn:schemas-microsoft-com:office:word" xmlns:w="http://schemas.openxmlformats.org/wordprocessingml/2006/main" xmlns:w14="http://schemas.microsoft.com/office/word/2010/wordml" xmlns:w15="http://schemas.microsoft.com/office/word/2012/wordml" xmlns:w16cex="http://schemas.microsoft.com/office/word/2018/wordml/cex" xmlns:w16cid="http://schemas.microsoft.com/office/word/2016/wordml/cid" xmlns:w16="http://schemas.microsoft.com/office/word/2018/wordml" xmlns:w16sdtdh="http://schemas.microsoft.com/office/word/2020/wordml/sdtdatahash" xmlns:w16se="http://schemas.microsoft.com/office/word/2015/wordml/symex" xmlns:sl="http://schemas.openxmlformats.org/schemaLibrary/2006/main" mc:Ignorable="w14 w15 w16se w16cid w16 w16cex w16sdtdh">
   <w:view w:val="normal"/>
   <w:revisionView w:inkAnnotations="0"/>
   <w:defaultTabStop w:val="708"/>
@@ -14917,7 +14520,7 @@
 </file>
 
 <file path=word/glossary/styles.xml><?xml version="1.0" encoding="utf-8"?>
-<w:styles xmlns:mc="http://schemas.openxmlformats.org/markup-compatibility/2006" xmlns:r="http://schemas.openxmlformats.org/officeDocument/2006/relationships" xmlns:w="http://schemas.openxmlformats.org/wordprocessingml/2006/main" xmlns:w14="http://schemas.microsoft.com/office/word/2010/wordml" xmlns:w15="http://schemas.microsoft.com/office/word/2012/wordml" xmlns:w16cex="http://schemas.microsoft.com/office/word/2018/wordml/cex" xmlns:w16cid="http://schemas.microsoft.com/office/word/2016/wordml/cid" xmlns:w16="http://schemas.microsoft.com/office/word/2018/wordml" xmlns:w16se="http://schemas.microsoft.com/office/word/2015/wordml/symex" mc:Ignorable="w14 w15 w16se w16cid w16 w16cex">
+<w:styles xmlns:mc="http://schemas.openxmlformats.org/markup-compatibility/2006" xmlns:r="http://schemas.openxmlformats.org/officeDocument/2006/relationships" xmlns:w="http://schemas.openxmlformats.org/wordprocessingml/2006/main" xmlns:w14="http://schemas.microsoft.com/office/word/2010/wordml" xmlns:w15="http://schemas.microsoft.com/office/word/2012/wordml" xmlns:w16cex="http://schemas.microsoft.com/office/word/2018/wordml/cex" xmlns:w16cid="http://schemas.microsoft.com/office/word/2016/wordml/cid" xmlns:w16="http://schemas.microsoft.com/office/word/2018/wordml" xmlns:w16sdtdh="http://schemas.microsoft.com/office/word/2020/wordml/sdtdatahash" xmlns:w16se="http://schemas.microsoft.com/office/word/2015/wordml/symex" mc:Ignorable="w14 w15 w16se w16cid w16 w16cex w16sdtdh">
   <w:docDefaults>
     <w:rPrDefault>
       <w:rPr>
@@ -15370,7 +14973,7 @@
 </file>
 
 <file path=word/glossary/webSettings.xml><?xml version="1.0" encoding="utf-8"?>
-<w:webSettings xmlns:mc="http://schemas.openxmlformats.org/markup-compatibility/2006" xmlns:r="http://schemas.openxmlformats.org/officeDocument/2006/relationships" xmlns:w="http://schemas.openxmlformats.org/wordprocessingml/2006/main" xmlns:w14="http://schemas.microsoft.com/office/word/2010/wordml" xmlns:w15="http://schemas.microsoft.com/office/word/2012/wordml" xmlns:w16cex="http://schemas.microsoft.com/office/word/2018/wordml/cex" xmlns:w16cid="http://schemas.microsoft.com/office/word/2016/wordml/cid" xmlns:w16="http://schemas.microsoft.com/office/word/2018/wordml" xmlns:w16se="http://schemas.microsoft.com/office/word/2015/wordml/symex" mc:Ignorable="w14 w15 w16se w16cid w16 w16cex">
+<w:webSettings xmlns:mc="http://schemas.openxmlformats.org/markup-compatibility/2006" xmlns:r="http://schemas.openxmlformats.org/officeDocument/2006/relationships" xmlns:w="http://schemas.openxmlformats.org/wordprocessingml/2006/main" xmlns:w14="http://schemas.microsoft.com/office/word/2010/wordml" xmlns:w15="http://schemas.microsoft.com/office/word/2012/wordml" xmlns:w16cex="http://schemas.microsoft.com/office/word/2018/wordml/cex" xmlns:w16cid="http://schemas.microsoft.com/office/word/2016/wordml/cid" xmlns:w16="http://schemas.microsoft.com/office/word/2018/wordml" xmlns:w16sdtdh="http://schemas.microsoft.com/office/word/2020/wordml/sdtdatahash" xmlns:w16se="http://schemas.microsoft.com/office/word/2015/wordml/symex" mc:Ignorable="w14 w15 w16se w16cid w16 w16cex w16sdtdh">
   <w:optimizeForBrowser/>
   <w:allowPNG/>
 </w:webSettings>

</xml_diff>

<commit_message>
Ajout Diagramme de Classe + Ajout dans le Rapport
</commit_message>
<xml_diff>
--- a/RAPPORT/GOUBET_GOUY_OBRECHT_TP_FITTS.docx
+++ b/RAPPORT/GOUBET_GOUY_OBRECHT_TP_FITTS.docx
@@ -184,19 +184,8 @@
                                 <w:sz w:val="52"/>
                                 <w:szCs w:val="52"/>
                               </w:rPr>
-                              <w:t xml:space="preserve">Loi de </w:t>
+                              <w:t>Loi de Fitts</w:t>
                             </w:r>
-                            <w:proofErr w:type="spellStart"/>
-                            <w:r>
-                              <w:rPr>
-                                <w:rFonts w:ascii="Montserrat" w:hAnsi="Montserrat"/>
-                                <w:color w:val="FFFFFF" w:themeColor="background1"/>
-                                <w:sz w:val="52"/>
-                                <w:szCs w:val="52"/>
-                              </w:rPr>
-                              <w:t>Fitts</w:t>
-                            </w:r>
-                            <w:proofErr w:type="spellEnd"/>
                           </w:p>
                         </w:txbxContent>
                       </wps:txbx>
@@ -335,19 +324,8 @@
                           <w:sz w:val="52"/>
                           <w:szCs w:val="52"/>
                         </w:rPr>
-                        <w:t xml:space="preserve">Loi de </w:t>
+                        <w:t>Loi de Fitts</w:t>
                       </w:r>
-                      <w:proofErr w:type="spellStart"/>
-                      <w:r>
-                        <w:rPr>
-                          <w:rFonts w:ascii="Montserrat" w:hAnsi="Montserrat"/>
-                          <w:color w:val="FFFFFF" w:themeColor="background1"/>
-                          <w:sz w:val="52"/>
-                          <w:szCs w:val="52"/>
-                        </w:rPr>
-                        <w:t>Fitts</w:t>
-                      </w:r>
-                      <w:proofErr w:type="spellEnd"/>
                     </w:p>
                   </w:txbxContent>
                 </v:textbox>
@@ -487,7 +465,7 @@
               </wp:anchor>
             </w:drawing>
           </mc:Choice>
-          <mc:Fallback xmlns:arto="http://schemas.microsoft.com/office/word/2006/arto" xmlns:pic="http://schemas.openxmlformats.org/drawingml/2006/picture" xmlns:a14="http://schemas.microsoft.com/office/drawing/2010/main" xmlns:a="http://schemas.openxmlformats.org/drawingml/2006/main">
+          <mc:Fallback xmlns:a="http://schemas.openxmlformats.org/drawingml/2006/main" xmlns:a14="http://schemas.microsoft.com/office/drawing/2010/main" xmlns:pic="http://schemas.openxmlformats.org/drawingml/2006/picture" xmlns:arto="http://schemas.microsoft.com/office/word/2006/arto">
             <w:pict w14:anchorId="72F92FBE">
               <v:shape id="Freeform 12" style="position:absolute;margin-left:-72.85pt;margin-top:-71.8pt;width:90.45pt;height:338.35pt;z-index:251670528;visibility:visible;mso-wrap-style:square;mso-wrap-distance-left:9pt;mso-wrap-distance-top:0;mso-wrap-distance-right:9pt;mso-wrap-distance-bottom:0;mso-position-horizontal:absolute;mso-position-horizontal-relative:text;mso-position-vertical:absolute;mso-position-vertical-relative:text;v-text-anchor:top" coordsize="1384,5218" o:spid="_x0000_s1026" fillcolor="#1d71b8" stroked="f" path="m1384,l1232,137r-1095,l137,5066,,5218,,,1384,xe" o:gfxdata="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" w14:anchorId="05520A86">
                 <v:path arrowok="t" o:connecttype="custom" o:connectlocs="1148715,0;1022556,112820;113710,112820;113710,4171872;0,4297045;0,0;1148715,0" o:connectangles="0,0,0,0,0,0,0"/>
@@ -627,7 +605,7 @@
               </wp:anchor>
             </w:drawing>
           </mc:Choice>
-          <mc:Fallback xmlns:arto="http://schemas.microsoft.com/office/word/2006/arto" xmlns:pic="http://schemas.openxmlformats.org/drawingml/2006/picture" xmlns:a14="http://schemas.microsoft.com/office/drawing/2010/main" xmlns:a="http://schemas.openxmlformats.org/drawingml/2006/main">
+          <mc:Fallback xmlns:a="http://schemas.openxmlformats.org/drawingml/2006/main" xmlns:a14="http://schemas.microsoft.com/office/drawing/2010/main" xmlns:pic="http://schemas.openxmlformats.org/drawingml/2006/picture" xmlns:arto="http://schemas.microsoft.com/office/word/2006/arto">
             <w:pict w14:anchorId="67A86B07">
               <v:shape id="Freeform 13" style="position:absolute;margin-left:-64.9pt;margin-top:-63.9pt;width:90.55pt;height:338.4pt;z-index:251669504;visibility:visible;mso-wrap-style:square;mso-wrap-distance-left:9pt;mso-wrap-distance-top:0;mso-wrap-distance-right:9pt;mso-wrap-distance-bottom:0;mso-position-horizontal:absolute;mso-position-horizontal-relative:text;mso-position-vertical:absolute;mso-position-vertical-relative:text;v-text-anchor:top" coordsize="1385,5218" o:spid="_x0000_s1026" fillcolor="#103c62" stroked="f" path="m1385,l1232,138r-1095,l137,5066,,5218,,,1385,xe" o:gfxdata="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" w14:anchorId="796BA280">
                 <v:path arrowok="t" o:connecttype="custom" o:connectlocs="1149945,0;1022911,113658;113749,113658;113749,4172419;0,4297608;0,0;1149945,0" o:connectangles="0,0,0,0,0,0,0"/>
@@ -772,7 +750,7 @@
               </wp:anchor>
             </w:drawing>
           </mc:Choice>
-          <mc:Fallback xmlns:arto="http://schemas.microsoft.com/office/word/2006/arto" xmlns:pic="http://schemas.openxmlformats.org/drawingml/2006/picture" xmlns:a14="http://schemas.microsoft.com/office/drawing/2010/main" xmlns:a="http://schemas.openxmlformats.org/drawingml/2006/main">
+          <mc:Fallback xmlns:a="http://schemas.openxmlformats.org/drawingml/2006/main" xmlns:a14="http://schemas.microsoft.com/office/drawing/2010/main" xmlns:pic="http://schemas.openxmlformats.org/drawingml/2006/picture" xmlns:arto="http://schemas.microsoft.com/office/word/2006/arto">
             <w:pict w14:anchorId="50E7377B">
               <v:shape id="Freeform 9" style="position:absolute;margin-left:179.55pt;margin-top:156.8pt;width:335.7pt;height:583.15pt;z-index:251672576;visibility:visible;mso-wrap-style:square;mso-wrap-distance-left:9pt;mso-wrap-distance-top:0;mso-wrap-distance-right:9pt;mso-wrap-distance-bottom:0;mso-position-horizontal:absolute;mso-position-horizontal-relative:text;mso-position-vertical:absolute;mso-position-vertical-relative:text;v-text-anchor:top" coordsize="5133,8896" o:spid="_x0000_s1026" fillcolor="#103c62" stroked="f" path="m4584,457l5133,r,8896l,8896,457,8347r4120,l4584,457xe" o:gfxdata="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" w14:anchorId="1C2B3175">
                 <v:path arrowok="t" o:connecttype="custom" o:connectlocs="3807399,380457;4263390,0;4263390,7406005;0,7406005;379577,6948957;3801585,6948957;3807399,380457" o:connectangles="0,0,0,0,0,0,0"/>
@@ -912,7 +890,7 @@
               </wp:anchor>
             </w:drawing>
           </mc:Choice>
-          <mc:Fallback xmlns:arto="http://schemas.microsoft.com/office/word/2006/arto" xmlns:pic="http://schemas.openxmlformats.org/drawingml/2006/picture" xmlns:a14="http://schemas.microsoft.com/office/drawing/2010/main" xmlns:a="http://schemas.openxmlformats.org/drawingml/2006/main">
+          <mc:Fallback xmlns:a="http://schemas.openxmlformats.org/drawingml/2006/main" xmlns:a14="http://schemas.microsoft.com/office/drawing/2010/main" xmlns:pic="http://schemas.openxmlformats.org/drawingml/2006/picture" xmlns:arto="http://schemas.microsoft.com/office/word/2006/arto">
             <w:pict w14:anchorId="3F2C0678">
               <v:shape id="Freeform 10" style="position:absolute;margin-left:188.75pt;margin-top:168.25pt;width:335.75pt;height:583.15pt;z-index:251673600;visibility:visible;mso-wrap-style:square;mso-wrap-distance-left:9pt;mso-wrap-distance-top:0;mso-wrap-distance-right:9pt;mso-wrap-distance-bottom:0;mso-position-horizontal:absolute;mso-position-horizontal-relative:text;mso-position-vertical:absolute;mso-position-vertical-relative:text;v-text-anchor:top" coordsize="5134,8896" o:spid="_x0000_s1026" fillcolor="#1d71b8" stroked="f" path="m4585,457l5134,r,8896l,8896,458,8347r4119,l4585,457xe" o:gfxdata="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" w14:anchorId="4F5BFBF8">
                 <v:path arrowok="t" o:connecttype="custom" o:connectlocs="3808055,380457;4264025,0;4264025,7406005;0,7406005;380390,6948957;3801411,6948957;3808055,380457" o:connectangles="0,0,0,0,0,0,0"/>
@@ -12511,13 +12489,7 @@
         <w:rPr>
           <w:rFonts w:cstheme="minorHAnsi"/>
         </w:rPr>
-        <w:t xml:space="preserve">Voici ci-dessous le diagramme </w:t>
-      </w:r>
-      <w:r>
-        <w:rPr>
-          <w:rFonts w:cstheme="minorHAnsi"/>
-        </w:rPr>
-        <w:t xml:space="preserve">État/Transition </w:t>
+        <w:t xml:space="preserve">Voici ci-dessous le diagramme État/Transition </w:t>
       </w:r>
       <w:r>
         <w:rPr>
@@ -12589,6 +12561,141 @@
           <w:rFonts w:cstheme="minorHAnsi"/>
         </w:rPr>
       </w:pPr>
+      <w:r>
+        <w:rPr>
+          <w:rFonts w:cstheme="minorHAnsi"/>
+          <w:noProof/>
+        </w:rPr>
+        <w:drawing>
+          <wp:anchor distT="0" distB="0" distL="114300" distR="114300" simplePos="0" relativeHeight="251661320" behindDoc="0" locked="0" layoutInCell="1" allowOverlap="1" wp14:anchorId="29BF03EB" wp14:editId="152044CA">
+            <wp:simplePos x="0" y="0"/>
+            <wp:positionH relativeFrom="margin">
+              <wp:align>center</wp:align>
+            </wp:positionH>
+            <wp:positionV relativeFrom="paragraph">
+              <wp:posOffset>522498</wp:posOffset>
+            </wp:positionV>
+            <wp:extent cx="6812915" cy="4777740"/>
+            <wp:effectExtent l="0" t="0" r="6985" b="3810"/>
+            <wp:wrapSquare wrapText="bothSides"/>
+            <wp:docPr id="15" name="Image 15"/>
+            <wp:cNvGraphicFramePr>
+              <a:graphicFrameLocks xmlns:a="http://schemas.openxmlformats.org/drawingml/2006/main" noChangeAspect="1"/>
+            </wp:cNvGraphicFramePr>
+            <a:graphic xmlns:a="http://schemas.openxmlformats.org/drawingml/2006/main">
+              <a:graphicData uri="http://schemas.openxmlformats.org/drawingml/2006/picture">
+                <pic:pic xmlns:pic="http://schemas.openxmlformats.org/drawingml/2006/picture">
+                  <pic:nvPicPr>
+                    <pic:cNvPr id="0" name="Picture 1"/>
+                    <pic:cNvPicPr>
+                      <a:picLocks noChangeAspect="1" noChangeArrowheads="1"/>
+                    </pic:cNvPicPr>
+                  </pic:nvPicPr>
+                  <pic:blipFill>
+                    <a:blip r:embed="rId11">
+                      <a:extLst>
+                        <a:ext uri="{28A0092B-C50C-407E-A947-70E740481C1C}">
+                          <a14:useLocalDpi xmlns:a14="http://schemas.microsoft.com/office/drawing/2010/main" val="0"/>
+                        </a:ext>
+                      </a:extLst>
+                    </a:blip>
+                    <a:srcRect/>
+                    <a:stretch>
+                      <a:fillRect/>
+                    </a:stretch>
+                  </pic:blipFill>
+                  <pic:spPr bwMode="auto">
+                    <a:xfrm>
+                      <a:off x="0" y="0"/>
+                      <a:ext cx="6812915" cy="4777740"/>
+                    </a:xfrm>
+                    <a:prstGeom prst="rect">
+                      <a:avLst/>
+                    </a:prstGeom>
+                    <a:noFill/>
+                    <a:ln>
+                      <a:noFill/>
+                    </a:ln>
+                  </pic:spPr>
+                </pic:pic>
+              </a:graphicData>
+            </a:graphic>
+            <wp14:sizeRelH relativeFrom="margin">
+              <wp14:pctWidth>0</wp14:pctWidth>
+            </wp14:sizeRelH>
+            <wp14:sizeRelV relativeFrom="margin">
+              <wp14:pctHeight>0</wp14:pctHeight>
+            </wp14:sizeRelV>
+          </wp:anchor>
+        </w:drawing>
+      </w:r>
+      <w:r>
+        <w:rPr>
+          <w:rFonts w:cstheme="minorHAnsi"/>
+        </w:rPr>
+        <w:t>Vo</w:t>
+      </w:r>
+      <w:r>
+        <w:rPr>
+          <w:rFonts w:cstheme="minorHAnsi"/>
+        </w:rPr>
+        <w:t xml:space="preserve">ici ci-dessous le diagramme </w:t>
+      </w:r>
+      <w:r>
+        <w:rPr>
+          <w:rFonts w:cstheme="minorHAnsi"/>
+        </w:rPr>
+        <w:t>de classe</w:t>
+      </w:r>
+      <w:r>
+        <w:rPr>
+          <w:rFonts w:cstheme="minorHAnsi"/>
+        </w:rPr>
+        <w:t xml:space="preserve"> de notre </w:t>
+      </w:r>
+      <w:r>
+        <w:rPr>
+          <w:rFonts w:cstheme="minorHAnsi"/>
+        </w:rPr>
+        <w:t>projet</w:t>
+      </w:r>
+      <w:r>
+        <w:rPr>
+          <w:rFonts w:cstheme="minorHAnsi"/>
+        </w:rPr>
+        <w:t>, avec les noms des objets identiques aux noms des objets de notre application</w:t>
+      </w:r>
+      <w:r>
+        <w:rPr>
+          <w:rFonts w:cstheme="minorHAnsi"/>
+          <w:noProof/>
+        </w:rPr>
+        <w:t>.</w:t>
+      </w:r>
+    </w:p>
+    <w:p>
+      <w:pPr>
+        <w:jc w:val="both"/>
+        <w:rPr>
+          <w:rFonts w:cstheme="minorHAnsi"/>
+        </w:rPr>
+      </w:pPr>
+    </w:p>
+    <w:p>
+      <w:pPr>
+        <w:jc w:val="both"/>
+        <w:rPr>
+          <w:rFonts w:cstheme="minorHAnsi"/>
+        </w:rPr>
+      </w:pPr>
+    </w:p>
+    <w:p>
+      <w:pPr>
+        <w:jc w:val="both"/>
+        <w:rPr>
+          <w:rFonts w:cstheme="minorHAnsi"/>
+        </w:rPr>
+      </w:pPr>
     </w:p>
     <w:p>
       <w:pPr>
@@ -12635,7 +12742,7 @@
       </w:pPr>
     </w:p>
     <w:sectPr>
-      <w:footerReference w:type="default" r:id="rId11"/>
+      <w:footerReference w:type="default" r:id="rId12"/>
       <w:pgSz w:w="11906" w:h="16838"/>
       <w:pgMar w:top="1417" w:right="1417" w:bottom="1417" w:left="1417" w:header="708" w:footer="708" w:gutter="0"/>
       <w:cols w:space="708"/>

</xml_diff>

<commit_message>
FINAL COMMIT DE CHEZ FINAL COMMIT
</commit_message>
<xml_diff>
--- a/RAPPORT/GOUBET_GOUY_OBRECHT_TP_FITTS.docx
+++ b/RAPPORT/GOUBET_GOUY_OBRECHT_TP_FITTS.docx
@@ -465,7 +465,7 @@
               </wp:anchor>
             </w:drawing>
           </mc:Choice>
-          <mc:Fallback xmlns:arto="http://schemas.microsoft.com/office/word/2006/arto" xmlns:pic="http://schemas.openxmlformats.org/drawingml/2006/picture" xmlns:a14="http://schemas.microsoft.com/office/drawing/2010/main" xmlns:a="http://schemas.openxmlformats.org/drawingml/2006/main" xmlns:w16sdtdh="http://schemas.microsoft.com/office/word/2020/wordml/sdtdatahash">
+          <mc:Fallback xmlns:w16sdtdh="http://schemas.microsoft.com/office/word/2020/wordml/sdtdatahash" xmlns:a="http://schemas.openxmlformats.org/drawingml/2006/main" xmlns:a14="http://schemas.microsoft.com/office/drawing/2010/main" xmlns:pic="http://schemas.openxmlformats.org/drawingml/2006/picture" xmlns:arto="http://schemas.microsoft.com/office/word/2006/arto">
             <w:pict w14:anchorId="72F92FBE">
               <v:shape id="Freeform 12" style="position:absolute;margin-left:-72.85pt;margin-top:-71.8pt;width:90.45pt;height:338.35pt;z-index:251670528;visibility:visible;mso-wrap-style:square;mso-wrap-distance-left:9pt;mso-wrap-distance-top:0;mso-wrap-distance-right:9pt;mso-wrap-distance-bottom:0;mso-position-horizontal:absolute;mso-position-horizontal-relative:text;mso-position-vertical:absolute;mso-position-vertical-relative:text;v-text-anchor:top" coordsize="1384,5218" o:spid="_x0000_s1026" fillcolor="#1d71b8" stroked="f" path="m1384,l1232,137r-1095,l137,5066,,5218,,,1384,xe" o:gfxdata="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" w14:anchorId="05520A86">
                 <v:path arrowok="t" o:connecttype="custom" o:connectlocs="1148715,0;1022556,112820;113710,112820;113710,4171872;0,4297045;0,0;1148715,0" o:connectangles="0,0,0,0,0,0,0"/>
@@ -605,7 +605,7 @@
               </wp:anchor>
             </w:drawing>
           </mc:Choice>
-          <mc:Fallback xmlns:arto="http://schemas.microsoft.com/office/word/2006/arto" xmlns:pic="http://schemas.openxmlformats.org/drawingml/2006/picture" xmlns:a14="http://schemas.microsoft.com/office/drawing/2010/main" xmlns:a="http://schemas.openxmlformats.org/drawingml/2006/main" xmlns:w16sdtdh="http://schemas.microsoft.com/office/word/2020/wordml/sdtdatahash">
+          <mc:Fallback xmlns:w16sdtdh="http://schemas.microsoft.com/office/word/2020/wordml/sdtdatahash" xmlns:a="http://schemas.openxmlformats.org/drawingml/2006/main" xmlns:a14="http://schemas.microsoft.com/office/drawing/2010/main" xmlns:pic="http://schemas.openxmlformats.org/drawingml/2006/picture" xmlns:arto="http://schemas.microsoft.com/office/word/2006/arto">
             <w:pict w14:anchorId="67A86B07">
               <v:shape id="Freeform 13" style="position:absolute;margin-left:-64.9pt;margin-top:-63.9pt;width:90.55pt;height:338.4pt;z-index:251669504;visibility:visible;mso-wrap-style:square;mso-wrap-distance-left:9pt;mso-wrap-distance-top:0;mso-wrap-distance-right:9pt;mso-wrap-distance-bottom:0;mso-position-horizontal:absolute;mso-position-horizontal-relative:text;mso-position-vertical:absolute;mso-position-vertical-relative:text;v-text-anchor:top" coordsize="1385,5218" o:spid="_x0000_s1026" fillcolor="#103c62" stroked="f" path="m1385,l1232,138r-1095,l137,5066,,5218,,,1385,xe" o:gfxdata="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" w14:anchorId="796BA280">
                 <v:path arrowok="t" o:connecttype="custom" o:connectlocs="1149945,0;1022911,113658;113749,113658;113749,4172419;0,4297608;0,0;1149945,0" o:connectangles="0,0,0,0,0,0,0"/>
@@ -750,7 +750,7 @@
               </wp:anchor>
             </w:drawing>
           </mc:Choice>
-          <mc:Fallback xmlns:arto="http://schemas.microsoft.com/office/word/2006/arto" xmlns:pic="http://schemas.openxmlformats.org/drawingml/2006/picture" xmlns:a14="http://schemas.microsoft.com/office/drawing/2010/main" xmlns:a="http://schemas.openxmlformats.org/drawingml/2006/main" xmlns:w16sdtdh="http://schemas.microsoft.com/office/word/2020/wordml/sdtdatahash">
+          <mc:Fallback xmlns:w16sdtdh="http://schemas.microsoft.com/office/word/2020/wordml/sdtdatahash" xmlns:a="http://schemas.openxmlformats.org/drawingml/2006/main" xmlns:a14="http://schemas.microsoft.com/office/drawing/2010/main" xmlns:pic="http://schemas.openxmlformats.org/drawingml/2006/picture" xmlns:arto="http://schemas.microsoft.com/office/word/2006/arto">
             <w:pict w14:anchorId="50E7377B">
               <v:shape id="Freeform 9" style="position:absolute;margin-left:179.55pt;margin-top:156.8pt;width:335.7pt;height:583.15pt;z-index:251672576;visibility:visible;mso-wrap-style:square;mso-wrap-distance-left:9pt;mso-wrap-distance-top:0;mso-wrap-distance-right:9pt;mso-wrap-distance-bottom:0;mso-position-horizontal:absolute;mso-position-horizontal-relative:text;mso-position-vertical:absolute;mso-position-vertical-relative:text;v-text-anchor:top" coordsize="5133,8896" o:spid="_x0000_s1026" fillcolor="#103c62" stroked="f" path="m4584,457l5133,r,8896l,8896,457,8347r4120,l4584,457xe" o:gfxdata="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" w14:anchorId="1C2B3175">
                 <v:path arrowok="t" o:connecttype="custom" o:connectlocs="3807399,380457;4263390,0;4263390,7406005;0,7406005;379577,6948957;3801585,6948957;3807399,380457" o:connectangles="0,0,0,0,0,0,0"/>
@@ -890,7 +890,7 @@
               </wp:anchor>
             </w:drawing>
           </mc:Choice>
-          <mc:Fallback xmlns:arto="http://schemas.microsoft.com/office/word/2006/arto" xmlns:pic="http://schemas.openxmlformats.org/drawingml/2006/picture" xmlns:a14="http://schemas.microsoft.com/office/drawing/2010/main" xmlns:a="http://schemas.openxmlformats.org/drawingml/2006/main" xmlns:w16sdtdh="http://schemas.microsoft.com/office/word/2020/wordml/sdtdatahash">
+          <mc:Fallback xmlns:w16sdtdh="http://schemas.microsoft.com/office/word/2020/wordml/sdtdatahash" xmlns:a="http://schemas.openxmlformats.org/drawingml/2006/main" xmlns:a14="http://schemas.microsoft.com/office/drawing/2010/main" xmlns:pic="http://schemas.openxmlformats.org/drawingml/2006/picture" xmlns:arto="http://schemas.microsoft.com/office/word/2006/arto">
             <w:pict w14:anchorId="3F2C0678">
               <v:shape id="Freeform 10" style="position:absolute;margin-left:188.75pt;margin-top:168.25pt;width:335.75pt;height:583.15pt;z-index:251673600;visibility:visible;mso-wrap-style:square;mso-wrap-distance-left:9pt;mso-wrap-distance-top:0;mso-wrap-distance-right:9pt;mso-wrap-distance-bottom:0;mso-position-horizontal:absolute;mso-position-horizontal-relative:text;mso-position-vertical:absolute;mso-position-vertical-relative:text;v-text-anchor:top" coordsize="5134,8896" o:spid="_x0000_s1026" fillcolor="#1d71b8" stroked="f" path="m4585,457l5134,r,8896l,8896,458,8347r4119,l4585,457xe" o:gfxdata="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" w14:anchorId="4F5BFBF8">
                 <v:path arrowok="t" o:connecttype="custom" o:connectlocs="3808055,380457;4264025,0;4264025,7406005;0,7406005;380390,6948957;3801411,6948957;3808055,380457" o:connectangles="0,0,0,0,0,0,0"/>
@@ -2379,6 +2379,7 @@
                 <w:bCs w:val="0"/>
               </w:rPr>
             </w:pPr>
+            <w:proofErr w:type="spellStart"/>
             <w:r>
               <w:rPr>
                 <w:rFonts w:cstheme="minorHAnsi"/>
@@ -2387,6 +2388,7 @@
               </w:rPr>
               <w:t>GraphicWidget</w:t>
             </w:r>
+            <w:proofErr w:type="spellEnd"/>
           </w:p>
         </w:tc>
         <w:tc>
@@ -2487,6 +2489,7 @@
                 <w:bCs w:val="0"/>
               </w:rPr>
             </w:pPr>
+            <w:proofErr w:type="spellStart"/>
             <w:r>
               <w:rPr>
                 <w:rFonts w:cstheme="minorHAnsi"/>
@@ -2495,6 +2498,7 @@
               </w:rPr>
               <w:t>MainWindow</w:t>
             </w:r>
+            <w:proofErr w:type="spellEnd"/>
           </w:p>
         </w:tc>
         <w:tc>
@@ -2586,6 +2590,7 @@
                 <w:bCs w:val="0"/>
               </w:rPr>
             </w:pPr>
+            <w:proofErr w:type="spellStart"/>
             <w:r>
               <w:rPr>
                 <w:rFonts w:cstheme="minorHAnsi"/>
@@ -2594,6 +2599,7 @@
               </w:rPr>
               <w:t>Ui_MainWindow</w:t>
             </w:r>
+            <w:proofErr w:type="spellEnd"/>
           </w:p>
         </w:tc>
         <w:tc>
@@ -2836,6 +2842,7 @@
                 <w:bCs w:val="0"/>
               </w:rPr>
             </w:pPr>
+            <w:proofErr w:type="spellStart"/>
             <w:r>
               <w:rPr>
                 <w:rFonts w:cstheme="minorHAnsi"/>
@@ -2844,6 +2851,7 @@
               </w:rPr>
               <w:t>onClick</w:t>
             </w:r>
+            <w:proofErr w:type="spellEnd"/>
           </w:p>
         </w:tc>
         <w:tc>
@@ -2901,12 +2909,28 @@
                 <w:rFonts w:cstheme="minorHAnsi"/>
               </w:rPr>
             </w:pPr>
-            <w:r>
-              <w:rPr>
-                <w:rFonts w:cstheme="minorHAnsi"/>
-              </w:rPr>
-              <w:t>int, int</w:t>
-            </w:r>
+            <w:proofErr w:type="spellStart"/>
+            <w:r>
+              <w:rPr>
+                <w:rFonts w:cstheme="minorHAnsi"/>
+              </w:rPr>
+              <w:t>int</w:t>
+            </w:r>
+            <w:proofErr w:type="spellEnd"/>
+            <w:r>
+              <w:rPr>
+                <w:rFonts w:cstheme="minorHAnsi"/>
+              </w:rPr>
+              <w:t xml:space="preserve">, </w:t>
+            </w:r>
+            <w:proofErr w:type="spellStart"/>
+            <w:r>
+              <w:rPr>
+                <w:rFonts w:cstheme="minorHAnsi"/>
+              </w:rPr>
+              <w:t>int</w:t>
+            </w:r>
+            <w:proofErr w:type="spellEnd"/>
           </w:p>
         </w:tc>
         <w:tc>
@@ -2946,6 +2970,7 @@
                 <w:bCs w:val="0"/>
               </w:rPr>
             </w:pPr>
+            <w:proofErr w:type="spellStart"/>
             <w:r>
               <w:rPr>
                 <w:rFonts w:cstheme="minorHAnsi"/>
@@ -2954,6 +2979,7 @@
               </w:rPr>
               <w:t>onAChange</w:t>
             </w:r>
+            <w:proofErr w:type="spellEnd"/>
           </w:p>
         </w:tc>
         <w:tc>
@@ -3059,6 +3085,7 @@
                 <w:bCs w:val="0"/>
               </w:rPr>
             </w:pPr>
+            <w:proofErr w:type="spellStart"/>
             <w:r>
               <w:rPr>
                 <w:rFonts w:cstheme="minorHAnsi"/>
@@ -3067,6 +3094,7 @@
               </w:rPr>
               <w:t>onBChange</w:t>
             </w:r>
+            <w:proofErr w:type="spellEnd"/>
           </w:p>
         </w:tc>
         <w:tc>
@@ -3169,6 +3197,7 @@
                 <w:bCs w:val="0"/>
               </w:rPr>
             </w:pPr>
+            <w:proofErr w:type="spellStart"/>
             <w:r>
               <w:rPr>
                 <w:rFonts w:cstheme="minorHAnsi"/>
@@ -3177,6 +3206,7 @@
               </w:rPr>
               <w:t>onNbCibleChange</w:t>
             </w:r>
+            <w:proofErr w:type="spellEnd"/>
           </w:p>
         </w:tc>
         <w:tc>
@@ -3234,12 +3264,14 @@
                 <w:rFonts w:cstheme="minorHAnsi"/>
               </w:rPr>
             </w:pPr>
+            <w:proofErr w:type="spellStart"/>
             <w:r>
               <w:rPr>
                 <w:rFonts w:cstheme="minorHAnsi"/>
               </w:rPr>
               <w:t>int</w:t>
             </w:r>
+            <w:proofErr w:type="spellEnd"/>
           </w:p>
         </w:tc>
         <w:tc>
@@ -3282,6 +3314,7 @@
                 <w:bCs w:val="0"/>
               </w:rPr>
             </w:pPr>
+            <w:proofErr w:type="spellStart"/>
             <w:r>
               <w:rPr>
                 <w:rFonts w:cstheme="minorHAnsi"/>
@@ -3290,6 +3323,7 @@
               </w:rPr>
               <w:t>onMinSizeChange</w:t>
             </w:r>
+            <w:proofErr w:type="spellEnd"/>
           </w:p>
         </w:tc>
         <w:tc>
@@ -3347,12 +3381,14 @@
                 <w:rFonts w:cstheme="minorHAnsi"/>
               </w:rPr>
             </w:pPr>
+            <w:proofErr w:type="spellStart"/>
             <w:r>
               <w:rPr>
                 <w:rFonts w:cstheme="minorHAnsi"/>
               </w:rPr>
               <w:t>int</w:t>
             </w:r>
+            <w:proofErr w:type="spellEnd"/>
           </w:p>
         </w:tc>
         <w:tc>
@@ -3392,6 +3428,7 @@
                 <w:bCs w:val="0"/>
               </w:rPr>
             </w:pPr>
+            <w:proofErr w:type="spellStart"/>
             <w:r>
               <w:rPr>
                 <w:rFonts w:cstheme="minorHAnsi"/>
@@ -3400,6 +3437,7 @@
               </w:rPr>
               <w:t>onMaxSizeChange</w:t>
             </w:r>
+            <w:proofErr w:type="spellEnd"/>
           </w:p>
         </w:tc>
         <w:tc>
@@ -3457,12 +3495,14 @@
                 <w:rFonts w:cstheme="minorHAnsi"/>
               </w:rPr>
             </w:pPr>
+            <w:proofErr w:type="spellStart"/>
             <w:r>
               <w:rPr>
                 <w:rFonts w:cstheme="minorHAnsi"/>
               </w:rPr>
               <w:t>int</w:t>
             </w:r>
+            <w:proofErr w:type="spellEnd"/>
           </w:p>
         </w:tc>
         <w:tc>
@@ -3505,6 +3545,7 @@
                 <w:bCs w:val="0"/>
               </w:rPr>
             </w:pPr>
+            <w:proofErr w:type="spellStart"/>
             <w:r>
               <w:rPr>
                 <w:rFonts w:cstheme="minorHAnsi"/>
@@ -3513,6 +3554,7 @@
               </w:rPr>
               <w:t>nextTarget</w:t>
             </w:r>
+            <w:proofErr w:type="spellEnd"/>
           </w:p>
         </w:tc>
         <w:tc>
@@ -3528,12 +3570,14 @@
                 <w:rFonts w:cstheme="minorHAnsi"/>
               </w:rPr>
             </w:pPr>
+            <w:proofErr w:type="spellStart"/>
             <w:r>
               <w:rPr>
                 <w:rFonts w:cstheme="minorHAnsi"/>
               </w:rPr>
               <w:t>private</w:t>
             </w:r>
+            <w:proofErr w:type="spellEnd"/>
           </w:p>
         </w:tc>
         <w:tc>
@@ -3616,6 +3660,7 @@
                 <w:bCs w:val="0"/>
               </w:rPr>
             </w:pPr>
+            <w:proofErr w:type="spellStart"/>
             <w:r>
               <w:rPr>
                 <w:rFonts w:cstheme="minorHAnsi"/>
@@ -3624,6 +3669,7 @@
               </w:rPr>
               <w:t>onCircleClick</w:t>
             </w:r>
+            <w:proofErr w:type="spellEnd"/>
           </w:p>
         </w:tc>
         <w:tc>
@@ -3681,12 +3727,14 @@
                 <w:rFonts w:cstheme="minorHAnsi"/>
               </w:rPr>
             </w:pPr>
+            <w:proofErr w:type="spellStart"/>
             <w:r>
               <w:rPr>
                 <w:rFonts w:cstheme="minorHAnsi"/>
               </w:rPr>
               <w:t>QPointF</w:t>
             </w:r>
+            <w:proofErr w:type="spellEnd"/>
           </w:p>
         </w:tc>
         <w:tc>
@@ -3730,6 +3778,7 @@
                 <w:bCs w:val="0"/>
               </w:rPr>
             </w:pPr>
+            <w:proofErr w:type="spellStart"/>
             <w:r>
               <w:rPr>
                 <w:rFonts w:cstheme="minorHAnsi"/>
@@ -3738,6 +3787,7 @@
               </w:rPr>
               <w:t>resetTest</w:t>
             </w:r>
+            <w:proofErr w:type="spellEnd"/>
           </w:p>
         </w:tc>
         <w:tc>
@@ -3955,6 +4005,7 @@
                 <w:bCs w:val="0"/>
               </w:rPr>
             </w:pPr>
+            <w:proofErr w:type="spellStart"/>
             <w:r>
               <w:rPr>
                 <w:rFonts w:cstheme="minorHAnsi"/>
@@ -3963,6 +4014,7 @@
               </w:rPr>
               <w:t>computeGraph</w:t>
             </w:r>
+            <w:proofErr w:type="spellEnd"/>
           </w:p>
         </w:tc>
         <w:tc>
@@ -4066,6 +4118,7 @@
                 <w:bCs w:val="0"/>
               </w:rPr>
             </w:pPr>
+            <w:proofErr w:type="spellStart"/>
             <w:r>
               <w:rPr>
                 <w:rFonts w:cstheme="minorHAnsi"/>
@@ -4074,6 +4127,7 @@
               </w:rPr>
               <w:t>getCirclesLeft</w:t>
             </w:r>
+            <w:proofErr w:type="spellEnd"/>
           </w:p>
         </w:tc>
         <w:tc>
@@ -4110,12 +4164,14 @@
                 <w:rFonts w:cstheme="minorHAnsi"/>
               </w:rPr>
             </w:pPr>
+            <w:proofErr w:type="spellStart"/>
             <w:r>
               <w:rPr>
                 <w:rFonts w:cstheme="minorHAnsi"/>
               </w:rPr>
               <w:t>int</w:t>
             </w:r>
+            <w:proofErr w:type="spellEnd"/>
           </w:p>
         </w:tc>
         <w:tc>
@@ -4180,6 +4236,7 @@
                 <w:bCs w:val="0"/>
               </w:rPr>
             </w:pPr>
+            <w:proofErr w:type="spellStart"/>
             <w:r>
               <w:rPr>
                 <w:rFonts w:cstheme="minorHAnsi"/>
@@ -4188,6 +4245,7 @@
               </w:rPr>
               <w:t>isTestStarted</w:t>
             </w:r>
+            <w:proofErr w:type="spellEnd"/>
           </w:p>
         </w:tc>
         <w:tc>
@@ -4224,12 +4282,14 @@
                 <w:rFonts w:cstheme="minorHAnsi"/>
               </w:rPr>
             </w:pPr>
+            <w:proofErr w:type="spellStart"/>
             <w:r>
               <w:rPr>
                 <w:rFonts w:cstheme="minorHAnsi"/>
               </w:rPr>
               <w:t>bool</w:t>
             </w:r>
+            <w:proofErr w:type="spellEnd"/>
           </w:p>
         </w:tc>
         <w:tc>
@@ -4291,6 +4351,7 @@
                 <w:bCs w:val="0"/>
               </w:rPr>
             </w:pPr>
+            <w:proofErr w:type="spellStart"/>
             <w:r>
               <w:rPr>
                 <w:rFonts w:cstheme="minorHAnsi"/>
@@ -4299,6 +4360,7 @@
               </w:rPr>
               <w:t>isInLastCircle</w:t>
             </w:r>
+            <w:proofErr w:type="spellEnd"/>
           </w:p>
         </w:tc>
         <w:tc>
@@ -4335,12 +4397,14 @@
                 <w:rFonts w:cstheme="minorHAnsi"/>
               </w:rPr>
             </w:pPr>
+            <w:proofErr w:type="spellStart"/>
             <w:r>
               <w:rPr>
                 <w:rFonts w:cstheme="minorHAnsi"/>
               </w:rPr>
               <w:t>bool</w:t>
             </w:r>
+            <w:proofErr w:type="spellEnd"/>
           </w:p>
         </w:tc>
         <w:tc>
@@ -4356,12 +4420,14 @@
                 <w:rFonts w:cstheme="minorHAnsi"/>
               </w:rPr>
             </w:pPr>
+            <w:proofErr w:type="spellStart"/>
             <w:r>
               <w:rPr>
                 <w:rFonts w:cstheme="minorHAnsi"/>
               </w:rPr>
               <w:t>QPointF</w:t>
             </w:r>
+            <w:proofErr w:type="spellEnd"/>
           </w:p>
         </w:tc>
         <w:tc>
@@ -4405,6 +4471,7 @@
                 <w:bCs w:val="0"/>
               </w:rPr>
             </w:pPr>
+            <w:proofErr w:type="spellStart"/>
             <w:r>
               <w:rPr>
                 <w:rFonts w:cstheme="minorHAnsi"/>
@@ -4413,6 +4480,7 @@
               </w:rPr>
               <w:t>mouseClicked</w:t>
             </w:r>
+            <w:proofErr w:type="spellEnd"/>
           </w:p>
         </w:tc>
         <w:tc>
@@ -4432,8 +4500,16 @@
               <w:rPr>
                 <w:rFonts w:cstheme="minorHAnsi"/>
               </w:rPr>
-              <w:t>public signals</w:t>
-            </w:r>
+              <w:t xml:space="preserve">public </w:t>
+            </w:r>
+            <w:proofErr w:type="spellStart"/>
+            <w:r>
+              <w:rPr>
+                <w:rFonts w:cstheme="minorHAnsi"/>
+              </w:rPr>
+              <w:t>signals</w:t>
+            </w:r>
+            <w:proofErr w:type="spellEnd"/>
           </w:p>
         </w:tc>
         <w:tc>
@@ -4470,12 +4546,28 @@
                 <w:rFonts w:cstheme="minorHAnsi"/>
               </w:rPr>
             </w:pPr>
-            <w:r>
-              <w:rPr>
-                <w:rFonts w:cstheme="minorHAnsi"/>
-              </w:rPr>
-              <w:t>int, int</w:t>
-            </w:r>
+            <w:proofErr w:type="spellStart"/>
+            <w:r>
+              <w:rPr>
+                <w:rFonts w:cstheme="minorHAnsi"/>
+              </w:rPr>
+              <w:t>int</w:t>
+            </w:r>
+            <w:proofErr w:type="spellEnd"/>
+            <w:r>
+              <w:rPr>
+                <w:rFonts w:cstheme="minorHAnsi"/>
+              </w:rPr>
+              <w:t xml:space="preserve">, </w:t>
+            </w:r>
+            <w:proofErr w:type="spellStart"/>
+            <w:r>
+              <w:rPr>
+                <w:rFonts w:cstheme="minorHAnsi"/>
+              </w:rPr>
+              <w:t>int</w:t>
+            </w:r>
+            <w:proofErr w:type="spellEnd"/>
           </w:p>
         </w:tc>
         <w:tc>
@@ -4516,6 +4608,7 @@
                 <w:bCs w:val="0"/>
               </w:rPr>
             </w:pPr>
+            <w:proofErr w:type="spellStart"/>
             <w:r>
               <w:rPr>
                 <w:rFonts w:cstheme="minorHAnsi"/>
@@ -4524,6 +4617,7 @@
               </w:rPr>
               <w:t>mousePressEvent</w:t>
             </w:r>
+            <w:proofErr w:type="spellEnd"/>
           </w:p>
         </w:tc>
         <w:tc>
@@ -4539,12 +4633,14 @@
                 <w:rFonts w:cstheme="minorHAnsi"/>
               </w:rPr>
             </w:pPr>
+            <w:proofErr w:type="spellStart"/>
             <w:r>
               <w:rPr>
                 <w:rFonts w:cstheme="minorHAnsi"/>
               </w:rPr>
               <w:t>protected</w:t>
             </w:r>
+            <w:proofErr w:type="spellEnd"/>
           </w:p>
         </w:tc>
         <w:tc>
@@ -4581,11 +4677,19 @@
                 <w:rFonts w:cstheme="minorHAnsi"/>
               </w:rPr>
             </w:pPr>
-            <w:r>
-              <w:rPr>
-                <w:rFonts w:cstheme="minorHAnsi"/>
-              </w:rPr>
-              <w:t>QMouseEvent*</w:t>
+            <w:proofErr w:type="spellStart"/>
+            <w:r>
+              <w:rPr>
+                <w:rFonts w:cstheme="minorHAnsi"/>
+              </w:rPr>
+              <w:t>QMouseEvent</w:t>
+            </w:r>
+            <w:proofErr w:type="spellEnd"/>
+            <w:r>
+              <w:rPr>
+                <w:rFonts w:cstheme="minorHAnsi"/>
+              </w:rPr>
+              <w:t>*</w:t>
             </w:r>
           </w:p>
         </w:tc>
@@ -4630,6 +4734,7 @@
                 <w:bCs w:val="0"/>
               </w:rPr>
             </w:pPr>
+            <w:proofErr w:type="spellStart"/>
             <w:r>
               <w:rPr>
                 <w:rFonts w:cstheme="minorHAnsi"/>
@@ -4638,6 +4743,7 @@
               </w:rPr>
               <w:t>initWindows</w:t>
             </w:r>
+            <w:proofErr w:type="spellEnd"/>
           </w:p>
         </w:tc>
         <w:tc>
@@ -4739,6 +4845,7 @@
                 <w:bCs w:val="0"/>
               </w:rPr>
             </w:pPr>
+            <w:proofErr w:type="spellStart"/>
             <w:r>
               <w:rPr>
                 <w:rFonts w:cstheme="minorHAnsi"/>
@@ -4747,6 +4854,7 @@
               </w:rPr>
               <w:t>updateTestMsg</w:t>
             </w:r>
+            <w:proofErr w:type="spellEnd"/>
           </w:p>
         </w:tc>
         <w:tc>
@@ -4851,6 +4959,7 @@
                 <w:bCs w:val="0"/>
               </w:rPr>
             </w:pPr>
+            <w:proofErr w:type="spellStart"/>
             <w:r>
               <w:rPr>
                 <w:rFonts w:cstheme="minorHAnsi"/>
@@ -4859,6 +4968,7 @@
               </w:rPr>
               <w:t>getTestSceneHeight</w:t>
             </w:r>
+            <w:proofErr w:type="spellEnd"/>
           </w:p>
         </w:tc>
         <w:tc>
@@ -4894,12 +5004,14 @@
                 <w:rFonts w:cstheme="minorHAnsi"/>
               </w:rPr>
             </w:pPr>
+            <w:proofErr w:type="spellStart"/>
             <w:r>
               <w:rPr>
                 <w:rFonts w:cstheme="minorHAnsi"/>
               </w:rPr>
               <w:t>int</w:t>
             </w:r>
+            <w:proofErr w:type="spellEnd"/>
           </w:p>
         </w:tc>
         <w:tc>
@@ -4960,6 +5072,7 @@
                 <w:bCs w:val="0"/>
               </w:rPr>
             </w:pPr>
+            <w:proofErr w:type="spellStart"/>
             <w:r>
               <w:rPr>
                 <w:rFonts w:cstheme="minorHAnsi"/>
@@ -4968,6 +5081,7 @@
               </w:rPr>
               <w:t>getTestSceneWidth</w:t>
             </w:r>
+            <w:proofErr w:type="spellEnd"/>
           </w:p>
         </w:tc>
         <w:tc>
@@ -5003,12 +5117,14 @@
                 <w:rFonts w:cstheme="minorHAnsi"/>
               </w:rPr>
             </w:pPr>
+            <w:proofErr w:type="spellStart"/>
             <w:r>
               <w:rPr>
                 <w:rFonts w:cstheme="minorHAnsi"/>
               </w:rPr>
               <w:t>int</w:t>
             </w:r>
+            <w:proofErr w:type="spellEnd"/>
           </w:p>
         </w:tc>
         <w:tc>
@@ -5072,6 +5188,7 @@
                 <w:bCs w:val="0"/>
               </w:rPr>
             </w:pPr>
+            <w:proofErr w:type="spellStart"/>
             <w:r>
               <w:rPr>
                 <w:rFonts w:cstheme="minorHAnsi"/>
@@ -5080,6 +5197,7 @@
               </w:rPr>
               <w:t>drawCircle</w:t>
             </w:r>
+            <w:proofErr w:type="spellEnd"/>
           </w:p>
         </w:tc>
         <w:tc>
@@ -5135,12 +5253,28 @@
                 <w:rFonts w:cstheme="minorHAnsi"/>
               </w:rPr>
             </w:pPr>
-            <w:r>
-              <w:rPr>
-                <w:rFonts w:cstheme="minorHAnsi"/>
-              </w:rPr>
-              <w:t>QPoint, int</w:t>
-            </w:r>
+            <w:proofErr w:type="spellStart"/>
+            <w:r>
+              <w:rPr>
+                <w:rFonts w:cstheme="minorHAnsi"/>
+              </w:rPr>
+              <w:t>QPoint</w:t>
+            </w:r>
+            <w:proofErr w:type="spellEnd"/>
+            <w:r>
+              <w:rPr>
+                <w:rFonts w:cstheme="minorHAnsi"/>
+              </w:rPr>
+              <w:t xml:space="preserve">, </w:t>
+            </w:r>
+            <w:proofErr w:type="spellStart"/>
+            <w:r>
+              <w:rPr>
+                <w:rFonts w:cstheme="minorHAnsi"/>
+              </w:rPr>
+              <w:t>int</w:t>
+            </w:r>
+            <w:proofErr w:type="spellEnd"/>
           </w:p>
         </w:tc>
         <w:tc>
@@ -5180,6 +5314,7 @@
                 <w:bCs w:val="0"/>
               </w:rPr>
             </w:pPr>
+            <w:proofErr w:type="spellStart"/>
             <w:r>
               <w:rPr>
                 <w:rFonts w:cstheme="minorHAnsi"/>
@@ -5188,6 +5323,7 @@
               </w:rPr>
               <w:t>PrintResults</w:t>
             </w:r>
+            <w:proofErr w:type="spellEnd"/>
           </w:p>
         </w:tc>
         <w:tc>
@@ -5243,11 +5379,61 @@
                 <w:rFonts w:cstheme="minorHAnsi"/>
               </w:rPr>
             </w:pPr>
-            <w:r>
-              <w:rPr>
-                <w:rFonts w:cstheme="minorHAnsi"/>
-              </w:rPr>
-              <w:t>QList&lt;QPointF&gt;, QList&lt;QPointF&gt;</w:t>
+            <w:proofErr w:type="spellStart"/>
+            <w:r>
+              <w:rPr>
+                <w:rFonts w:cstheme="minorHAnsi"/>
+              </w:rPr>
+              <w:t>QList</w:t>
+            </w:r>
+            <w:proofErr w:type="spellEnd"/>
+            <w:r>
+              <w:rPr>
+                <w:rFonts w:cstheme="minorHAnsi"/>
+              </w:rPr>
+              <w:t>&lt;</w:t>
+            </w:r>
+            <w:proofErr w:type="spellStart"/>
+            <w:r>
+              <w:rPr>
+                <w:rFonts w:cstheme="minorHAnsi"/>
+              </w:rPr>
+              <w:t>QPointF</w:t>
+            </w:r>
+            <w:proofErr w:type="spellEnd"/>
+            <w:r>
+              <w:rPr>
+                <w:rFonts w:cstheme="minorHAnsi"/>
+              </w:rPr>
+              <w:t xml:space="preserve">&gt;, </w:t>
+            </w:r>
+            <w:proofErr w:type="spellStart"/>
+            <w:r>
+              <w:rPr>
+                <w:rFonts w:cstheme="minorHAnsi"/>
+              </w:rPr>
+              <w:t>QList</w:t>
+            </w:r>
+            <w:proofErr w:type="spellEnd"/>
+            <w:r>
+              <w:rPr>
+                <w:rFonts w:cstheme="minorHAnsi"/>
+              </w:rPr>
+              <w:t>&lt;</w:t>
+            </w:r>
+            <w:proofErr w:type="spellStart"/>
+            <w:r>
+              <w:rPr>
+                <w:rFonts w:cstheme="minorHAnsi"/>
+              </w:rPr>
+              <w:t>QPointF</w:t>
+            </w:r>
+            <w:proofErr w:type="spellEnd"/>
+            <w:r>
+              <w:rPr>
+                <w:rFonts w:cstheme="minorHAnsi"/>
+              </w:rPr>
+              <w:t>&gt;</w:t>
             </w:r>
           </w:p>
         </w:tc>
@@ -5291,6 +5477,7 @@
                 <w:bCs w:val="0"/>
               </w:rPr>
             </w:pPr>
+            <w:proofErr w:type="spellStart"/>
             <w:r>
               <w:rPr>
                 <w:b w:val="0"/>
@@ -5298,6 +5485,7 @@
               </w:rPr>
               <w:t>getNbCibleSpin</w:t>
             </w:r>
+            <w:proofErr w:type="spellEnd"/>
           </w:p>
         </w:tc>
         <w:tc>
@@ -5332,12 +5520,14 @@
                 <w:rFonts w:cstheme="minorHAnsi"/>
               </w:rPr>
             </w:pPr>
+            <w:proofErr w:type="spellStart"/>
             <w:r>
               <w:rPr>
                 <w:rFonts w:cstheme="minorHAnsi"/>
               </w:rPr>
               <w:t>QSpinBox</w:t>
             </w:r>
+            <w:proofErr w:type="spellEnd"/>
             <w:r>
               <w:rPr>
                 <w:rFonts w:cstheme="minorHAnsi"/>
@@ -5403,6 +5593,7 @@
                 <w:bCs w:val="0"/>
               </w:rPr>
             </w:pPr>
+            <w:proofErr w:type="spellStart"/>
             <w:r>
               <w:rPr>
                 <w:b w:val="0"/>
@@ -5410,6 +5601,7 @@
               </w:rPr>
               <w:t>getTailleMinSpin</w:t>
             </w:r>
+            <w:proofErr w:type="spellEnd"/>
           </w:p>
         </w:tc>
         <w:tc>
@@ -5444,12 +5636,14 @@
                 <w:rFonts w:cstheme="minorHAnsi"/>
               </w:rPr>
             </w:pPr>
+            <w:proofErr w:type="spellStart"/>
             <w:r>
               <w:rPr>
                 <w:rFonts w:cstheme="minorHAnsi"/>
               </w:rPr>
               <w:t>QSpinBox</w:t>
             </w:r>
+            <w:proofErr w:type="spellEnd"/>
             <w:r>
               <w:rPr>
                 <w:rFonts w:cstheme="minorHAnsi"/>
@@ -5518,6 +5712,7 @@
                 <w:bCs w:val="0"/>
               </w:rPr>
             </w:pPr>
+            <w:proofErr w:type="spellStart"/>
             <w:r>
               <w:rPr>
                 <w:b w:val="0"/>
@@ -5525,6 +5720,7 @@
               </w:rPr>
               <w:t>getTailleMaxSpin</w:t>
             </w:r>
+            <w:proofErr w:type="spellEnd"/>
           </w:p>
         </w:tc>
         <w:tc>
@@ -5559,12 +5755,14 @@
                 <w:rFonts w:cstheme="minorHAnsi"/>
               </w:rPr>
             </w:pPr>
+            <w:proofErr w:type="spellStart"/>
             <w:r>
               <w:rPr>
                 <w:rFonts w:cstheme="minorHAnsi"/>
               </w:rPr>
               <w:t>QSpinBox</w:t>
             </w:r>
+            <w:proofErr w:type="spellEnd"/>
             <w:r>
               <w:rPr>
                 <w:rFonts w:cstheme="minorHAnsi"/>
@@ -5630,6 +5828,7 @@
                 <w:bCs w:val="0"/>
               </w:rPr>
             </w:pPr>
+            <w:proofErr w:type="spellStart"/>
             <w:r>
               <w:rPr>
                 <w:b w:val="0"/>
@@ -5637,6 +5836,7 @@
               </w:rPr>
               <w:t>getASpin</w:t>
             </w:r>
+            <w:proofErr w:type="spellEnd"/>
           </w:p>
         </w:tc>
         <w:tc>
@@ -5671,12 +5871,14 @@
                 <w:rFonts w:cstheme="minorHAnsi"/>
               </w:rPr>
             </w:pPr>
+            <w:proofErr w:type="spellStart"/>
             <w:r>
               <w:rPr>
                 <w:rFonts w:cstheme="minorHAnsi"/>
               </w:rPr>
               <w:t>QSpinBox</w:t>
             </w:r>
+            <w:proofErr w:type="spellEnd"/>
             <w:r>
               <w:rPr>
                 <w:rFonts w:cstheme="minorHAnsi"/>
@@ -5745,6 +5947,7 @@
                 <w:bCs w:val="0"/>
               </w:rPr>
             </w:pPr>
+            <w:proofErr w:type="spellStart"/>
             <w:r>
               <w:rPr>
                 <w:b w:val="0"/>
@@ -5752,6 +5955,7 @@
               </w:rPr>
               <w:t>getBSpin</w:t>
             </w:r>
+            <w:proofErr w:type="spellEnd"/>
           </w:p>
         </w:tc>
         <w:tc>
@@ -5786,12 +5990,14 @@
                 <w:rFonts w:cstheme="minorHAnsi"/>
               </w:rPr>
             </w:pPr>
+            <w:proofErr w:type="spellStart"/>
             <w:r>
               <w:rPr>
                 <w:rFonts w:cstheme="minorHAnsi"/>
               </w:rPr>
               <w:t>QSpinBox</w:t>
             </w:r>
+            <w:proofErr w:type="spellEnd"/>
             <w:r>
               <w:rPr>
                 <w:rFonts w:cstheme="minorHAnsi"/>
@@ -5857,6 +6063,7 @@
                 <w:bCs w:val="0"/>
               </w:rPr>
             </w:pPr>
+            <w:proofErr w:type="spellStart"/>
             <w:r>
               <w:rPr>
                 <w:rFonts w:cstheme="minorHAnsi"/>
@@ -5865,6 +6072,7 @@
               </w:rPr>
               <w:t>on_actionQuitter_triggered</w:t>
             </w:r>
+            <w:proofErr w:type="spellEnd"/>
           </w:p>
         </w:tc>
         <w:tc>
@@ -5880,11 +6088,19 @@
                 <w:rFonts w:cstheme="minorHAnsi"/>
               </w:rPr>
             </w:pPr>
-            <w:r>
-              <w:rPr>
-                <w:rFonts w:cstheme="minorHAnsi"/>
-              </w:rPr>
-              <w:t>private slots</w:t>
+            <w:proofErr w:type="spellStart"/>
+            <w:r>
+              <w:rPr>
+                <w:rFonts w:cstheme="minorHAnsi"/>
+              </w:rPr>
+              <w:t>private</w:t>
+            </w:r>
+            <w:proofErr w:type="spellEnd"/>
+            <w:r>
+              <w:rPr>
+                <w:rFonts w:cstheme="minorHAnsi"/>
+              </w:rPr>
+              <w:t xml:space="preserve"> slots</w:t>
             </w:r>
           </w:p>
         </w:tc>
@@ -5969,6 +6185,7 @@
                 <w:bCs w:val="0"/>
               </w:rPr>
             </w:pPr>
+            <w:proofErr w:type="spellStart"/>
             <w:r>
               <w:rPr>
                 <w:rFonts w:cstheme="minorHAnsi"/>
@@ -5977,6 +6194,7 @@
               </w:rPr>
               <w:t>setupUi</w:t>
             </w:r>
+            <w:proofErr w:type="spellEnd"/>
           </w:p>
         </w:tc>
         <w:tc>
@@ -6033,11 +6251,19 @@
                 <w:rFonts w:cstheme="minorHAnsi"/>
               </w:rPr>
             </w:pPr>
-            <w:r>
-              <w:rPr>
-                <w:rFonts w:cstheme="minorHAnsi"/>
-              </w:rPr>
-              <w:t>QMainWindow*</w:t>
+            <w:proofErr w:type="spellStart"/>
+            <w:r>
+              <w:rPr>
+                <w:rFonts w:cstheme="minorHAnsi"/>
+              </w:rPr>
+              <w:t>QMainWindow</w:t>
+            </w:r>
+            <w:proofErr w:type="spellEnd"/>
+            <w:r>
+              <w:rPr>
+                <w:rFonts w:cstheme="minorHAnsi"/>
+              </w:rPr>
+              <w:t>*</w:t>
             </w:r>
           </w:p>
         </w:tc>
@@ -6078,6 +6304,7 @@
                 <w:bCs w:val="0"/>
               </w:rPr>
             </w:pPr>
+            <w:proofErr w:type="spellStart"/>
             <w:r>
               <w:rPr>
                 <w:rFonts w:cstheme="minorHAnsi"/>
@@ -6086,6 +6313,7 @@
               </w:rPr>
               <w:t>retranslateUi</w:t>
             </w:r>
+            <w:proofErr w:type="spellEnd"/>
           </w:p>
         </w:tc>
         <w:tc>
@@ -6142,11 +6370,19 @@
                 <w:rFonts w:cstheme="minorHAnsi"/>
               </w:rPr>
             </w:pPr>
-            <w:r>
-              <w:rPr>
-                <w:rFonts w:cstheme="minorHAnsi"/>
-              </w:rPr>
-              <w:t>QMainWindow*</w:t>
+            <w:proofErr w:type="spellStart"/>
+            <w:r>
+              <w:rPr>
+                <w:rFonts w:cstheme="minorHAnsi"/>
+              </w:rPr>
+              <w:t>QMainWindow</w:t>
+            </w:r>
+            <w:proofErr w:type="spellEnd"/>
+            <w:r>
+              <w:rPr>
+                <w:rFonts w:cstheme="minorHAnsi"/>
+              </w:rPr>
+              <w:t>*</w:t>
             </w:r>
           </w:p>
         </w:tc>
@@ -6328,6 +6564,7 @@
                 <w:bCs w:val="0"/>
               </w:rPr>
             </w:pPr>
+            <w:proofErr w:type="spellStart"/>
             <w:r>
               <w:rPr>
                 <w:rFonts w:cstheme="minorHAnsi"/>
@@ -6336,6 +6573,7 @@
               </w:rPr>
               <w:t>pmodel</w:t>
             </w:r>
+            <w:proofErr w:type="spellEnd"/>
           </w:p>
         </w:tc>
         <w:tc>
@@ -6351,12 +6589,14 @@
                 <w:rFonts w:cstheme="minorHAnsi"/>
               </w:rPr>
             </w:pPr>
+            <w:proofErr w:type="spellStart"/>
             <w:r>
               <w:rPr>
                 <w:rFonts w:cstheme="minorHAnsi"/>
               </w:rPr>
               <w:t>private</w:t>
             </w:r>
+            <w:proofErr w:type="spellEnd"/>
           </w:p>
         </w:tc>
         <w:tc>
@@ -6441,12 +6681,14 @@
                 <w:rFonts w:cstheme="minorHAnsi"/>
               </w:rPr>
             </w:pPr>
+            <w:proofErr w:type="spellStart"/>
             <w:r>
               <w:rPr>
                 <w:rFonts w:cstheme="minorHAnsi"/>
               </w:rPr>
               <w:t>private</w:t>
             </w:r>
+            <w:proofErr w:type="spellEnd"/>
           </w:p>
         </w:tc>
         <w:tc>
@@ -6462,11 +6704,19 @@
                 <w:rFonts w:cstheme="minorHAnsi"/>
               </w:rPr>
             </w:pPr>
-            <w:r>
-              <w:rPr>
-                <w:rFonts w:cstheme="minorHAnsi"/>
-              </w:rPr>
-              <w:t>MainWindow*</w:t>
+            <w:proofErr w:type="spellStart"/>
+            <w:r>
+              <w:rPr>
+                <w:rFonts w:cstheme="minorHAnsi"/>
+              </w:rPr>
+              <w:t>MainWindow</w:t>
+            </w:r>
+            <w:proofErr w:type="spellEnd"/>
+            <w:r>
+              <w:rPr>
+                <w:rFonts w:cstheme="minorHAnsi"/>
+              </w:rPr>
+              <w:t>*</w:t>
             </w:r>
           </w:p>
         </w:tc>
@@ -6511,6 +6761,7 @@
                 <w:bCs w:val="0"/>
               </w:rPr>
             </w:pPr>
+            <w:proofErr w:type="spellStart"/>
             <w:r>
               <w:rPr>
                 <w:rFonts w:cstheme="minorHAnsi"/>
@@ -6519,6 +6770,7 @@
               </w:rPr>
               <w:t>clickPoints</w:t>
             </w:r>
+            <w:proofErr w:type="spellEnd"/>
           </w:p>
         </w:tc>
         <w:tc>
@@ -6534,12 +6786,14 @@
                 <w:rFonts w:cstheme="minorHAnsi"/>
               </w:rPr>
             </w:pPr>
+            <w:proofErr w:type="spellStart"/>
             <w:r>
               <w:rPr>
                 <w:rFonts w:cstheme="minorHAnsi"/>
               </w:rPr>
               <w:t>private</w:t>
             </w:r>
+            <w:proofErr w:type="spellEnd"/>
           </w:p>
         </w:tc>
         <w:tc>
@@ -6555,11 +6809,33 @@
                 <w:rFonts w:cstheme="minorHAnsi"/>
               </w:rPr>
             </w:pPr>
-            <w:r>
-              <w:rPr>
-                <w:rFonts w:cstheme="minorHAnsi"/>
-              </w:rPr>
-              <w:t>QList&lt;QPointF&gt;</w:t>
+            <w:proofErr w:type="spellStart"/>
+            <w:r>
+              <w:rPr>
+                <w:rFonts w:cstheme="minorHAnsi"/>
+              </w:rPr>
+              <w:t>QList</w:t>
+            </w:r>
+            <w:proofErr w:type="spellEnd"/>
+            <w:r>
+              <w:rPr>
+                <w:rFonts w:cstheme="minorHAnsi"/>
+              </w:rPr>
+              <w:t>&lt;</w:t>
+            </w:r>
+            <w:proofErr w:type="spellStart"/>
+            <w:r>
+              <w:rPr>
+                <w:rFonts w:cstheme="minorHAnsi"/>
+              </w:rPr>
+              <w:t>QPointF</w:t>
+            </w:r>
+            <w:proofErr w:type="spellEnd"/>
+            <w:r>
+              <w:rPr>
+                <w:rFonts w:cstheme="minorHAnsi"/>
+              </w:rPr>
+              <w:t>&gt;</w:t>
             </w:r>
           </w:p>
         </w:tc>
@@ -6600,6 +6876,7 @@
                 <w:bCs w:val="0"/>
               </w:rPr>
             </w:pPr>
+            <w:proofErr w:type="spellStart"/>
             <w:r>
               <w:rPr>
                 <w:rFonts w:cstheme="minorHAnsi"/>
@@ -6608,6 +6885,7 @@
               </w:rPr>
               <w:t>circleCenters</w:t>
             </w:r>
+            <w:proofErr w:type="spellEnd"/>
           </w:p>
         </w:tc>
         <w:tc>
@@ -6623,12 +6901,14 @@
                 <w:rFonts w:cstheme="minorHAnsi"/>
               </w:rPr>
             </w:pPr>
+            <w:proofErr w:type="spellStart"/>
             <w:r>
               <w:rPr>
                 <w:rFonts w:cstheme="minorHAnsi"/>
               </w:rPr>
               <w:t>private</w:t>
             </w:r>
+            <w:proofErr w:type="spellEnd"/>
           </w:p>
         </w:tc>
         <w:tc>
@@ -6644,11 +6924,33 @@
                 <w:rFonts w:cstheme="minorHAnsi"/>
               </w:rPr>
             </w:pPr>
-            <w:r>
-              <w:rPr>
-                <w:rFonts w:cstheme="minorHAnsi"/>
-              </w:rPr>
-              <w:t>QList&lt;QPointF&gt;</w:t>
+            <w:proofErr w:type="spellStart"/>
+            <w:r>
+              <w:rPr>
+                <w:rFonts w:cstheme="minorHAnsi"/>
+              </w:rPr>
+              <w:t>QList</w:t>
+            </w:r>
+            <w:proofErr w:type="spellEnd"/>
+            <w:r>
+              <w:rPr>
+                <w:rFonts w:cstheme="minorHAnsi"/>
+              </w:rPr>
+              <w:t>&lt;</w:t>
+            </w:r>
+            <w:proofErr w:type="spellStart"/>
+            <w:r>
+              <w:rPr>
+                <w:rFonts w:cstheme="minorHAnsi"/>
+              </w:rPr>
+              <w:t>QPointF</w:t>
+            </w:r>
+            <w:proofErr w:type="spellEnd"/>
+            <w:r>
+              <w:rPr>
+                <w:rFonts w:cstheme="minorHAnsi"/>
+              </w:rPr>
+              <w:t>&gt;</w:t>
             </w:r>
           </w:p>
         </w:tc>
@@ -6692,6 +6994,7 @@
                 <w:bCs w:val="0"/>
               </w:rPr>
             </w:pPr>
+            <w:proofErr w:type="spellStart"/>
             <w:r>
               <w:rPr>
                 <w:rFonts w:cstheme="minorHAnsi"/>
@@ -6700,6 +7003,7 @@
               </w:rPr>
               <w:t>circleSizes</w:t>
             </w:r>
+            <w:proofErr w:type="spellEnd"/>
           </w:p>
         </w:tc>
         <w:tc>
@@ -6715,12 +7019,14 @@
                 <w:rFonts w:cstheme="minorHAnsi"/>
               </w:rPr>
             </w:pPr>
+            <w:proofErr w:type="spellStart"/>
             <w:r>
               <w:rPr>
                 <w:rFonts w:cstheme="minorHAnsi"/>
               </w:rPr>
               <w:t>private</w:t>
             </w:r>
+            <w:proofErr w:type="spellEnd"/>
           </w:p>
         </w:tc>
         <w:tc>
@@ -6736,11 +7042,33 @@
                 <w:rFonts w:cstheme="minorHAnsi"/>
               </w:rPr>
             </w:pPr>
-            <w:r>
-              <w:rPr>
-                <w:rFonts w:cstheme="minorHAnsi"/>
-              </w:rPr>
-              <w:t>QList&lt;int&gt;</w:t>
+            <w:proofErr w:type="spellStart"/>
+            <w:r>
+              <w:rPr>
+                <w:rFonts w:cstheme="minorHAnsi"/>
+              </w:rPr>
+              <w:t>QList</w:t>
+            </w:r>
+            <w:proofErr w:type="spellEnd"/>
+            <w:r>
+              <w:rPr>
+                <w:rFonts w:cstheme="minorHAnsi"/>
+              </w:rPr>
+              <w:t>&lt;</w:t>
+            </w:r>
+            <w:proofErr w:type="spellStart"/>
+            <w:r>
+              <w:rPr>
+                <w:rFonts w:cstheme="minorHAnsi"/>
+              </w:rPr>
+              <w:t>int</w:t>
+            </w:r>
+            <w:proofErr w:type="spellEnd"/>
+            <w:r>
+              <w:rPr>
+                <w:rFonts w:cstheme="minorHAnsi"/>
+              </w:rPr>
+              <w:t>&gt;</w:t>
             </w:r>
           </w:p>
         </w:tc>
@@ -6804,12 +7132,14 @@
                 <w:rFonts w:cstheme="minorHAnsi"/>
               </w:rPr>
             </w:pPr>
+            <w:proofErr w:type="spellStart"/>
             <w:r>
               <w:rPr>
                 <w:rFonts w:cstheme="minorHAnsi"/>
               </w:rPr>
               <w:t>private</w:t>
             </w:r>
+            <w:proofErr w:type="spellEnd"/>
           </w:p>
         </w:tc>
         <w:tc>
@@ -6825,11 +7155,19 @@
                 <w:rFonts w:cstheme="minorHAnsi"/>
               </w:rPr>
             </w:pPr>
-            <w:r>
-              <w:rPr>
-                <w:rFonts w:cstheme="minorHAnsi"/>
-              </w:rPr>
-              <w:t>QList&lt;qint64&gt;</w:t>
+            <w:proofErr w:type="spellStart"/>
+            <w:r>
+              <w:rPr>
+                <w:rFonts w:cstheme="minorHAnsi"/>
+              </w:rPr>
+              <w:t>QList</w:t>
+            </w:r>
+            <w:proofErr w:type="spellEnd"/>
+            <w:r>
+              <w:rPr>
+                <w:rFonts w:cstheme="minorHAnsi"/>
+              </w:rPr>
+              <w:t>&lt;qint64&gt;</w:t>
             </w:r>
           </w:p>
         </w:tc>
@@ -6896,12 +7234,14 @@
                 <w:rFonts w:cstheme="minorHAnsi"/>
               </w:rPr>
             </w:pPr>
+            <w:proofErr w:type="spellStart"/>
             <w:r>
               <w:rPr>
                 <w:rFonts w:cstheme="minorHAnsi"/>
               </w:rPr>
               <w:t>private</w:t>
             </w:r>
+            <w:proofErr w:type="spellEnd"/>
           </w:p>
         </w:tc>
         <w:tc>
@@ -6917,11 +7257,19 @@
                 <w:rFonts w:cstheme="minorHAnsi"/>
               </w:rPr>
             </w:pPr>
-            <w:r>
-              <w:rPr>
-                <w:rFonts w:cstheme="minorHAnsi"/>
-              </w:rPr>
-              <w:t>QElapsedTimer*</w:t>
+            <w:proofErr w:type="spellStart"/>
+            <w:r>
+              <w:rPr>
+                <w:rFonts w:cstheme="minorHAnsi"/>
+              </w:rPr>
+              <w:t>QElapsedTimer</w:t>
+            </w:r>
+            <w:proofErr w:type="spellEnd"/>
+            <w:r>
+              <w:rPr>
+                <w:rFonts w:cstheme="minorHAnsi"/>
+              </w:rPr>
+              <w:t>*</w:t>
             </w:r>
           </w:p>
         </w:tc>
@@ -6962,6 +7310,7 @@
                 <w:bCs w:val="0"/>
               </w:rPr>
             </w:pPr>
+            <w:proofErr w:type="spellStart"/>
             <w:r>
               <w:rPr>
                 <w:rFonts w:cstheme="minorHAnsi"/>
@@ -6970,6 +7319,7 @@
               </w:rPr>
               <w:t>circlesLeft</w:t>
             </w:r>
+            <w:proofErr w:type="spellEnd"/>
           </w:p>
         </w:tc>
         <w:tc>
@@ -6985,12 +7335,14 @@
                 <w:rFonts w:cstheme="minorHAnsi"/>
               </w:rPr>
             </w:pPr>
+            <w:proofErr w:type="spellStart"/>
             <w:r>
               <w:rPr>
                 <w:rFonts w:cstheme="minorHAnsi"/>
               </w:rPr>
               <w:t>private</w:t>
             </w:r>
+            <w:proofErr w:type="spellEnd"/>
           </w:p>
         </w:tc>
         <w:tc>
@@ -7006,12 +7358,14 @@
                 <w:rFonts w:cstheme="minorHAnsi"/>
               </w:rPr>
             </w:pPr>
+            <w:proofErr w:type="spellStart"/>
             <w:r>
               <w:rPr>
                 <w:rFonts w:cstheme="minorHAnsi"/>
               </w:rPr>
               <w:t>int</w:t>
             </w:r>
+            <w:proofErr w:type="spellEnd"/>
           </w:p>
         </w:tc>
         <w:tc>
@@ -7235,6 +7589,7 @@
                 <w:bCs w:val="0"/>
               </w:rPr>
             </w:pPr>
+            <w:proofErr w:type="spellStart"/>
             <w:r>
               <w:rPr>
                 <w:rFonts w:cstheme="minorHAnsi"/>
@@ -7243,6 +7598,7 @@
               </w:rPr>
               <w:t>nbCircles</w:t>
             </w:r>
+            <w:proofErr w:type="spellEnd"/>
           </w:p>
         </w:tc>
         <w:tc>
@@ -7279,12 +7635,14 @@
                 <w:rFonts w:cstheme="minorHAnsi"/>
               </w:rPr>
             </w:pPr>
+            <w:proofErr w:type="spellStart"/>
             <w:r>
               <w:rPr>
                 <w:rFonts w:cstheme="minorHAnsi"/>
               </w:rPr>
               <w:t>int</w:t>
             </w:r>
+            <w:proofErr w:type="spellEnd"/>
           </w:p>
         </w:tc>
         <w:tc>
@@ -7324,6 +7682,7 @@
                 <w:bCs w:val="0"/>
               </w:rPr>
             </w:pPr>
+            <w:proofErr w:type="spellStart"/>
             <w:r>
               <w:rPr>
                 <w:rFonts w:cstheme="minorHAnsi"/>
@@ -7332,6 +7691,7 @@
               </w:rPr>
               <w:t>minSize</w:t>
             </w:r>
+            <w:proofErr w:type="spellEnd"/>
           </w:p>
         </w:tc>
         <w:tc>
@@ -7367,12 +7727,14 @@
                 <w:rFonts w:cstheme="minorHAnsi"/>
               </w:rPr>
             </w:pPr>
+            <w:proofErr w:type="spellStart"/>
             <w:r>
               <w:rPr>
                 <w:rFonts w:cstheme="minorHAnsi"/>
               </w:rPr>
               <w:t>int</w:t>
             </w:r>
+            <w:proofErr w:type="spellEnd"/>
           </w:p>
         </w:tc>
         <w:tc>
@@ -7415,6 +7777,7 @@
                 <w:bCs w:val="0"/>
               </w:rPr>
             </w:pPr>
+            <w:proofErr w:type="spellStart"/>
             <w:r>
               <w:rPr>
                 <w:rFonts w:cstheme="minorHAnsi"/>
@@ -7423,6 +7786,7 @@
               </w:rPr>
               <w:t>maxSize</w:t>
             </w:r>
+            <w:proofErr w:type="spellEnd"/>
           </w:p>
         </w:tc>
         <w:tc>
@@ -7458,12 +7822,14 @@
                 <w:rFonts w:cstheme="minorHAnsi"/>
               </w:rPr>
             </w:pPr>
+            <w:proofErr w:type="spellStart"/>
             <w:r>
               <w:rPr>
                 <w:rFonts w:cstheme="minorHAnsi"/>
               </w:rPr>
               <w:t>int</w:t>
             </w:r>
+            <w:proofErr w:type="spellEnd"/>
           </w:p>
         </w:tc>
         <w:tc>
@@ -7547,11 +7913,19 @@
                 <w:rFonts w:cstheme="minorHAnsi"/>
               </w:rPr>
             </w:pPr>
-            <w:r>
-              <w:rPr>
-                <w:rFonts w:cstheme="minorHAnsi"/>
-              </w:rPr>
-              <w:t>MainWindow*</w:t>
+            <w:proofErr w:type="spellStart"/>
+            <w:r>
+              <w:rPr>
+                <w:rFonts w:cstheme="minorHAnsi"/>
+              </w:rPr>
+              <w:t>MainWindow</w:t>
+            </w:r>
+            <w:proofErr w:type="spellEnd"/>
+            <w:r>
+              <w:rPr>
+                <w:rFonts w:cstheme="minorHAnsi"/>
+              </w:rPr>
+              <w:t>*</w:t>
             </w:r>
           </w:p>
         </w:tc>
@@ -7595,6 +7969,7 @@
                 <w:bCs w:val="0"/>
               </w:rPr>
             </w:pPr>
+            <w:proofErr w:type="spellStart"/>
             <w:r>
               <w:rPr>
                 <w:rFonts w:cstheme="minorHAnsi"/>
@@ -7603,6 +7978,7 @@
               </w:rPr>
               <w:t>scene</w:t>
             </w:r>
+            <w:proofErr w:type="spellEnd"/>
           </w:p>
         </w:tc>
         <w:tc>
@@ -7638,11 +8014,19 @@
                 <w:rFonts w:cstheme="minorHAnsi"/>
               </w:rPr>
             </w:pPr>
-            <w:r>
-              <w:rPr>
-                <w:rFonts w:cstheme="minorHAnsi"/>
-              </w:rPr>
-              <w:t>QGraphicsScene*</w:t>
+            <w:proofErr w:type="spellStart"/>
+            <w:r>
+              <w:rPr>
+                <w:rFonts w:cstheme="minorHAnsi"/>
+              </w:rPr>
+              <w:t>QGraphicsScene</w:t>
+            </w:r>
+            <w:proofErr w:type="spellEnd"/>
+            <w:r>
+              <w:rPr>
+                <w:rFonts w:cstheme="minorHAnsi"/>
+              </w:rPr>
+              <w:t>*</w:t>
             </w:r>
           </w:p>
         </w:tc>
@@ -7683,6 +8067,7 @@
                 <w:bCs w:val="0"/>
               </w:rPr>
             </w:pPr>
+            <w:proofErr w:type="spellStart"/>
             <w:r>
               <w:rPr>
                 <w:rFonts w:cstheme="minorHAnsi"/>
@@ -7691,6 +8076,7 @@
               </w:rPr>
               <w:t>ui</w:t>
             </w:r>
+            <w:proofErr w:type="spellEnd"/>
           </w:p>
         </w:tc>
         <w:tc>
@@ -7726,11 +8112,19 @@
                 <w:rFonts w:cstheme="minorHAnsi"/>
               </w:rPr>
             </w:pPr>
-            <w:r>
-              <w:rPr>
-                <w:rFonts w:cstheme="minorHAnsi"/>
-              </w:rPr>
-              <w:t>MainWindow*</w:t>
+            <w:proofErr w:type="spellStart"/>
+            <w:r>
+              <w:rPr>
+                <w:rFonts w:cstheme="minorHAnsi"/>
+              </w:rPr>
+              <w:t>MainWindow</w:t>
+            </w:r>
+            <w:proofErr w:type="spellEnd"/>
+            <w:r>
+              <w:rPr>
+                <w:rFonts w:cstheme="minorHAnsi"/>
+              </w:rPr>
+              <w:t>*</w:t>
             </w:r>
           </w:p>
         </w:tc>
@@ -7817,11 +8211,19 @@
                 <w:rFonts w:cstheme="minorHAnsi"/>
               </w:rPr>
             </w:pPr>
-            <w:r>
-              <w:rPr>
-                <w:rFonts w:cstheme="minorHAnsi"/>
-              </w:rPr>
-              <w:t>QChartView*</w:t>
+            <w:proofErr w:type="spellStart"/>
+            <w:r>
+              <w:rPr>
+                <w:rFonts w:cstheme="minorHAnsi"/>
+              </w:rPr>
+              <w:t>QChartView</w:t>
+            </w:r>
+            <w:proofErr w:type="spellEnd"/>
+            <w:r>
+              <w:rPr>
+                <w:rFonts w:cstheme="minorHAnsi"/>
+              </w:rPr>
+              <w:t>*</w:t>
             </w:r>
           </w:p>
         </w:tc>
@@ -7862,6 +8264,7 @@
                 <w:bCs w:val="0"/>
               </w:rPr>
             </w:pPr>
+            <w:proofErr w:type="spellStart"/>
             <w:r>
               <w:rPr>
                 <w:rFonts w:cstheme="minorHAnsi"/>
@@ -7870,6 +8273,7 @@
               </w:rPr>
               <w:t>actionQuitter</w:t>
             </w:r>
+            <w:proofErr w:type="spellEnd"/>
           </w:p>
         </w:tc>
         <w:tc>
@@ -7905,11 +8309,19 @@
                 <w:rFonts w:cstheme="minorHAnsi"/>
               </w:rPr>
             </w:pPr>
-            <w:r>
-              <w:rPr>
-                <w:rFonts w:cstheme="minorHAnsi"/>
-              </w:rPr>
-              <w:t>QAction*</w:t>
+            <w:proofErr w:type="spellStart"/>
+            <w:r>
+              <w:rPr>
+                <w:rFonts w:cstheme="minorHAnsi"/>
+              </w:rPr>
+              <w:t>QAction</w:t>
+            </w:r>
+            <w:proofErr w:type="spellEnd"/>
+            <w:r>
+              <w:rPr>
+                <w:rFonts w:cstheme="minorHAnsi"/>
+              </w:rPr>
+              <w:t>*</w:t>
             </w:r>
           </w:p>
         </w:tc>
@@ -7953,6 +8365,7 @@
                 <w:bCs w:val="0"/>
               </w:rPr>
             </w:pPr>
+            <w:proofErr w:type="spellStart"/>
             <w:r>
               <w:rPr>
                 <w:rFonts w:cstheme="minorHAnsi"/>
@@ -7961,6 +8374,7 @@
               </w:rPr>
               <w:t>centralwidget</w:t>
             </w:r>
+            <w:proofErr w:type="spellEnd"/>
           </w:p>
         </w:tc>
         <w:tc>
@@ -7995,9 +8409,11 @@
                 <w:rFonts w:cstheme="minorHAnsi"/>
               </w:rPr>
             </w:pPr>
+            <w:proofErr w:type="spellStart"/>
             <w:r>
               <w:t>QWidget</w:t>
             </w:r>
+            <w:proofErr w:type="spellEnd"/>
             <w:r>
               <w:t>*</w:t>
             </w:r>
@@ -8041,6 +8457,7 @@
                 <w:bCs w:val="0"/>
               </w:rPr>
             </w:pPr>
+            <w:proofErr w:type="spellStart"/>
             <w:r>
               <w:rPr>
                 <w:rFonts w:cstheme="minorHAnsi"/>
@@ -8049,6 +8466,7 @@
               </w:rPr>
               <w:t>MainWidget</w:t>
             </w:r>
+            <w:proofErr w:type="spellEnd"/>
           </w:p>
         </w:tc>
         <w:tc>
@@ -8083,9 +8501,11 @@
                 <w:rFonts w:cstheme="minorHAnsi"/>
               </w:rPr>
             </w:pPr>
+            <w:proofErr w:type="spellStart"/>
             <w:r>
               <w:t>QWidget</w:t>
             </w:r>
+            <w:proofErr w:type="spellEnd"/>
             <w:r>
               <w:t>*</w:t>
             </w:r>
@@ -8131,6 +8551,7 @@
                 <w:bCs w:val="0"/>
               </w:rPr>
             </w:pPr>
+            <w:proofErr w:type="spellStart"/>
             <w:r>
               <w:rPr>
                 <w:rFonts w:cstheme="minorHAnsi"/>
@@ -8139,6 +8560,7 @@
               </w:rPr>
               <w:t>graphicsView</w:t>
             </w:r>
+            <w:proofErr w:type="spellEnd"/>
           </w:p>
         </w:tc>
         <w:tc>
@@ -8174,12 +8596,14 @@
                 <w:rFonts w:cstheme="minorHAnsi"/>
               </w:rPr>
             </w:pPr>
+            <w:proofErr w:type="spellStart"/>
             <w:r>
               <w:rPr>
                 <w:rFonts w:cstheme="minorHAnsi"/>
               </w:rPr>
               <w:t>GraphicWidget</w:t>
             </w:r>
+            <w:proofErr w:type="spellEnd"/>
             <w:r>
               <w:rPr>
                 <w:rFonts w:cstheme="minorHAnsi"/>
@@ -8225,6 +8649,7 @@
                 <w:bCs w:val="0"/>
               </w:rPr>
             </w:pPr>
+            <w:proofErr w:type="spellStart"/>
             <w:r>
               <w:rPr>
                 <w:rFonts w:cstheme="minorHAnsi"/>
@@ -8233,6 +8658,7 @@
               </w:rPr>
               <w:t>settingwidget</w:t>
             </w:r>
+            <w:proofErr w:type="spellEnd"/>
           </w:p>
         </w:tc>
         <w:tc>
@@ -8268,9 +8694,11 @@
                 <w:rFonts w:cstheme="minorHAnsi"/>
               </w:rPr>
             </w:pPr>
+            <w:proofErr w:type="spellStart"/>
             <w:r>
               <w:t>QWidget</w:t>
             </w:r>
+            <w:proofErr w:type="spellEnd"/>
             <w:r>
               <w:t>*</w:t>
             </w:r>
@@ -8359,12 +8787,14 @@
                 <w:rFonts w:cstheme="minorHAnsi"/>
               </w:rPr>
             </w:pPr>
+            <w:proofErr w:type="spellStart"/>
             <w:r>
               <w:rPr>
                 <w:rFonts w:cstheme="minorHAnsi"/>
               </w:rPr>
               <w:t>QGroupBox</w:t>
             </w:r>
+            <w:proofErr w:type="spellEnd"/>
             <w:r>
               <w:rPr>
                 <w:rFonts w:cstheme="minorHAnsi"/>
@@ -8410,6 +8840,7 @@
                 <w:bCs w:val="0"/>
               </w:rPr>
             </w:pPr>
+            <w:proofErr w:type="spellStart"/>
             <w:r>
               <w:rPr>
                 <w:rFonts w:cstheme="minorHAnsi"/>
@@ -8418,6 +8849,7 @@
               </w:rPr>
               <w:t>spinBoxA</w:t>
             </w:r>
+            <w:proofErr w:type="spellEnd"/>
           </w:p>
         </w:tc>
         <w:tc>
@@ -8452,9 +8884,11 @@
                 <w:rFonts w:cstheme="minorHAnsi"/>
               </w:rPr>
             </w:pPr>
+            <w:proofErr w:type="spellStart"/>
             <w:r>
               <w:t>QDoubleSpinBox</w:t>
             </w:r>
+            <w:proofErr w:type="spellEnd"/>
             <w:r>
               <w:t>*</w:t>
             </w:r>
@@ -8500,6 +8934,7 @@
                 <w:bCs w:val="0"/>
               </w:rPr>
             </w:pPr>
+            <w:proofErr w:type="spellStart"/>
             <w:r>
               <w:rPr>
                 <w:rFonts w:cstheme="minorHAnsi"/>
@@ -8508,6 +8943,7 @@
               </w:rPr>
               <w:t>spinBoxB</w:t>
             </w:r>
+            <w:proofErr w:type="spellEnd"/>
           </w:p>
         </w:tc>
         <w:tc>
@@ -8542,9 +8978,11 @@
                 <w:rFonts w:cstheme="minorHAnsi"/>
               </w:rPr>
             </w:pPr>
+            <w:proofErr w:type="spellStart"/>
             <w:r>
               <w:t>QDoubleSpinBox</w:t>
             </w:r>
+            <w:proofErr w:type="spellEnd"/>
             <w:r>
               <w:t>*</w:t>
             </w:r>
@@ -8587,6 +9025,7 @@
                 <w:bCs w:val="0"/>
               </w:rPr>
             </w:pPr>
+            <w:proofErr w:type="spellStart"/>
             <w:r>
               <w:rPr>
                 <w:rFonts w:cstheme="minorHAnsi"/>
@@ -8595,6 +9034,7 @@
               </w:rPr>
               <w:t>labelA</w:t>
             </w:r>
+            <w:proofErr w:type="spellEnd"/>
           </w:p>
         </w:tc>
         <w:tc>
@@ -8629,9 +9069,11 @@
                 <w:rFonts w:cstheme="minorHAnsi"/>
               </w:rPr>
             </w:pPr>
+            <w:proofErr w:type="spellStart"/>
             <w:r>
               <w:t>QLabel</w:t>
             </w:r>
+            <w:proofErr w:type="spellEnd"/>
             <w:r>
               <w:t>*</w:t>
             </w:r>
@@ -8677,6 +9119,7 @@
                 <w:bCs w:val="0"/>
               </w:rPr>
             </w:pPr>
+            <w:proofErr w:type="spellStart"/>
             <w:r>
               <w:rPr>
                 <w:rFonts w:cstheme="minorHAnsi"/>
@@ -8685,6 +9128,7 @@
               </w:rPr>
               <w:t>labelB</w:t>
             </w:r>
+            <w:proofErr w:type="spellEnd"/>
           </w:p>
         </w:tc>
         <w:tc>
@@ -8719,9 +9163,11 @@
                 <w:rFonts w:cstheme="minorHAnsi"/>
               </w:rPr>
             </w:pPr>
+            <w:proofErr w:type="spellStart"/>
             <w:r>
               <w:t>QLabel</w:t>
             </w:r>
+            <w:proofErr w:type="spellEnd"/>
             <w:r>
               <w:t>*</w:t>
             </w:r>
@@ -8807,12 +9253,14 @@
                 <w:rFonts w:cstheme="minorHAnsi"/>
               </w:rPr>
             </w:pPr>
+            <w:proofErr w:type="spellStart"/>
             <w:r>
               <w:rPr>
                 <w:rFonts w:cstheme="minorHAnsi"/>
               </w:rPr>
               <w:t>QGroupBox</w:t>
             </w:r>
+            <w:proofErr w:type="spellEnd"/>
             <w:r>
               <w:rPr>
                 <w:rFonts w:cstheme="minorHAnsi"/>
@@ -8861,6 +9309,7 @@
                 <w:bCs w:val="0"/>
               </w:rPr>
             </w:pPr>
+            <w:proofErr w:type="spellStart"/>
             <w:r>
               <w:rPr>
                 <w:rFonts w:cstheme="minorHAnsi"/>
@@ -8869,6 +9318,7 @@
               </w:rPr>
               <w:t>NbCible</w:t>
             </w:r>
+            <w:proofErr w:type="spellEnd"/>
           </w:p>
         </w:tc>
         <w:tc>
@@ -8903,9 +9353,11 @@
                 <w:rFonts w:cstheme="minorHAnsi"/>
               </w:rPr>
             </w:pPr>
+            <w:proofErr w:type="spellStart"/>
             <w:r>
               <w:t>QSpinBox</w:t>
             </w:r>
+            <w:proofErr w:type="spellEnd"/>
             <w:r>
               <w:t>*</w:t>
             </w:r>
@@ -8948,6 +9400,7 @@
                 <w:bCs w:val="0"/>
               </w:rPr>
             </w:pPr>
+            <w:proofErr w:type="spellStart"/>
             <w:r>
               <w:rPr>
                 <w:rFonts w:cstheme="minorHAnsi"/>
@@ -8956,6 +9409,7 @@
               </w:rPr>
               <w:t>TailleMini</w:t>
             </w:r>
+            <w:proofErr w:type="spellEnd"/>
           </w:p>
         </w:tc>
         <w:tc>
@@ -8990,9 +9444,11 @@
                 <w:rFonts w:cstheme="minorHAnsi"/>
               </w:rPr>
             </w:pPr>
+            <w:proofErr w:type="spellStart"/>
             <w:r>
               <w:t>QSpinBox</w:t>
             </w:r>
+            <w:proofErr w:type="spellEnd"/>
             <w:r>
               <w:t>*</w:t>
             </w:r>
@@ -9038,6 +9494,7 @@
                 <w:bCs w:val="0"/>
               </w:rPr>
             </w:pPr>
+            <w:proofErr w:type="spellStart"/>
             <w:r>
               <w:rPr>
                 <w:rFonts w:cstheme="minorHAnsi"/>
@@ -9046,6 +9503,7 @@
               </w:rPr>
               <w:t>TailleMaxi</w:t>
             </w:r>
+            <w:proofErr w:type="spellEnd"/>
           </w:p>
         </w:tc>
         <w:tc>
@@ -9080,9 +9538,11 @@
                 <w:rFonts w:cstheme="minorHAnsi"/>
               </w:rPr>
             </w:pPr>
+            <w:proofErr w:type="spellStart"/>
             <w:r>
               <w:t>QSpinBox</w:t>
             </w:r>
+            <w:proofErr w:type="spellEnd"/>
             <w:r>
               <w:t>*</w:t>
             </w:r>
@@ -9125,6 +9585,7 @@
                 <w:bCs w:val="0"/>
               </w:rPr>
             </w:pPr>
+            <w:proofErr w:type="spellStart"/>
             <w:r>
               <w:rPr>
                 <w:rFonts w:cstheme="minorHAnsi"/>
@@ -9133,6 +9594,7 @@
               </w:rPr>
               <w:t>nbcibles</w:t>
             </w:r>
+            <w:proofErr w:type="spellEnd"/>
           </w:p>
         </w:tc>
         <w:tc>
@@ -9167,9 +9629,11 @@
                 <w:rFonts w:cstheme="minorHAnsi"/>
               </w:rPr>
             </w:pPr>
+            <w:proofErr w:type="spellStart"/>
             <w:r>
               <w:t>QLabel</w:t>
             </w:r>
+            <w:proofErr w:type="spellEnd"/>
             <w:r>
               <w:t>*</w:t>
             </w:r>
@@ -9215,6 +9679,7 @@
                 <w:bCs w:val="0"/>
               </w:rPr>
             </w:pPr>
+            <w:proofErr w:type="spellStart"/>
             <w:r>
               <w:rPr>
                 <w:rFonts w:cstheme="minorHAnsi"/>
@@ -9223,6 +9688,7 @@
               </w:rPr>
               <w:t>taillemin</w:t>
             </w:r>
+            <w:proofErr w:type="spellEnd"/>
           </w:p>
         </w:tc>
         <w:tc>
@@ -9257,9 +9723,11 @@
                 <w:rFonts w:cstheme="minorHAnsi"/>
               </w:rPr>
             </w:pPr>
+            <w:proofErr w:type="spellStart"/>
             <w:r>
               <w:t>QLabel</w:t>
             </w:r>
+            <w:proofErr w:type="spellEnd"/>
             <w:r>
               <w:t>*</w:t>
             </w:r>
@@ -9302,6 +9770,7 @@
                 <w:bCs w:val="0"/>
               </w:rPr>
             </w:pPr>
+            <w:proofErr w:type="spellStart"/>
             <w:r>
               <w:rPr>
                 <w:rFonts w:cstheme="minorHAnsi"/>
@@ -9310,6 +9779,7 @@
               </w:rPr>
               <w:t>taillemax</w:t>
             </w:r>
+            <w:proofErr w:type="spellEnd"/>
           </w:p>
         </w:tc>
         <w:tc>
@@ -9344,9 +9814,11 @@
                 <w:rFonts w:cstheme="minorHAnsi"/>
               </w:rPr>
             </w:pPr>
+            <w:proofErr w:type="spellStart"/>
             <w:r>
               <w:t>QLabel</w:t>
             </w:r>
+            <w:proofErr w:type="spellEnd"/>
             <w:r>
               <w:t>*</w:t>
             </w:r>
@@ -9392,6 +9864,7 @@
                 <w:bCs w:val="0"/>
               </w:rPr>
             </w:pPr>
+            <w:proofErr w:type="spellStart"/>
             <w:r>
               <w:rPr>
                 <w:rFonts w:cstheme="minorHAnsi"/>
@@ -9400,6 +9873,7 @@
               </w:rPr>
               <w:t>buttonapply</w:t>
             </w:r>
+            <w:proofErr w:type="spellEnd"/>
           </w:p>
         </w:tc>
         <w:tc>
@@ -9434,9 +9908,11 @@
                 <w:rFonts w:cstheme="minorHAnsi"/>
               </w:rPr>
             </w:pPr>
+            <w:proofErr w:type="spellStart"/>
             <w:r>
               <w:t>QPushButton</w:t>
             </w:r>
+            <w:proofErr w:type="spellEnd"/>
             <w:r>
               <w:t>*</w:t>
             </w:r>
@@ -9479,6 +9955,7 @@
                 <w:bCs w:val="0"/>
               </w:rPr>
             </w:pPr>
+            <w:proofErr w:type="spellStart"/>
             <w:r>
               <w:rPr>
                 <w:rFonts w:cstheme="minorHAnsi"/>
@@ -9487,6 +9964,7 @@
               </w:rPr>
               <w:t>buttonreset</w:t>
             </w:r>
+            <w:proofErr w:type="spellEnd"/>
           </w:p>
         </w:tc>
         <w:tc>
@@ -9521,9 +9999,11 @@
                 <w:rFonts w:cstheme="minorHAnsi"/>
               </w:rPr>
             </w:pPr>
+            <w:proofErr w:type="spellStart"/>
             <w:r>
               <w:t>QPushButton</w:t>
             </w:r>
+            <w:proofErr w:type="spellEnd"/>
             <w:r>
               <w:t>*</w:t>
             </w:r>
@@ -9569,6 +10049,7 @@
                 <w:bCs w:val="0"/>
               </w:rPr>
             </w:pPr>
+            <w:proofErr w:type="spellStart"/>
             <w:r>
               <w:rPr>
                 <w:rFonts w:cstheme="minorHAnsi"/>
@@ -9577,6 +10058,7 @@
               </w:rPr>
               <w:t>groupBox</w:t>
             </w:r>
+            <w:proofErr w:type="spellEnd"/>
           </w:p>
         </w:tc>
         <w:tc>
@@ -9612,12 +10094,14 @@
                 <w:rFonts w:cstheme="minorHAnsi"/>
               </w:rPr>
             </w:pPr>
+            <w:proofErr w:type="spellStart"/>
             <w:r>
               <w:rPr>
                 <w:rFonts w:cstheme="minorHAnsi"/>
               </w:rPr>
               <w:t>QGroupBox</w:t>
             </w:r>
+            <w:proofErr w:type="spellEnd"/>
             <w:r>
               <w:rPr>
                 <w:rFonts w:cstheme="minorHAnsi"/>
@@ -9706,12 +10190,14 @@
                 <w:rFonts w:cstheme="minorHAnsi"/>
               </w:rPr>
             </w:pPr>
+            <w:proofErr w:type="spellStart"/>
             <w:r>
               <w:rPr>
                 <w:rFonts w:cstheme="minorHAnsi"/>
               </w:rPr>
               <w:t>QTimeEdit</w:t>
             </w:r>
+            <w:proofErr w:type="spellEnd"/>
             <w:r>
               <w:rPr>
                 <w:rFonts w:cstheme="minorHAnsi"/>
@@ -9802,9 +10288,11 @@
                 <w:rFonts w:cstheme="minorHAnsi"/>
               </w:rPr>
             </w:pPr>
+            <w:proofErr w:type="spellStart"/>
             <w:r>
               <w:t>QLabel</w:t>
             </w:r>
+            <w:proofErr w:type="spellEnd"/>
             <w:r>
               <w:t>*</w:t>
             </w:r>
@@ -9847,6 +10335,7 @@
                 <w:bCs w:val="0"/>
               </w:rPr>
             </w:pPr>
+            <w:proofErr w:type="spellStart"/>
             <w:r>
               <w:rPr>
                 <w:rFonts w:cstheme="minorHAnsi"/>
@@ -9855,6 +10344,7 @@
               </w:rPr>
               <w:t>nombrecible</w:t>
             </w:r>
+            <w:proofErr w:type="spellEnd"/>
           </w:p>
         </w:tc>
         <w:tc>
@@ -9889,9 +10379,11 @@
                 <w:rFonts w:cstheme="minorHAnsi"/>
               </w:rPr>
             </w:pPr>
+            <w:proofErr w:type="spellStart"/>
             <w:r>
               <w:t>QLabel</w:t>
             </w:r>
+            <w:proofErr w:type="spellEnd"/>
             <w:r>
               <w:t>*</w:t>
             </w:r>
@@ -9937,6 +10429,7 @@
                 <w:bCs w:val="0"/>
               </w:rPr>
             </w:pPr>
+            <w:proofErr w:type="spellStart"/>
             <w:r>
               <w:rPr>
                 <w:rFonts w:cstheme="minorHAnsi"/>
@@ -9945,6 +10438,7 @@
               </w:rPr>
               <w:t>nbciblesr</w:t>
             </w:r>
+            <w:proofErr w:type="spellEnd"/>
           </w:p>
         </w:tc>
         <w:tc>
@@ -9979,9 +10473,11 @@
                 <w:rFonts w:cstheme="minorHAnsi"/>
               </w:rPr>
             </w:pPr>
+            <w:proofErr w:type="spellStart"/>
             <w:r>
               <w:t>QLabel</w:t>
             </w:r>
+            <w:proofErr w:type="spellEnd"/>
             <w:r>
               <w:t>*</w:t>
             </w:r>
@@ -10024,6 +10520,7 @@
                 <w:bCs w:val="0"/>
               </w:rPr>
             </w:pPr>
+            <w:proofErr w:type="spellStart"/>
             <w:r>
               <w:rPr>
                 <w:rFonts w:cstheme="minorHAnsi"/>
@@ -10032,6 +10529,7 @@
               </w:rPr>
               <w:t>menubar</w:t>
             </w:r>
+            <w:proofErr w:type="spellEnd"/>
           </w:p>
         </w:tc>
         <w:tc>
@@ -10067,12 +10565,14 @@
                 <w:rFonts w:cstheme="minorHAnsi"/>
               </w:rPr>
             </w:pPr>
+            <w:proofErr w:type="spellStart"/>
             <w:r>
               <w:rPr>
                 <w:rFonts w:cstheme="minorHAnsi"/>
               </w:rPr>
               <w:t>QMenuBar</w:t>
             </w:r>
+            <w:proofErr w:type="spellEnd"/>
             <w:r>
               <w:rPr>
                 <w:rFonts w:cstheme="minorHAnsi"/>
@@ -10121,6 +10621,7 @@
                 <w:bCs w:val="0"/>
               </w:rPr>
             </w:pPr>
+            <w:proofErr w:type="spellStart"/>
             <w:r>
               <w:rPr>
                 <w:rFonts w:cstheme="minorHAnsi"/>
@@ -10129,6 +10630,7 @@
               </w:rPr>
               <w:t>menuOptions</w:t>
             </w:r>
+            <w:proofErr w:type="spellEnd"/>
           </w:p>
         </w:tc>
         <w:tc>
@@ -10164,12 +10666,14 @@
                 <w:rFonts w:cstheme="minorHAnsi"/>
               </w:rPr>
             </w:pPr>
+            <w:proofErr w:type="spellStart"/>
             <w:r>
               <w:rPr>
                 <w:rFonts w:cstheme="minorHAnsi"/>
               </w:rPr>
               <w:t>QMenu</w:t>
             </w:r>
+            <w:proofErr w:type="spellEnd"/>
             <w:r>
               <w:rPr>
                 <w:rFonts w:cstheme="minorHAnsi"/>
@@ -10215,6 +10719,7 @@
                 <w:bCs w:val="0"/>
               </w:rPr>
             </w:pPr>
+            <w:proofErr w:type="spellStart"/>
             <w:r>
               <w:rPr>
                 <w:rFonts w:cstheme="minorHAnsi"/>
@@ -10223,6 +10728,7 @@
               </w:rPr>
               <w:t>statusbar</w:t>
             </w:r>
+            <w:proofErr w:type="spellEnd"/>
           </w:p>
         </w:tc>
         <w:tc>
@@ -10258,12 +10764,14 @@
                 <w:rFonts w:cstheme="minorHAnsi"/>
               </w:rPr>
             </w:pPr>
+            <w:proofErr w:type="spellStart"/>
             <w:r>
               <w:rPr>
                 <w:rFonts w:cstheme="minorHAnsi"/>
               </w:rPr>
               <w:t>QStatusBar</w:t>
             </w:r>
+            <w:proofErr w:type="spellEnd"/>
             <w:r>
               <w:rPr>
                 <w:rFonts w:cstheme="minorHAnsi"/>
@@ -10791,6 +11299,7 @@
       <w:r>
         <w:rPr>
           <w:rFonts w:cstheme="minorHAnsi"/>
+          <w:noProof/>
         </w:rPr>
         <w:drawing>
           <wp:anchor distT="0" distB="0" distL="114300" distR="114300" simplePos="0" relativeHeight="251662344" behindDoc="0" locked="0" layoutInCell="1" allowOverlap="1" wp14:anchorId="598BD081" wp14:editId="610B1B6F">
@@ -11149,6 +11658,12 @@
           <w:rFonts w:cstheme="minorHAnsi"/>
         </w:rPr>
         <w:t xml:space="preserve"> Il faudra donc redémarrer le programme pour recommencer un nouveau test.</w:t>
+      </w:r>
+      <w:r>
+        <w:rPr>
+          <w:rFonts w:cstheme="minorHAnsi"/>
+        </w:rPr>
+        <w:t xml:space="preserve"> Ensuite, le graphique de résultats à la fin ne fonctionnait pas bien avec une courbe, nous avons donc modifié cela et fait un graphique en nuage de points. Certes les données sont plus compliquées à lire, mais nous préférions cela plutôt qu’un graphique faux et beugué.</w:t>
       </w:r>
     </w:p>
     <w:p>

</xml_diff>